<commit_message>
Added more info and ethic forms 2
</commit_message>
<xml_diff>
--- a/CDT6200-1920 Full Project Proposal Template v6 (1).docx
+++ b/CDT6200-1920 Full Project Proposal Template v6 (1).docx
@@ -2350,7 +2350,11 @@
           <w:tcPr>
             <w:tcW w:w="4626" w:type="dxa"/>
           </w:tcPr>
-          <w:p/>
+          <w:p>
+            <w:r>
+              <w:t xml:space="preserve"> Chris Creed</w:t>
+            </w:r>
+          </w:p>
         </w:tc>
       </w:tr>
     </w:tbl>
@@ -2373,12 +2377,26 @@
         <w:rPr>
           <w:sz w:val="36"/>
         </w:rPr>
-        <w:t xml:space="preserve">approval and allocation of supervisors Sections 1,  2., 3 and 5  are the minimum sections that </w:t>
-      </w:r>
+        <w:t>approval and allocation of supervisors Sections 1</w:t>
+      </w:r>
+      <w:proofErr w:type="gramStart"/>
       <w:r>
         <w:rPr>
           <w:sz w:val="36"/>
         </w:rPr>
+        <w:t>,  2</w:t>
+      </w:r>
+      <w:proofErr w:type="gramEnd"/>
+      <w:r>
+        <w:rPr>
+          <w:sz w:val="36"/>
+        </w:rPr>
+        <w:t xml:space="preserve">., 3 and 5  are the minimum sections that </w:t>
+      </w:r>
+      <w:r>
+        <w:rPr>
+          <w:sz w:val="36"/>
+        </w:rPr>
         <w:t>must</w:t>
       </w:r>
       <w:r>
@@ -2397,6 +2415,7 @@
       </w:pPr>
       <w:bookmarkStart w:id="0" w:name="_Toc18936704"/>
       <w:r>
+        <w:lastRenderedPageBreak/>
         <w:t>Introduction</w:t>
       </w:r>
       <w:bookmarkEnd w:id="0"/>
@@ -2441,14 +2460,72 @@
       <w:pPr>
         <w:rPr>
           <w:iCs/>
-          <w:color w:val="000000" w:themeColor="text1"/>
-        </w:rPr>
-      </w:pPr>
-      <w:r>
+          <w:color w:val="FF0000"/>
+        </w:rPr>
+      </w:pPr>
+    </w:p>
+    <w:p>
+      <w:pPr>
+        <w:rPr>
+          <w:iCs/>
+          <w:color w:val="FF0000"/>
+        </w:rPr>
+      </w:pPr>
+      <w:r>
+        <w:rPr>
+          <w:iCs/>
+          <w:color w:val="FF0000"/>
+        </w:rPr>
+        <w:t>Talk about loot boxes, define all terms for people that might not know anything</w:t>
+      </w:r>
+      <w:r>
+        <w:rPr>
+          <w:iCs/>
+          <w:color w:val="FF0000"/>
+        </w:rPr>
+        <w:t>. Then define the project. Define everything. Say upon completion</w:t>
+      </w:r>
+      <w:r>
+        <w:rPr>
+          <w:iCs/>
+          <w:color w:val="FF0000"/>
+        </w:rPr>
+        <w:t>, then why this is a good project compared to others in the field.</w:t>
+      </w:r>
+      <w:r>
+        <w:rPr>
+          <w:iCs/>
+          <w:color w:val="FF0000"/>
+        </w:rPr>
+        <w:t xml:space="preserve"> – </w:t>
+      </w:r>
+      <w:r>
+        <w:rPr>
+          <w:iCs/>
+          <w:color w:val="FF0000"/>
+        </w:rPr>
+        <w:t>Impact</w:t>
+      </w:r>
+      <w:r>
+        <w:rPr>
+          <w:iCs/>
+          <w:color w:val="FF0000"/>
+        </w:rPr>
+        <w:t>, simple description, terminology</w:t>
+      </w:r>
+    </w:p>
+    <w:p>
+      <w:pPr>
         <w:rPr>
           <w:iCs/>
           <w:color w:val="000000" w:themeColor="text1"/>
         </w:rPr>
+      </w:pPr>
+      <w:r>
+        <w:rPr>
+          <w:iCs/>
+          <w:color w:val="000000" w:themeColor="text1"/>
+        </w:rPr>
         <w:t>The idea for the project is to loot at how addictive loot boxes within video games are and to see if there is a connection to gambling and a possible gateway into gambling addiction.</w:t>
       </w:r>
     </w:p>
@@ -2465,6 +2542,22 @@
         <w:t>/Topics</w:t>
       </w:r>
       <w:bookmarkEnd w:id="3"/>
+    </w:p>
+    <w:p>
+      <w:pPr>
+        <w:rPr>
+          <w:iCs/>
+          <w:color w:val="000000" w:themeColor="text1"/>
+        </w:rPr>
+      </w:pPr>
+    </w:p>
+    <w:p>
+      <w:pPr>
+        <w:rPr>
+          <w:iCs/>
+          <w:color w:val="FF0000"/>
+        </w:rPr>
+      </w:pPr>
     </w:p>
     <w:p>
       <w:pPr>
@@ -2548,8 +2641,6 @@
         </w:rPr>
         <w:t xml:space="preserve">tween video game loot boxes and gambling </w:t>
       </w:r>
-      <w:bookmarkStart w:id="6" w:name="_GoBack"/>
-      <w:bookmarkEnd w:id="6"/>
       <w:r>
         <w:rPr>
           <w:iCs/>
@@ -2579,14 +2670,14 @@
         </w:rPr>
         <w:t xml:space="preserve"> </w:t>
       </w:r>
-      <w:bookmarkStart w:id="7" w:name="_Toc18936710"/>
+      <w:bookmarkStart w:id="6" w:name="_Toc18936710"/>
       <w:r>
         <w:rPr>
           <w:rFonts w:eastAsia="Arial"/>
         </w:rPr>
         <w:t>Project Objectives</w:t>
       </w:r>
-      <w:bookmarkEnd w:id="7"/>
+      <w:bookmarkEnd w:id="6"/>
     </w:p>
     <w:p>
       <w:pPr>
@@ -2603,13 +2694,19 @@
         <w:rPr>
           <w:w w:val="105"/>
         </w:rPr>
-        <w:t>Analyse the Paper written in 2019 about a similar topic provided to me by my Module Leader</w:t>
+        <w:t xml:space="preserve">Research existing implementation of loot boxes in video games </w:t>
       </w:r>
       <w:r>
         <w:rPr>
           <w:w w:val="105"/>
         </w:rPr>
-        <w:t xml:space="preserve"> before finishing project proposal</w:t>
+        <w:t xml:space="preserve">in order to help create a loot box opening </w:t>
+      </w:r>
+      <w:r>
+        <w:rPr>
+          <w:w w:val="105"/>
+        </w:rPr>
+        <w:t>simulator</w:t>
       </w:r>
       <w:r>
         <w:rPr>
@@ -2633,7 +2730,39 @@
         <w:rPr>
           <w:w w:val="105"/>
         </w:rPr>
-        <w:t>Create a loot boxing opening simulator in Unity Game Engine.</w:t>
+        <w:t xml:space="preserve">Research </w:t>
+      </w:r>
+      <w:r>
+        <w:rPr>
+          <w:w w:val="105"/>
+        </w:rPr>
+        <w:t xml:space="preserve">what gambling is and the factors that make a person have </w:t>
+      </w:r>
+      <w:r>
+        <w:rPr>
+          <w:w w:val="105"/>
+        </w:rPr>
+        <w:t xml:space="preserve">gambling addiction </w:t>
+      </w:r>
+      <w:r>
+        <w:rPr>
+          <w:w w:val="105"/>
+        </w:rPr>
+        <w:t>and how to collect data that correlates to this researc</w:t>
+      </w:r>
+      <w:bookmarkStart w:id="7" w:name="_GoBack"/>
+      <w:bookmarkEnd w:id="7"/>
+      <w:r>
+        <w:rPr>
+          <w:w w:val="105"/>
+        </w:rPr>
+        <w:t>h</w:t>
+      </w:r>
+      <w:r>
+        <w:rPr>
+          <w:w w:val="105"/>
+        </w:rPr>
+        <w:t>.</w:t>
       </w:r>
     </w:p>
     <w:p>
@@ -2651,7 +2780,7 @@
         <w:rPr>
           <w:w w:val="105"/>
         </w:rPr>
-        <w:t>Create a physical system for participants of the tests.</w:t>
+        <w:t>Create a loot boxing opening simulator in Unity Game Engine.</w:t>
       </w:r>
     </w:p>
     <w:p>
@@ -2669,7 +2798,19 @@
         <w:rPr>
           <w:w w:val="105"/>
         </w:rPr>
-        <w:t>Analyse the choices that participants make during the tests.</w:t>
+        <w:t>Create a physical</w:t>
+      </w:r>
+      <w:r>
+        <w:rPr>
+          <w:w w:val="105"/>
+        </w:rPr>
+        <w:t xml:space="preserve"> reward</w:t>
+      </w:r>
+      <w:r>
+        <w:rPr>
+          <w:w w:val="105"/>
+        </w:rPr>
+        <w:t xml:space="preserve"> system for participants of the tests.</w:t>
       </w:r>
     </w:p>
     <w:p>
@@ -2687,15 +2828,45 @@
         <w:rPr>
           <w:w w:val="105"/>
         </w:rPr>
-        <w:t>Evaluate the results and create a way of representing these results in an easy to understand form.</w:t>
-      </w:r>
-    </w:p>
-    <w:p>
-      <w:pPr>
+        <w:t>Analyse the choices that participants make during the tests.</w:t>
+      </w:r>
+    </w:p>
+    <w:p>
+      <w:pPr>
+        <w:pStyle w:val="ListParagraph"/>
+        <w:numPr>
+          <w:ilvl w:val="0"/>
+          <w:numId w:val="6"/>
+        </w:numPr>
         <w:rPr>
           <w:w w:val="105"/>
         </w:rPr>
       </w:pPr>
+      <w:r>
+        <w:rPr>
+          <w:w w:val="105"/>
+        </w:rPr>
+        <w:t>Evaluate the results and</w:t>
+      </w:r>
+      <w:r>
+        <w:rPr>
+          <w:w w:val="105"/>
+        </w:rPr>
+        <w:t xml:space="preserve"> compare them to the research into gambling and gambling addiction</w:t>
+      </w:r>
+      <w:r>
+        <w:rPr>
+          <w:w w:val="105"/>
+        </w:rPr>
+        <w:t>.</w:t>
+      </w:r>
+    </w:p>
+    <w:p>
+      <w:pPr>
+        <w:rPr>
+          <w:w w:val="105"/>
+        </w:rPr>
+      </w:pPr>
     </w:p>
     <w:p>
       <w:pPr>
@@ -2709,6 +2880,7 @@
         <w:rPr>
           <w:w w:val="105"/>
         </w:rPr>
+        <w:lastRenderedPageBreak/>
         <w:t>Rationale</w:t>
       </w:r>
       <w:bookmarkEnd w:id="8"/>
@@ -3087,6 +3259,7 @@
           <w:iCs/>
           <w:color w:val="000000" w:themeColor="text1"/>
         </w:rPr>
+        <w:lastRenderedPageBreak/>
         <w:t>There is a physical reward system proposed to be used for this project in order to give more accurate results. For this, physical rewards would need to be purchased. This would be in the form of chocolates or sweets in order to give participants something physical to ‘gamble’ with. These would be low cost items to make sure the project is financially viable.</w:t>
       </w:r>
     </w:p>
@@ -3174,6 +3347,21 @@
           <w:color w:val="FF0000"/>
         </w:rPr>
         <w:t xml:space="preserve"> You do not need a full risk assessment at this time but will need to undertake appropriate risk assessments during the project.</w:t>
+      </w:r>
+    </w:p>
+    <w:p>
+      <w:pPr>
+        <w:rPr>
+          <w:i/>
+          <w:color w:val="FF0000"/>
+        </w:rPr>
+      </w:pPr>
+      <w:r>
+        <w:rPr>
+          <w:iCs/>
+          <w:color w:val="000000" w:themeColor="text1"/>
+        </w:rPr>
+        <w:t xml:space="preserve">As users will be sat down in a comfy seat while participating in this study there are minimal health and safety issues. </w:t>
       </w:r>
     </w:p>
     <w:p>
@@ -3589,7 +3777,7 @@
           <w:rPr>
             <w:noProof/>
           </w:rPr>
-          <w:t>4</w:t>
+          <w:t>6</w:t>
         </w:r>
         <w:r>
           <w:rPr>
@@ -5477,21 +5665,6 @@
 </file>
 
 <file path=customXml/item1.xml><?xml version="1.0" encoding="utf-8"?>
-<p:properties xmlns:p="http://schemas.microsoft.com/office/2006/metadata/properties" xmlns:xsi="http://www.w3.org/2001/XMLSchema-instance" xmlns:pc="http://schemas.microsoft.com/office/infopath/2007/PartnerControls">
-  <documentManagement/>
-</p:properties>
-</file>
-
-<file path=customXml/item2.xml><?xml version="1.0" encoding="utf-8"?>
-<?mso-contentType ?>
-<FormTemplates xmlns="http://schemas.microsoft.com/sharepoint/v3/contenttype/forms">
-  <Display>DocumentLibraryForm</Display>
-  <Edit>DocumentLibraryForm</Edit>
-  <New>DocumentLibraryForm</New>
-</FormTemplates>
-</file>
-
-<file path=customXml/item3.xml><?xml version="1.0" encoding="utf-8"?>
 <ct:contentTypeSchema xmlns:ct="http://schemas.microsoft.com/office/2006/metadata/contentType" xmlns:ma="http://schemas.microsoft.com/office/2006/metadata/properties/metaAttributes" ct:_="" ma:_="" ma:contentTypeName="Document" ma:contentTypeID="0x01010015B29C4A1554B54C832A39305E2F5BB9" ma:contentTypeVersion="11" ma:contentTypeDescription="Create a new document." ma:contentTypeScope="" ma:versionID="79c358aac67da1cfa703730d89339f2c">
   <xsd:schema xmlns:xsd="http://www.w3.org/2001/XMLSchema" xmlns:xs="http://www.w3.org/2001/XMLSchema" xmlns:p="http://schemas.microsoft.com/office/2006/metadata/properties" xmlns:ns3="2cfe1755-dd9f-4412-bca8-c871ef654db5" xmlns:ns4="85d4e584-e506-4ffd-aefa-3ad72f3b317c" targetNamespace="http://schemas.microsoft.com/office/2006/metadata/properties" ma:root="true" ma:fieldsID="ea866f23a1f63731f0f8a2f404acf3c6" ns3:_="" ns4:_="">
     <xsd:import namespace="2cfe1755-dd9f-4412-bca8-c871ef654db5"/>
@@ -5700,36 +5873,26 @@
 </ct:contentTypeSchema>
 </file>
 
+<file path=customXml/item2.xml><?xml version="1.0" encoding="utf-8"?>
+<?mso-contentType ?>
+<FormTemplates xmlns="http://schemas.microsoft.com/sharepoint/v3/contenttype/forms">
+  <Display>DocumentLibraryForm</Display>
+  <Edit>DocumentLibraryForm</Edit>
+  <New>DocumentLibraryForm</New>
+</FormTemplates>
+</file>
+
+<file path=customXml/item3.xml><?xml version="1.0" encoding="utf-8"?>
+<p:properties xmlns:p="http://schemas.microsoft.com/office/2006/metadata/properties" xmlns:xsi="http://www.w3.org/2001/XMLSchema-instance" xmlns:pc="http://schemas.microsoft.com/office/infopath/2007/PartnerControls">
+  <documentManagement/>
+</p:properties>
+</file>
+
 <file path=customXml/item4.xml><?xml version="1.0" encoding="utf-8"?>
 <b:Sources xmlns:b="http://schemas.openxmlformats.org/officeDocument/2006/bibliography" xmlns="http://schemas.openxmlformats.org/officeDocument/2006/bibliography" SelectedStyle="\APASixthEditionOfficeOnline.xsl" StyleName="APA" Version="6"/>
 </file>
 
 <file path=customXml/itemProps1.xml><?xml version="1.0" encoding="utf-8"?>
-<ds:datastoreItem xmlns:ds="http://schemas.openxmlformats.org/officeDocument/2006/customXml" ds:itemID="{00EDE236-F453-45C5-BF59-2C5B33CB3A37}">
-  <ds:schemaRefs>
-    <ds:schemaRef ds:uri="http://purl.org/dc/elements/1.1/"/>
-    <ds:schemaRef ds:uri="http://schemas.openxmlformats.org/package/2006/metadata/core-properties"/>
-    <ds:schemaRef ds:uri="http://purl.org/dc/dcmitype/"/>
-    <ds:schemaRef ds:uri="http://schemas.microsoft.com/office/infopath/2007/PartnerControls"/>
-    <ds:schemaRef ds:uri="http://purl.org/dc/terms/"/>
-    <ds:schemaRef ds:uri="http://schemas.microsoft.com/office/2006/documentManagement/types"/>
-    <ds:schemaRef ds:uri="2cfe1755-dd9f-4412-bca8-c871ef654db5"/>
-    <ds:schemaRef ds:uri="85d4e584-e506-4ffd-aefa-3ad72f3b317c"/>
-    <ds:schemaRef ds:uri="http://schemas.microsoft.com/office/2006/metadata/properties"/>
-    <ds:schemaRef ds:uri="http://www.w3.org/XML/1998/namespace"/>
-  </ds:schemaRefs>
-</ds:datastoreItem>
-</file>
-
-<file path=customXml/itemProps2.xml><?xml version="1.0" encoding="utf-8"?>
-<ds:datastoreItem xmlns:ds="http://schemas.openxmlformats.org/officeDocument/2006/customXml" ds:itemID="{A16F2907-E190-4AC9-B151-0B307E673C2B}">
-  <ds:schemaRefs>
-    <ds:schemaRef ds:uri="http://schemas.microsoft.com/sharepoint/v3/contenttype/forms"/>
-  </ds:schemaRefs>
-</ds:datastoreItem>
-</file>
-
-<file path=customXml/itemProps3.xml><?xml version="1.0" encoding="utf-8"?>
 <ds:datastoreItem xmlns:ds="http://schemas.openxmlformats.org/officeDocument/2006/customXml" ds:itemID="{CC7DEF7A-2F42-494E-BE6D-DABB4CB70E50}">
   <ds:schemaRefs>
     <ds:schemaRef ds:uri="http://schemas.microsoft.com/office/2006/metadata/contentType"/>
@@ -5748,8 +5911,33 @@
 </ds:datastoreItem>
 </file>
 
+<file path=customXml/itemProps2.xml><?xml version="1.0" encoding="utf-8"?>
+<ds:datastoreItem xmlns:ds="http://schemas.openxmlformats.org/officeDocument/2006/customXml" ds:itemID="{A16F2907-E190-4AC9-B151-0B307E673C2B}">
+  <ds:schemaRefs>
+    <ds:schemaRef ds:uri="http://schemas.microsoft.com/sharepoint/v3/contenttype/forms"/>
+  </ds:schemaRefs>
+</ds:datastoreItem>
+</file>
+
+<file path=customXml/itemProps3.xml><?xml version="1.0" encoding="utf-8"?>
+<ds:datastoreItem xmlns:ds="http://schemas.openxmlformats.org/officeDocument/2006/customXml" ds:itemID="{00EDE236-F453-45C5-BF59-2C5B33CB3A37}">
+  <ds:schemaRefs>
+    <ds:schemaRef ds:uri="http://purl.org/dc/elements/1.1/"/>
+    <ds:schemaRef ds:uri="http://schemas.openxmlformats.org/package/2006/metadata/core-properties"/>
+    <ds:schemaRef ds:uri="http://purl.org/dc/dcmitype/"/>
+    <ds:schemaRef ds:uri="http://schemas.microsoft.com/office/infopath/2007/PartnerControls"/>
+    <ds:schemaRef ds:uri="http://purl.org/dc/terms/"/>
+    <ds:schemaRef ds:uri="http://schemas.microsoft.com/office/2006/documentManagement/types"/>
+    <ds:schemaRef ds:uri="2cfe1755-dd9f-4412-bca8-c871ef654db5"/>
+    <ds:schemaRef ds:uri="85d4e584-e506-4ffd-aefa-3ad72f3b317c"/>
+    <ds:schemaRef ds:uri="http://schemas.microsoft.com/office/2006/metadata/properties"/>
+    <ds:schemaRef ds:uri="http://www.w3.org/XML/1998/namespace"/>
+  </ds:schemaRefs>
+</ds:datastoreItem>
+</file>
+
 <file path=customXml/itemProps4.xml><?xml version="1.0" encoding="utf-8"?>
-<ds:datastoreItem xmlns:ds="http://schemas.openxmlformats.org/officeDocument/2006/customXml" ds:itemID="{CD188F50-2C4F-495E-87E2-9E03BB4A3BAB}">
+<ds:datastoreItem xmlns:ds="http://schemas.openxmlformats.org/officeDocument/2006/customXml" ds:itemID="{75BD5AAB-14F9-49D2-8413-156344BF45B8}">
   <ds:schemaRefs>
     <ds:schemaRef ds:uri="http://schemas.openxmlformats.org/officeDocument/2006/bibliography"/>
   </ds:schemaRefs>

</xml_diff>

<commit_message>
Added more tasks and literature methods
</commit_message>
<xml_diff>
--- a/CDT6200-1920 Full Project Proposal Template v6 (1).docx
+++ b/CDT6200-1920 Full Project Proposal Template v6 (1).docx
@@ -1,6 +1,6 @@
 
 <file path=word/document.xml><?xml version="1.0" encoding="utf-8"?>
-<w:document xmlns:wpc="http://schemas.microsoft.com/office/word/2010/wordprocessingCanvas" xmlns:cx="http://schemas.microsoft.com/office/drawing/2014/chartex" xmlns:cx1="http://schemas.microsoft.com/office/drawing/2015/9/8/chartex" xmlns:mc="http://schemas.openxmlformats.org/markup-compatibility/2006" xmlns:o="urn:schemas-microsoft-com:office:office" xmlns:r="http://schemas.openxmlformats.org/officeDocument/2006/relationships" xmlns:m="http://schemas.openxmlformats.org/officeDocument/2006/math" xmlns:v="urn:schemas-microsoft-com:vml" xmlns:wp14="http://schemas.microsoft.com/office/word/2010/wordprocessingDrawing" xmlns:wp="http://schemas.openxmlformats.org/drawingml/2006/wordprocessingDrawing" xmlns:w10="urn:schemas-microsoft-com:office:word" xmlns:w="http://schemas.openxmlformats.org/wordprocessingml/2006/main" xmlns:w14="http://schemas.microsoft.com/office/word/2010/wordml" xmlns:w15="http://schemas.microsoft.com/office/word/2012/wordml" xmlns:w16se="http://schemas.microsoft.com/office/word/2015/wordml/symex" xmlns:wpg="http://schemas.microsoft.com/office/word/2010/wordprocessingGroup" xmlns:wpi="http://schemas.microsoft.com/office/word/2010/wordprocessingInk" xmlns:wne="http://schemas.microsoft.com/office/word/2006/wordml" xmlns:wps="http://schemas.microsoft.com/office/word/2010/wordprocessingShape" mc:Ignorable="w14 w15 w16se wp14">
+<w:document xmlns:wpc="http://schemas.microsoft.com/office/word/2010/wordprocessingCanvas" xmlns:cx="http://schemas.microsoft.com/office/drawing/2014/chartex" xmlns:cx1="http://schemas.microsoft.com/office/drawing/2015/9/8/chartex" xmlns:cx2="http://schemas.microsoft.com/office/drawing/2015/10/21/chartex" xmlns:cx3="http://schemas.microsoft.com/office/drawing/2016/5/9/chartex" xmlns:cx4="http://schemas.microsoft.com/office/drawing/2016/5/10/chartex" xmlns:cx5="http://schemas.microsoft.com/office/drawing/2016/5/11/chartex" xmlns:cx6="http://schemas.microsoft.com/office/drawing/2016/5/12/chartex" xmlns:cx7="http://schemas.microsoft.com/office/drawing/2016/5/13/chartex" xmlns:cx8="http://schemas.microsoft.com/office/drawing/2016/5/14/chartex" xmlns:mc="http://schemas.openxmlformats.org/markup-compatibility/2006" xmlns:aink="http://schemas.microsoft.com/office/drawing/2016/ink" xmlns:am3d="http://schemas.microsoft.com/office/drawing/2017/model3d" xmlns:o="urn:schemas-microsoft-com:office:office" xmlns:r="http://schemas.openxmlformats.org/officeDocument/2006/relationships" xmlns:m="http://schemas.openxmlformats.org/officeDocument/2006/math" xmlns:v="urn:schemas-microsoft-com:vml" xmlns:wp14="http://schemas.microsoft.com/office/word/2010/wordprocessingDrawing" xmlns:wp="http://schemas.openxmlformats.org/drawingml/2006/wordprocessingDrawing" xmlns:w10="urn:schemas-microsoft-com:office:word" xmlns:w="http://schemas.openxmlformats.org/wordprocessingml/2006/main" xmlns:w14="http://schemas.microsoft.com/office/word/2010/wordml" xmlns:w15="http://schemas.microsoft.com/office/word/2012/wordml" xmlns:w16cid="http://schemas.microsoft.com/office/word/2016/wordml/cid" xmlns:w16se="http://schemas.microsoft.com/office/word/2015/wordml/symex" xmlns:wpg="http://schemas.microsoft.com/office/word/2010/wordprocessingGroup" xmlns:wpi="http://schemas.microsoft.com/office/word/2010/wordprocessingInk" xmlns:wne="http://schemas.microsoft.com/office/word/2006/wordml" xmlns:wps="http://schemas.microsoft.com/office/word/2010/wordprocessingShape" mc:Ignorable="w14 w15 w16se w16cid wp14">
   <w:body>
     <w:p>
       <w:pPr>
@@ -2377,21 +2377,7 @@
         <w:rPr>
           <w:sz w:val="36"/>
         </w:rPr>
-        <w:t>approval and allocation of supervisors Sections 1</w:t>
-      </w:r>
-      <w:proofErr w:type="gramStart"/>
-      <w:r>
-        <w:rPr>
-          <w:sz w:val="36"/>
-        </w:rPr>
-        <w:t>,  2</w:t>
-      </w:r>
-      <w:proofErr w:type="gramEnd"/>
-      <w:r>
-        <w:rPr>
-          <w:sz w:val="36"/>
-        </w:rPr>
-        <w:t xml:space="preserve">., 3 and 5  are the minimum sections that </w:t>
+        <w:t xml:space="preserve">approval and allocation of supervisors Sections 1,  2., 3 and 5  are the minimum sections that </w:t>
       </w:r>
       <w:r>
         <w:rPr>
@@ -2460,104 +2446,31 @@
       <w:pPr>
         <w:rPr>
           <w:iCs/>
-          <w:color w:val="FF0000"/>
-        </w:rPr>
-      </w:pPr>
-    </w:p>
-    <w:p>
-      <w:pPr>
-        <w:rPr>
-          <w:iCs/>
-          <w:color w:val="FF0000"/>
-        </w:rPr>
-      </w:pPr>
-      <w:r>
-        <w:rPr>
-          <w:iCs/>
-          <w:color w:val="FF0000"/>
-        </w:rPr>
-        <w:t>Talk about loot boxes, define all terms for people that might not know anything</w:t>
-      </w:r>
-      <w:r>
-        <w:rPr>
-          <w:iCs/>
-          <w:color w:val="FF0000"/>
-        </w:rPr>
-        <w:t>. Then define the project. Define everything. Say upon completion</w:t>
-      </w:r>
-      <w:r>
-        <w:rPr>
-          <w:iCs/>
-          <w:color w:val="FF0000"/>
-        </w:rPr>
-        <w:t>, then why this is a good project compared to others in the field.</w:t>
-      </w:r>
-      <w:r>
-        <w:rPr>
-          <w:iCs/>
-          <w:color w:val="FF0000"/>
-        </w:rPr>
-        <w:t xml:space="preserve"> – </w:t>
-      </w:r>
-      <w:r>
-        <w:rPr>
-          <w:iCs/>
-          <w:color w:val="FF0000"/>
-        </w:rPr>
-        <w:t>Impact</w:t>
-      </w:r>
-      <w:r>
-        <w:rPr>
-          <w:iCs/>
-          <w:color w:val="FF0000"/>
-        </w:rPr>
-        <w:t>, simple description, terminology</w:t>
-      </w:r>
-    </w:p>
-    <w:p>
-      <w:pPr>
+          <w:color w:val="000000" w:themeColor="text1"/>
+        </w:rPr>
+      </w:pPr>
+      <w:r>
         <w:rPr>
           <w:iCs/>
           <w:color w:val="000000" w:themeColor="text1"/>
         </w:rPr>
-      </w:pPr>
-      <w:r>
+        <w:t>Loot boxes are quite a common practice in modern day video games. The idea is that the player can spend in-game currency, that can either be earned in game of purchased with real money, in order to open a ‘box’ which contains virtual rewards to be used within the game. This includes but not limited to new weapons, new vehicles, new costumes etc.</w:t>
+      </w:r>
+    </w:p>
+    <w:p>
+      <w:pPr>
         <w:rPr>
           <w:iCs/>
           <w:color w:val="000000" w:themeColor="text1"/>
         </w:rPr>
-        <w:t>The idea for the project is to loot at how addictive loot boxes within video games are and to see if there is a connection to gambling and a possible gateway into gambling addiction.</w:t>
-      </w:r>
-    </w:p>
-    <w:p/>
-    <w:p>
-      <w:pPr>
-        <w:pStyle w:val="Heading2"/>
-      </w:pPr>
-      <w:bookmarkStart w:id="3" w:name="_Toc18936707"/>
-      <w:r>
-        <w:t>Key Themes</w:t>
-      </w:r>
-      <w:r>
-        <w:t>/Topics</w:t>
-      </w:r>
-      <w:bookmarkEnd w:id="3"/>
-    </w:p>
-    <w:p>
-      <w:pPr>
+      </w:pPr>
+      <w:r>
         <w:rPr>
           <w:iCs/>
           <w:color w:val="000000" w:themeColor="text1"/>
         </w:rPr>
-      </w:pPr>
-    </w:p>
-    <w:p>
-      <w:pPr>
-        <w:rPr>
-          <w:iCs/>
-          <w:color w:val="FF0000"/>
-        </w:rPr>
-      </w:pPr>
+        <w:t>With these loot box systems becoming more popular it is a common thought that they are a form of gambling. These systems are believed to have the un-desired effect of instilling unhealthy mental behaviours that could lead to the users developing an addiction to gambling in other forms.</w:t>
+      </w:r>
     </w:p>
     <w:p>
       <w:pPr>
@@ -2571,7 +2484,139 @@
           <w:iCs/>
           <w:color w:val="000000" w:themeColor="text1"/>
         </w:rPr>
-        <w:t>The main themes of the project will be looking into mental health and the causes of gambling addiction as a mental health issue. Also seeing if loot boxes create the same responses and mental issues as gambling.</w:t>
+        <w:t xml:space="preserve">The idea for this project is to test not only how addictive these loot box systems are but also to see if there is any connection to other forms of gambling. This will be achieved by checking results gathered in this survey against the current known methods of detecting gambling addiction </w:t>
+      </w:r>
+      <w:r>
+        <w:rPr>
+          <w:iCs/>
+          <w:color w:val="000000" w:themeColor="text1"/>
+        </w:rPr>
+        <w:t>displayed by people.</w:t>
+      </w:r>
+    </w:p>
+    <w:p>
+      <w:pPr>
+        <w:rPr>
+          <w:iCs/>
+          <w:color w:val="000000" w:themeColor="text1"/>
+        </w:rPr>
+      </w:pPr>
+    </w:p>
+    <w:p>
+      <w:pPr>
+        <w:pStyle w:val="Heading2"/>
+      </w:pPr>
+      <w:bookmarkStart w:id="3" w:name="_Toc18936707"/>
+      <w:r>
+        <w:t>Key Themes</w:t>
+      </w:r>
+      <w:r>
+        <w:t>/Topics</w:t>
+      </w:r>
+      <w:bookmarkEnd w:id="3"/>
+    </w:p>
+    <w:p>
+      <w:pPr>
+        <w:rPr>
+          <w:iCs/>
+          <w:color w:val="000000" w:themeColor="text1"/>
+        </w:rPr>
+      </w:pPr>
+      <w:r>
+        <w:rPr>
+          <w:iCs/>
+          <w:color w:val="000000" w:themeColor="text1"/>
+        </w:rPr>
+        <w:t>A key theme for this project is to investigate mental health and assess the impact of loot box systems within</w:t>
+      </w:r>
+      <w:r>
+        <w:rPr>
+          <w:iCs/>
+          <w:color w:val="000000" w:themeColor="text1"/>
+        </w:rPr>
+        <w:t xml:space="preserve"> video</w:t>
+      </w:r>
+      <w:r>
+        <w:rPr>
+          <w:iCs/>
+          <w:color w:val="000000" w:themeColor="text1"/>
+        </w:rPr>
+        <w:t xml:space="preserve"> games and what impact they have on the mental health of it’s uses. </w:t>
+      </w:r>
+    </w:p>
+    <w:p>
+      <w:pPr>
+        <w:rPr>
+          <w:iCs/>
+          <w:color w:val="000000" w:themeColor="text1"/>
+        </w:rPr>
+      </w:pPr>
+      <w:r>
+        <w:rPr>
+          <w:iCs/>
+          <w:color w:val="000000" w:themeColor="text1"/>
+        </w:rPr>
+        <w:t>The themes and topics of this project are as follows:</w:t>
+      </w:r>
+    </w:p>
+    <w:p>
+      <w:pPr>
+        <w:pStyle w:val="ListParagraph"/>
+        <w:numPr>
+          <w:ilvl w:val="0"/>
+          <w:numId w:val="10"/>
+        </w:numPr>
+        <w:rPr>
+          <w:iCs/>
+          <w:color w:val="000000" w:themeColor="text1"/>
+        </w:rPr>
+      </w:pPr>
+      <w:r>
+        <w:rPr>
+          <w:iCs/>
+          <w:color w:val="000000" w:themeColor="text1"/>
+        </w:rPr>
+        <w:t>Mental Health</w:t>
+      </w:r>
+    </w:p>
+    <w:p>
+      <w:pPr>
+        <w:pStyle w:val="ListParagraph"/>
+        <w:numPr>
+          <w:ilvl w:val="0"/>
+          <w:numId w:val="10"/>
+        </w:numPr>
+        <w:rPr>
+          <w:iCs/>
+          <w:color w:val="000000" w:themeColor="text1"/>
+        </w:rPr>
+      </w:pPr>
+      <w:r>
+        <w:rPr>
+          <w:iCs/>
+          <w:color w:val="000000" w:themeColor="text1"/>
+        </w:rPr>
+        <w:t>Gambling Addiction</w:t>
+      </w:r>
+    </w:p>
+    <w:p>
+      <w:pPr>
+        <w:pStyle w:val="ListParagraph"/>
+        <w:numPr>
+          <w:ilvl w:val="0"/>
+          <w:numId w:val="10"/>
+        </w:numPr>
+        <w:rPr>
+          <w:iCs/>
+          <w:color w:val="000000" w:themeColor="text1"/>
+        </w:rPr>
+      </w:pPr>
+      <w:r>
+        <w:rPr>
+          <w:iCs/>
+          <w:color w:val="000000" w:themeColor="text1"/>
+        </w:rPr>
+        <w:t>Loot Box Systems in Video Games</w:t>
       </w:r>
     </w:p>
     <w:p/>
@@ -2694,19 +2739,13 @@
         <w:rPr>
           <w:w w:val="105"/>
         </w:rPr>
-        <w:t xml:space="preserve">Research existing implementation of loot boxes in video games </w:t>
-      </w:r>
-      <w:r>
-        <w:rPr>
-          <w:w w:val="105"/>
-        </w:rPr>
-        <w:t xml:space="preserve">in order to help create a loot box opening </w:t>
-      </w:r>
-      <w:r>
-        <w:rPr>
-          <w:w w:val="105"/>
-        </w:rPr>
-        <w:t>simulator</w:t>
+        <w:t>Research what gambling is and the factors that make a person have gambling addiction and how to collect data that correlates to this research</w:t>
+      </w:r>
+      <w:r>
+        <w:rPr>
+          <w:w w:val="105"/>
+        </w:rPr>
+        <w:t>, this should be done before any other research or work commences, within the first week of the project start date</w:t>
       </w:r>
       <w:r>
         <w:rPr>
@@ -2730,33 +2769,50 @@
         <w:rPr>
           <w:w w:val="105"/>
         </w:rPr>
-        <w:t xml:space="preserve">Research </w:t>
-      </w:r>
-      <w:r>
-        <w:rPr>
-          <w:w w:val="105"/>
-        </w:rPr>
-        <w:t xml:space="preserve">what gambling is and the factors that make a person have </w:t>
-      </w:r>
-      <w:r>
-        <w:rPr>
-          <w:w w:val="105"/>
-        </w:rPr>
-        <w:t xml:space="preserve">gambling addiction </w:t>
-      </w:r>
-      <w:r>
-        <w:rPr>
-          <w:w w:val="105"/>
-        </w:rPr>
-        <w:t>and how to collect data that correlates to this researc</w:t>
-      </w:r>
-      <w:bookmarkStart w:id="7" w:name="_GoBack"/>
-      <w:bookmarkEnd w:id="7"/>
-      <w:r>
-        <w:rPr>
-          <w:w w:val="105"/>
-        </w:rPr>
-        <w:t>h</w:t>
+        <w:t xml:space="preserve">Research existing implementation of loot boxes in video games </w:t>
+      </w:r>
+      <w:r>
+        <w:rPr>
+          <w:w w:val="105"/>
+        </w:rPr>
+        <w:t xml:space="preserve">in order to help create a loot box opening </w:t>
+      </w:r>
+      <w:r>
+        <w:rPr>
+          <w:w w:val="105"/>
+        </w:rPr>
+        <w:t>simulator</w:t>
+      </w:r>
+      <w:r>
+        <w:rPr>
+          <w:w w:val="105"/>
+        </w:rPr>
+        <w:t xml:space="preserve"> by analysing current systems and replicating the look and feel to make the results as accurate as possible (Deadline </w:t>
+      </w:r>
+      <w:r>
+        <w:rPr>
+          <w:w w:val="105"/>
+        </w:rPr>
+        <w:t xml:space="preserve">- </w:t>
+      </w:r>
+      <w:r>
+        <w:rPr>
+          <w:w w:val="105"/>
+        </w:rPr>
+        <w:t>2</w:t>
+      </w:r>
+      <w:r>
+        <w:rPr>
+          <w:w w:val="105"/>
+          <w:vertAlign w:val="superscript"/>
+        </w:rPr>
+        <w:t>nd</w:t>
+      </w:r>
+      <w:r>
+        <w:rPr>
+          <w:w w:val="105"/>
+        </w:rPr>
+        <w:t xml:space="preserve"> November 2019)</w:t>
       </w:r>
       <w:r>
         <w:rPr>
@@ -2764,6 +2820,14 @@
         </w:rPr>
         <w:t>.</w:t>
       </w:r>
+    </w:p>
+    <w:p>
+      <w:pPr>
+        <w:pStyle w:val="ListParagraph"/>
+        <w:rPr>
+          <w:w w:val="105"/>
+        </w:rPr>
+      </w:pPr>
     </w:p>
     <w:p>
       <w:pPr>
@@ -2780,7 +2844,33 @@
         <w:rPr>
           <w:w w:val="105"/>
         </w:rPr>
-        <w:t>Create a loot boxing opening simulator in Unity Game Engine.</w:t>
+        <w:lastRenderedPageBreak/>
+        <w:t>Research current findings about the connection between video game loot box systems and gambling if any exists and extract the data that should be collected from this study in order to make sure findings are reliable and consistent</w:t>
+      </w:r>
+      <w:r>
+        <w:rPr>
+          <w:w w:val="105"/>
+        </w:rPr>
+        <w:t xml:space="preserve"> (Deadline – 2</w:t>
+      </w:r>
+      <w:r>
+        <w:rPr>
+          <w:w w:val="105"/>
+          <w:vertAlign w:val="superscript"/>
+        </w:rPr>
+        <w:t>nd</w:t>
+      </w:r>
+      <w:r>
+        <w:rPr>
+          <w:w w:val="105"/>
+        </w:rPr>
+        <w:t xml:space="preserve"> November 2019)</w:t>
+      </w:r>
+      <w:r>
+        <w:rPr>
+          <w:w w:val="105"/>
+        </w:rPr>
+        <w:t>.</w:t>
       </w:r>
     </w:p>
     <w:p>
@@ -2798,19 +2888,31 @@
         <w:rPr>
           <w:w w:val="105"/>
         </w:rPr>
-        <w:t>Create a physical</w:t>
-      </w:r>
-      <w:r>
-        <w:rPr>
-          <w:w w:val="105"/>
-        </w:rPr>
-        <w:t xml:space="preserve"> reward</w:t>
-      </w:r>
-      <w:r>
-        <w:rPr>
-          <w:w w:val="105"/>
-        </w:rPr>
-        <w:t xml:space="preserve"> system for participants of the tests.</w:t>
+        <w:t>Create a loot boxing opening simulator in Unity Game Engine</w:t>
+      </w:r>
+      <w:r>
+        <w:rPr>
+          <w:w w:val="105"/>
+        </w:rPr>
+        <w:t xml:space="preserve"> that gives the participant a set number of virtual coins and presents several tiers of loot boxes, each costing a different amount. The higher the amount, the more chan</w:t>
+      </w:r>
+      <w:r>
+        <w:rPr>
+          <w:w w:val="105"/>
+        </w:rPr>
+        <w:t>c</w:t>
+      </w:r>
+      <w:r>
+        <w:rPr>
+          <w:w w:val="105"/>
+        </w:rPr>
+        <w:t>e of better rewards</w:t>
+      </w:r>
+      <w:r>
+        <w:rPr>
+          <w:w w:val="105"/>
+        </w:rPr>
+        <w:t>.</w:t>
       </w:r>
     </w:p>
     <w:p>
@@ -2828,7 +2930,7 @@
         <w:rPr>
           <w:w w:val="105"/>
         </w:rPr>
-        <w:t>Analyse the choices that participants make during the tests.</w:t>
+        <w:t>Measure the participants choices and record them in order to correlate between the results gathered and the results of the research into gambling and gambling addiction.</w:t>
       </w:r>
     </w:p>
     <w:p>
@@ -2846,6 +2948,78 @@
         <w:rPr>
           <w:w w:val="105"/>
         </w:rPr>
+        <w:t xml:space="preserve">Create an in-game virtual horse racing simulator that allows the participants to bet some or </w:t>
+      </w:r>
+      <w:r>
+        <w:rPr>
+          <w:w w:val="105"/>
+        </w:rPr>
+        <w:t>all</w:t>
+      </w:r>
+      <w:r>
+        <w:rPr>
+          <w:w w:val="105"/>
+        </w:rPr>
+        <w:t xml:space="preserve"> their current virtual coins on the outcome of the virtual horse race in order to win more virtual coins.</w:t>
+      </w:r>
+    </w:p>
+    <w:p>
+      <w:pPr>
+        <w:pStyle w:val="ListParagraph"/>
+        <w:numPr>
+          <w:ilvl w:val="0"/>
+          <w:numId w:val="6"/>
+        </w:numPr>
+        <w:rPr>
+          <w:w w:val="105"/>
+        </w:rPr>
+      </w:pPr>
+      <w:r>
+        <w:rPr>
+          <w:w w:val="105"/>
+        </w:rPr>
+        <w:t>Create a physical</w:t>
+      </w:r>
+      <w:r>
+        <w:rPr>
+          <w:w w:val="105"/>
+        </w:rPr>
+        <w:t xml:space="preserve"> reward</w:t>
+      </w:r>
+      <w:r>
+        <w:rPr>
+          <w:w w:val="105"/>
+        </w:rPr>
+        <w:t xml:space="preserve"> system for participants of the tests</w:t>
+      </w:r>
+      <w:r>
+        <w:rPr>
+          <w:w w:val="105"/>
+        </w:rPr>
+        <w:t xml:space="preserve"> that are linked directly to the virtual loot boxes within the loot box opening simulator, with the better virtual rewards giving better physical rewards</w:t>
+      </w:r>
+      <w:r>
+        <w:rPr>
+          <w:w w:val="105"/>
+        </w:rPr>
+        <w:t>.</w:t>
+      </w:r>
+    </w:p>
+    <w:p>
+      <w:pPr>
+        <w:pStyle w:val="ListParagraph"/>
+        <w:numPr>
+          <w:ilvl w:val="0"/>
+          <w:numId w:val="6"/>
+        </w:numPr>
+        <w:rPr>
+          <w:w w:val="105"/>
+        </w:rPr>
+      </w:pPr>
+      <w:r>
+        <w:rPr>
+          <w:w w:val="105"/>
+        </w:rPr>
         <w:t>Evaluate the results and</w:t>
       </w:r>
       <w:r>
@@ -2858,11 +3032,77 @@
         <w:rPr>
           <w:w w:val="105"/>
         </w:rPr>
+        <w:t xml:space="preserve">, </w:t>
+      </w:r>
+      <w:r>
+        <w:rPr>
+          <w:w w:val="105"/>
+        </w:rPr>
+        <w:t>considering</w:t>
+      </w:r>
+      <w:r>
+        <w:rPr>
+          <w:w w:val="105"/>
+        </w:rPr>
+        <w:t xml:space="preserve"> the factors that </w:t>
+      </w:r>
+      <w:r>
+        <w:rPr>
+          <w:w w:val="105"/>
+        </w:rPr>
+        <w:t xml:space="preserve">define a person as having a gambling </w:t>
+      </w:r>
+      <w:r>
+        <w:rPr>
+          <w:w w:val="105"/>
+        </w:rPr>
+        <w:t>addiction</w:t>
+      </w:r>
+      <w:r>
+        <w:rPr>
+          <w:w w:val="105"/>
+        </w:rPr>
         <w:t>.</w:t>
       </w:r>
     </w:p>
     <w:p>
       <w:pPr>
+        <w:pStyle w:val="ListParagraph"/>
+        <w:numPr>
+          <w:ilvl w:val="0"/>
+          <w:numId w:val="6"/>
+        </w:numPr>
+        <w:rPr>
+          <w:w w:val="105"/>
+        </w:rPr>
+      </w:pPr>
+      <w:r>
+        <w:rPr>
+          <w:w w:val="105"/>
+        </w:rPr>
+        <w:t>Gather the results and show them in an appropriate format within the research paper to best illustrate the findings of the study.</w:t>
+      </w:r>
+    </w:p>
+    <w:p>
+      <w:pPr>
+        <w:pStyle w:val="ListParagraph"/>
+        <w:numPr>
+          <w:ilvl w:val="0"/>
+          <w:numId w:val="6"/>
+        </w:numPr>
+        <w:rPr>
+          <w:w w:val="105"/>
+        </w:rPr>
+      </w:pPr>
+      <w:r>
+        <w:rPr>
+          <w:w w:val="105"/>
+        </w:rPr>
+        <w:t>Create a research paper that explains everything about the study, looks at and references relevant literature, compiles and displays the results in a format easy to understand for people of any knowledge level and summarises the study.</w:t>
+      </w:r>
+    </w:p>
+    <w:p>
+      <w:pPr>
         <w:rPr>
           <w:w w:val="105"/>
         </w:rPr>
@@ -2875,25 +3115,24 @@
           <w:w w:val="105"/>
         </w:rPr>
       </w:pPr>
-      <w:bookmarkStart w:id="8" w:name="_Toc18936711"/>
-      <w:r>
-        <w:rPr>
-          <w:w w:val="105"/>
-        </w:rPr>
-        <w:lastRenderedPageBreak/>
+      <w:bookmarkStart w:id="7" w:name="_Toc18936711"/>
+      <w:r>
+        <w:rPr>
+          <w:w w:val="105"/>
+        </w:rPr>
         <w:t>Rationale</w:t>
       </w:r>
+      <w:bookmarkEnd w:id="7"/>
+    </w:p>
+    <w:p>
+      <w:pPr>
+        <w:pStyle w:val="Heading2"/>
+      </w:pPr>
+      <w:bookmarkStart w:id="8" w:name="_Toc18936712"/>
+      <w:r>
+        <w:t>Rationale and benefits</w:t>
+      </w:r>
       <w:bookmarkEnd w:id="8"/>
-    </w:p>
-    <w:p>
-      <w:pPr>
-        <w:pStyle w:val="Heading2"/>
-      </w:pPr>
-      <w:bookmarkStart w:id="9" w:name="_Toc18936712"/>
-      <w:r>
-        <w:t>Rationale and benefits</w:t>
-      </w:r>
-      <w:bookmarkEnd w:id="9"/>
     </w:p>
     <w:p>
       <w:pPr>
@@ -2928,11 +3167,11 @@
       <w:pPr>
         <w:pStyle w:val="Heading2"/>
       </w:pPr>
-      <w:bookmarkStart w:id="10" w:name="_Toc18936713"/>
+      <w:bookmarkStart w:id="9" w:name="_Toc18936713"/>
       <w:r>
         <w:t>Industry relevance</w:t>
       </w:r>
-      <w:bookmarkEnd w:id="10"/>
+      <w:bookmarkEnd w:id="9"/>
     </w:p>
     <w:p>
       <w:pPr>
@@ -2987,37 +3226,44 @@
           <w:numId w:val="9"/>
         </w:numPr>
       </w:pPr>
-      <w:bookmarkStart w:id="11" w:name="_Toc18936714"/>
+      <w:bookmarkStart w:id="10" w:name="_Toc18936714"/>
       <w:r>
         <w:t>Research relevance</w:t>
       </w:r>
+      <w:bookmarkEnd w:id="10"/>
+    </w:p>
+    <w:p>
+      <w:pPr>
+        <w:rPr>
+          <w:color w:val="000000" w:themeColor="text1"/>
+        </w:rPr>
+      </w:pPr>
+      <w:r>
+        <w:rPr>
+          <w:color w:val="000000" w:themeColor="text1"/>
+        </w:rPr>
+        <w:t xml:space="preserve">The project would support current industry research into loot boxes. Currently there is a lot of talk about loot boxes being a form of gambling, with this study there should be a better understanding of </w:t>
+      </w:r>
+      <w:r>
+        <w:rPr>
+          <w:color w:val="000000" w:themeColor="text1"/>
+        </w:rPr>
+        <w:lastRenderedPageBreak/>
+        <w:t>whether loot boxes create the same mental issues as gambling can. It will also see if having loot boxes in video games can cause people that play them (mainly young people but not excluding any age range) to form a gambling addition at some point in their life.</w:t>
+      </w:r>
+    </w:p>
+    <w:p>
+      <w:pPr>
+        <w:pStyle w:val="Heading1"/>
+      </w:pPr>
+      <w:bookmarkStart w:id="11" w:name="_Toc18936715"/>
+      <w:r>
+        <w:t>Tasks</w:t>
+      </w:r>
+      <w:r>
+        <w:t xml:space="preserve"> and Methods</w:t>
+      </w:r>
       <w:bookmarkEnd w:id="11"/>
-    </w:p>
-    <w:p>
-      <w:pPr>
-        <w:rPr>
-          <w:color w:val="000000" w:themeColor="text1"/>
-        </w:rPr>
-      </w:pPr>
-      <w:r>
-        <w:rPr>
-          <w:color w:val="000000" w:themeColor="text1"/>
-        </w:rPr>
-        <w:t>The project would support current industry research into loot boxes. Currently there is a lot of talk about loot boxes being a form of gambling, with this study there should be a better understanding of whether loot boxes create the same mental issues as gambling can. It will also see if having loot boxes in video games can cause people that play them (mainly young people but not excluding any age range) to form a gambling addition at some point in their life.</w:t>
-      </w:r>
-    </w:p>
-    <w:p>
-      <w:pPr>
-        <w:pStyle w:val="Heading1"/>
-      </w:pPr>
-      <w:bookmarkStart w:id="12" w:name="_Toc18936715"/>
-      <w:r>
-        <w:t>Tasks</w:t>
-      </w:r>
-      <w:r>
-        <w:t xml:space="preserve"> and Methods</w:t>
-      </w:r>
-      <w:bookmarkEnd w:id="12"/>
     </w:p>
     <w:p>
       <w:pPr>
@@ -3226,11 +3472,11 @@
       <w:pPr>
         <w:pStyle w:val="Heading1"/>
       </w:pPr>
-      <w:bookmarkStart w:id="13" w:name="_Toc18936716"/>
+      <w:bookmarkStart w:id="12" w:name="_Toc18936716"/>
       <w:r>
         <w:t>Resources</w:t>
       </w:r>
-      <w:bookmarkEnd w:id="13"/>
+      <w:bookmarkEnd w:id="12"/>
     </w:p>
     <w:p>
       <w:pPr>
@@ -3259,57 +3505,123 @@
           <w:iCs/>
           <w:color w:val="000000" w:themeColor="text1"/>
         </w:rPr>
+        <w:t>There is a physical reward system proposed to be used for this project in order to give more accurate results. For this, physical rewards would need to be purchased. This would be in the form of chocolates or sweets in order to give participants something physical to ‘gamble’ with. These would be low cost items to make sure the project is financially viable.</w:t>
+      </w:r>
+    </w:p>
+    <w:p/>
+    <w:p>
+      <w:pPr>
+        <w:pStyle w:val="Heading1"/>
+      </w:pPr>
+      <w:bookmarkStart w:id="13" w:name="_Toc18936717"/>
+      <w:r>
+        <w:t>Literature Search Methodology</w:t>
+      </w:r>
+      <w:bookmarkEnd w:id="13"/>
+    </w:p>
+    <w:p>
+      <w:pPr>
+        <w:rPr>
+          <w:iCs/>
+          <w:color w:val="000000" w:themeColor="text1"/>
+        </w:rPr>
+      </w:pPr>
+      <w:bookmarkStart w:id="14" w:name="_GoBack"/>
+      <w:bookmarkEnd w:id="14"/>
+      <w:r>
+        <w:rPr>
+          <w:iCs/>
+          <w:color w:val="000000" w:themeColor="text1"/>
+        </w:rPr>
+        <w:t xml:space="preserve">When it comes to searching for literature to aid this study the words ‘Loot Boxes’ will widely be used to find relevant pieces about the loot box systems within video games. </w:t>
+      </w:r>
+    </w:p>
+    <w:p>
+      <w:pPr>
+        <w:rPr>
+          <w:iCs/>
+          <w:color w:val="000000" w:themeColor="text1"/>
+        </w:rPr>
+      </w:pPr>
+      <w:r>
+        <w:rPr>
+          <w:iCs/>
+          <w:color w:val="000000" w:themeColor="text1"/>
+        </w:rPr>
+        <w:t>There will also need to be plenty of research into both ‘gambling’ and ‘gambling addiction. The gambling research will investigate the definitions of what gambling is and how to identify something as gambling.  The gambling addiction research will focus on what defines a person as begin addicted to gambling. It will look at what factors and symptoms to look out for when defining if actions taken can be derived as those of a person with gambling addiction</w:t>
+      </w:r>
+      <w:r>
+        <w:rPr>
+          <w:iCs/>
+          <w:color w:val="000000" w:themeColor="text1"/>
+        </w:rPr>
+        <w:t xml:space="preserve"> or those with a higher chance of becoming a gambling addict</w:t>
+      </w:r>
+      <w:r>
+        <w:rPr>
+          <w:iCs/>
+          <w:color w:val="000000" w:themeColor="text1"/>
+        </w:rPr>
+        <w:t>.</w:t>
+      </w:r>
+    </w:p>
+    <w:p>
+      <w:pPr>
+        <w:rPr>
+          <w:iCs/>
+          <w:color w:val="000000" w:themeColor="text1"/>
+        </w:rPr>
+      </w:pPr>
+      <w:r>
+        <w:rPr>
+          <w:iCs/>
+          <w:color w:val="000000" w:themeColor="text1"/>
+        </w:rPr>
+        <w:t xml:space="preserve">A paper was published in 2019 which </w:t>
+      </w:r>
+      <w:r>
+        <w:rPr>
+          <w:iCs/>
+          <w:color w:val="000000" w:themeColor="text1"/>
+        </w:rPr>
+        <w:t>investigates</w:t>
+      </w:r>
+      <w:r>
+        <w:rPr>
+          <w:iCs/>
+          <w:color w:val="000000" w:themeColor="text1"/>
+        </w:rPr>
+        <w:t xml:space="preserve"> virtual slot machines</w:t>
+      </w:r>
+      <w:r>
+        <w:rPr>
+          <w:iCs/>
+          <w:color w:val="000000" w:themeColor="text1"/>
+        </w:rPr>
+        <w:t xml:space="preserve"> and whether the introduction of Virtual Reality has an impact on a person developing gambling addiction, this will be an initial </w:t>
+      </w:r>
+      <w:r>
+        <w:rPr>
+          <w:iCs/>
+          <w:color w:val="000000" w:themeColor="text1"/>
+        </w:rPr>
+        <w:t>key resource [1]</w:t>
+      </w:r>
+      <w:r>
+        <w:rPr>
+          <w:iCs/>
+          <w:color w:val="000000" w:themeColor="text1"/>
+        </w:rPr>
+        <w:t>.</w:t>
+      </w:r>
+    </w:p>
+    <w:p>
+      <w:pPr>
+        <w:pStyle w:val="Heading1"/>
+      </w:pPr>
+      <w:bookmarkStart w:id="15" w:name="_Toc18936718"/>
+      <w:r>
         <w:lastRenderedPageBreak/>
-        <w:t>There is a physical reward system proposed to be used for this project in order to give more accurate results. For this, physical rewards would need to be purchased. This would be in the form of chocolates or sweets in order to give participants something physical to ‘gamble’ with. These would be low cost items to make sure the project is financially viable.</w:t>
-      </w:r>
-    </w:p>
-    <w:p/>
-    <w:p>
-      <w:pPr>
-        <w:pStyle w:val="Heading1"/>
-      </w:pPr>
-      <w:bookmarkStart w:id="14" w:name="_Toc18936717"/>
-      <w:r>
-        <w:t>Literature Search Methodology</w:t>
-      </w:r>
-      <w:bookmarkEnd w:id="14"/>
-    </w:p>
-    <w:p>
-      <w:pPr>
-        <w:rPr>
-          <w:i/>
-          <w:color w:val="FF0000"/>
-        </w:rPr>
-      </w:pPr>
-      <w:r>
-        <w:rPr>
-          <w:i/>
-          <w:color w:val="FF0000"/>
-        </w:rPr>
-        <w:t>You should state what search terms that you will be using to search and what databases you are going to use. You should identify how you are going to grade the significance of each resource found and how you are going to record findings.</w:t>
-      </w:r>
-      <w:r>
-        <w:rPr>
-          <w:i/>
-          <w:color w:val="FF0000"/>
-        </w:rPr>
-        <w:t xml:space="preserve"> See project handbook for an example.</w:t>
-      </w:r>
-      <w:r>
-        <w:rPr>
-          <w:i/>
-          <w:color w:val="FF0000"/>
-        </w:rPr>
-        <w:t xml:space="preserve"> You should provide some examples of the initial key resources identified </w:t>
-      </w:r>
-    </w:p>
-    <w:p/>
-    <w:p>
-      <w:pPr>
-        <w:pStyle w:val="Heading1"/>
-      </w:pPr>
-      <w:bookmarkStart w:id="15" w:name="_Toc18936718"/>
-      <w:r>
         <w:t>Risk Assessment</w:t>
       </w:r>
       <w:r>
@@ -3612,22 +3924,20 @@
     <w:p>
       <w:pPr>
         <w:pStyle w:val="Heading1"/>
+      </w:pPr>
+      <w:bookmarkStart w:id="19" w:name="_Toc18936722"/>
+      <w:r>
+        <w:t>Bibliography</w:t>
+      </w:r>
+      <w:bookmarkEnd w:id="19"/>
+    </w:p>
+    <w:p>
+      <w:pPr>
+        <w:pStyle w:val="ListParagraph"/>
         <w:numPr>
           <w:ilvl w:val="0"/>
-          <w:numId w:val="0"/>
+          <w:numId w:val="11"/>
         </w:numPr>
-      </w:pPr>
-      <w:bookmarkStart w:id="19" w:name="_Toc18936722"/>
-      <w:r>
-        <w:t>9</w:t>
-      </w:r>
-      <w:r>
-        <w:t>. Bibliography</w:t>
-      </w:r>
-      <w:bookmarkEnd w:id="19"/>
-    </w:p>
-    <w:p>
-      <w:pPr>
         <w:rPr>
           <w:i/>
           <w:color w:val="FF0000"/>
@@ -3635,76 +3945,30 @@
       </w:pPr>
       <w:r>
         <w:rPr>
-          <w:i/>
-          <w:color w:val="FF0000"/>
-        </w:rPr>
-        <w:t>I</w:t>
-      </w:r>
-      <w:r>
-        <w:rPr>
-          <w:i/>
-          <w:color w:val="FF0000"/>
-        </w:rPr>
-        <w:t xml:space="preserve">nclude any key resources you have </w:t>
-      </w:r>
-      <w:r>
-        <w:rPr>
-          <w:i/>
-          <w:color w:val="FF0000"/>
-        </w:rPr>
-        <w:t xml:space="preserve">already </w:t>
-      </w:r>
-      <w:r>
-        <w:rPr>
-          <w:i/>
-          <w:color w:val="FF0000"/>
-        </w:rPr>
-        <w:t>identified f</w:t>
-      </w:r>
-      <w:r>
-        <w:rPr>
-          <w:i/>
-          <w:color w:val="FF0000"/>
-        </w:rPr>
-        <w:t>rom</w:t>
-      </w:r>
-      <w:r>
-        <w:rPr>
-          <w:i/>
-          <w:color w:val="FF0000"/>
-        </w:rPr>
-        <w:t xml:space="preserve"> your initial research</w:t>
-      </w:r>
-      <w:r>
-        <w:rPr>
-          <w:i/>
-          <w:color w:val="FF0000"/>
-        </w:rPr>
-        <w:t xml:space="preserve">. These should be presented in Harvard format.  </w:t>
-      </w:r>
-      <w:r>
-        <w:rPr>
-          <w:i/>
-          <w:color w:val="FF0000"/>
-        </w:rPr>
-        <w:t xml:space="preserve">See </w:t>
+          <w:rFonts w:ascii="Helvetica" w:hAnsi="Helvetica" w:cs="Helvetica"/>
+          <w:color w:val="8A8A8A"/>
+          <w:shd w:val="clear" w:color="auto" w:fill="FDFF9A"/>
+        </w:rPr>
+        <w:t>IEEE Explore. 2019. Sebastian Oberdörfer. [ONLINE] Available at: </w:t>
       </w:r>
       <w:hyperlink r:id="rId12" w:history="1">
         <w:r>
           <w:rPr>
             <w:rStyle w:val="Hyperlink"/>
-            <w:i/>
-            <w:color w:val="FF0000"/>
+            <w:rFonts w:ascii="Helvetica" w:hAnsi="Helvetica" w:cs="Helvetica"/>
+            <w:color w:val="1779BA"/>
+            <w:shd w:val="clear" w:color="auto" w:fill="FDFF9A"/>
           </w:rPr>
-          <w:t>https://icity.bcu.ac.uk/Library-and-Learning-Resources/Referencing/Harvard-Referencing/Index</w:t>
+          <w:t>https://ieeexplore.ieee.org/document/8798021</w:t>
         </w:r>
       </w:hyperlink>
       <w:r>
         <w:rPr>
-          <w:i/>
-          <w:color w:val="FF0000"/>
-        </w:rPr>
-        <w:t xml:space="preserve"> </w:t>
+          <w:rFonts w:ascii="Helvetica" w:hAnsi="Helvetica" w:cs="Helvetica"/>
+          <w:color w:val="8A8A8A"/>
+          <w:shd w:val="clear" w:color="auto" w:fill="FDFF9A"/>
+        </w:rPr>
+        <w:t>. [Accessed 18 October 2019].</w:t>
       </w:r>
     </w:p>
     <w:sectPr>
@@ -3719,7 +3983,7 @@
 </file>
 
 <file path=word/endnotes.xml><?xml version="1.0" encoding="utf-8"?>
-<w:endnotes xmlns:wpc="http://schemas.microsoft.com/office/word/2010/wordprocessingCanvas" xmlns:cx="http://schemas.microsoft.com/office/drawing/2014/chartex" xmlns:cx1="http://schemas.microsoft.com/office/drawing/2015/9/8/chartex" xmlns:mc="http://schemas.openxmlformats.org/markup-compatibility/2006" xmlns:o="urn:schemas-microsoft-com:office:office" xmlns:r="http://schemas.openxmlformats.org/officeDocument/2006/relationships" xmlns:m="http://schemas.openxmlformats.org/officeDocument/2006/math" xmlns:v="urn:schemas-microsoft-com:vml" xmlns:wp14="http://schemas.microsoft.com/office/word/2010/wordprocessingDrawing" xmlns:wp="http://schemas.openxmlformats.org/drawingml/2006/wordprocessingDrawing" xmlns:w10="urn:schemas-microsoft-com:office:word" xmlns:w="http://schemas.openxmlformats.org/wordprocessingml/2006/main" xmlns:w14="http://schemas.microsoft.com/office/word/2010/wordml" xmlns:w15="http://schemas.microsoft.com/office/word/2012/wordml" xmlns:w16se="http://schemas.microsoft.com/office/word/2015/wordml/symex" xmlns:wpg="http://schemas.microsoft.com/office/word/2010/wordprocessingGroup" xmlns:wpi="http://schemas.microsoft.com/office/word/2010/wordprocessingInk" xmlns:wne="http://schemas.microsoft.com/office/word/2006/wordml" xmlns:wps="http://schemas.microsoft.com/office/word/2010/wordprocessingShape" mc:Ignorable="w14 w15 w16se wp14">
+<w:endnotes xmlns:wpc="http://schemas.microsoft.com/office/word/2010/wordprocessingCanvas" xmlns:cx="http://schemas.microsoft.com/office/drawing/2014/chartex" xmlns:cx1="http://schemas.microsoft.com/office/drawing/2015/9/8/chartex" xmlns:cx2="http://schemas.microsoft.com/office/drawing/2015/10/21/chartex" xmlns:cx3="http://schemas.microsoft.com/office/drawing/2016/5/9/chartex" xmlns:cx4="http://schemas.microsoft.com/office/drawing/2016/5/10/chartex" xmlns:cx5="http://schemas.microsoft.com/office/drawing/2016/5/11/chartex" xmlns:cx6="http://schemas.microsoft.com/office/drawing/2016/5/12/chartex" xmlns:cx7="http://schemas.microsoft.com/office/drawing/2016/5/13/chartex" xmlns:cx8="http://schemas.microsoft.com/office/drawing/2016/5/14/chartex" xmlns:mc="http://schemas.openxmlformats.org/markup-compatibility/2006" xmlns:aink="http://schemas.microsoft.com/office/drawing/2016/ink" xmlns:am3d="http://schemas.microsoft.com/office/drawing/2017/model3d" xmlns:o="urn:schemas-microsoft-com:office:office" xmlns:r="http://schemas.openxmlformats.org/officeDocument/2006/relationships" xmlns:m="http://schemas.openxmlformats.org/officeDocument/2006/math" xmlns:v="urn:schemas-microsoft-com:vml" xmlns:wp14="http://schemas.microsoft.com/office/word/2010/wordprocessingDrawing" xmlns:wp="http://schemas.openxmlformats.org/drawingml/2006/wordprocessingDrawing" xmlns:w10="urn:schemas-microsoft-com:office:word" xmlns:w="http://schemas.openxmlformats.org/wordprocessingml/2006/main" xmlns:w14="http://schemas.microsoft.com/office/word/2010/wordml" xmlns:w15="http://schemas.microsoft.com/office/word/2012/wordml" xmlns:w16cid="http://schemas.microsoft.com/office/word/2016/wordml/cid" xmlns:w16se="http://schemas.microsoft.com/office/word/2015/wordml/symex" xmlns:wpg="http://schemas.microsoft.com/office/word/2010/wordprocessingGroup" xmlns:wpi="http://schemas.microsoft.com/office/word/2010/wordprocessingInk" xmlns:wne="http://schemas.microsoft.com/office/word/2006/wordml" xmlns:wps="http://schemas.microsoft.com/office/word/2010/wordprocessingShape" mc:Ignorable="w14 w15 w16se w16cid wp14">
   <w:endnote w:type="separator" w:id="-1">
     <w:p>
       <w:pPr>
@@ -3744,7 +4008,7 @@
 </file>
 
 <file path=word/footer1.xml><?xml version="1.0" encoding="utf-8"?>
-<w:ftr xmlns:wpc="http://schemas.microsoft.com/office/word/2010/wordprocessingCanvas" xmlns:cx="http://schemas.microsoft.com/office/drawing/2014/chartex" xmlns:cx1="http://schemas.microsoft.com/office/drawing/2015/9/8/chartex" xmlns:mc="http://schemas.openxmlformats.org/markup-compatibility/2006" xmlns:o="urn:schemas-microsoft-com:office:office" xmlns:r="http://schemas.openxmlformats.org/officeDocument/2006/relationships" xmlns:m="http://schemas.openxmlformats.org/officeDocument/2006/math" xmlns:v="urn:schemas-microsoft-com:vml" xmlns:wp14="http://schemas.microsoft.com/office/word/2010/wordprocessingDrawing" xmlns:wp="http://schemas.openxmlformats.org/drawingml/2006/wordprocessingDrawing" xmlns:w10="urn:schemas-microsoft-com:office:word" xmlns:w="http://schemas.openxmlformats.org/wordprocessingml/2006/main" xmlns:w14="http://schemas.microsoft.com/office/word/2010/wordml" xmlns:w15="http://schemas.microsoft.com/office/word/2012/wordml" xmlns:w16se="http://schemas.microsoft.com/office/word/2015/wordml/symex" xmlns:wpg="http://schemas.microsoft.com/office/word/2010/wordprocessingGroup" xmlns:wpi="http://schemas.microsoft.com/office/word/2010/wordprocessingInk" xmlns:wne="http://schemas.microsoft.com/office/word/2006/wordml" xmlns:wps="http://schemas.microsoft.com/office/word/2010/wordprocessingShape" mc:Ignorable="w14 w15 w16se wp14">
+<w:ftr xmlns:wpc="http://schemas.microsoft.com/office/word/2010/wordprocessingCanvas" xmlns:cx="http://schemas.microsoft.com/office/drawing/2014/chartex" xmlns:cx1="http://schemas.microsoft.com/office/drawing/2015/9/8/chartex" xmlns:cx2="http://schemas.microsoft.com/office/drawing/2015/10/21/chartex" xmlns:cx3="http://schemas.microsoft.com/office/drawing/2016/5/9/chartex" xmlns:cx4="http://schemas.microsoft.com/office/drawing/2016/5/10/chartex" xmlns:cx5="http://schemas.microsoft.com/office/drawing/2016/5/11/chartex" xmlns:cx6="http://schemas.microsoft.com/office/drawing/2016/5/12/chartex" xmlns:cx7="http://schemas.microsoft.com/office/drawing/2016/5/13/chartex" xmlns:cx8="http://schemas.microsoft.com/office/drawing/2016/5/14/chartex" xmlns:mc="http://schemas.openxmlformats.org/markup-compatibility/2006" xmlns:aink="http://schemas.microsoft.com/office/drawing/2016/ink" xmlns:am3d="http://schemas.microsoft.com/office/drawing/2017/model3d" xmlns:o="urn:schemas-microsoft-com:office:office" xmlns:r="http://schemas.openxmlformats.org/officeDocument/2006/relationships" xmlns:m="http://schemas.openxmlformats.org/officeDocument/2006/math" xmlns:v="urn:schemas-microsoft-com:vml" xmlns:wp14="http://schemas.microsoft.com/office/word/2010/wordprocessingDrawing" xmlns:wp="http://schemas.openxmlformats.org/drawingml/2006/wordprocessingDrawing" xmlns:w10="urn:schemas-microsoft-com:office:word" xmlns:w="http://schemas.openxmlformats.org/wordprocessingml/2006/main" xmlns:w14="http://schemas.microsoft.com/office/word/2010/wordml" xmlns:w15="http://schemas.microsoft.com/office/word/2012/wordml" xmlns:w16cid="http://schemas.microsoft.com/office/word/2016/wordml/cid" xmlns:w16se="http://schemas.microsoft.com/office/word/2015/wordml/symex" xmlns:wpg="http://schemas.microsoft.com/office/word/2010/wordprocessingGroup" xmlns:wpi="http://schemas.microsoft.com/office/word/2010/wordprocessingInk" xmlns:wne="http://schemas.microsoft.com/office/word/2006/wordml" xmlns:wps="http://schemas.microsoft.com/office/word/2010/wordprocessingShape" mc:Ignorable="w14 w15 w16se w16cid wp14">
   <w:sdt>
     <w:sdtPr>
       <w:id w:val="-2053450588"/>
@@ -3797,7 +4061,7 @@
 </file>
 
 <file path=word/footnotes.xml><?xml version="1.0" encoding="utf-8"?>
-<w:footnotes xmlns:wpc="http://schemas.microsoft.com/office/word/2010/wordprocessingCanvas" xmlns:cx="http://schemas.microsoft.com/office/drawing/2014/chartex" xmlns:cx1="http://schemas.microsoft.com/office/drawing/2015/9/8/chartex" xmlns:mc="http://schemas.openxmlformats.org/markup-compatibility/2006" xmlns:o="urn:schemas-microsoft-com:office:office" xmlns:r="http://schemas.openxmlformats.org/officeDocument/2006/relationships" xmlns:m="http://schemas.openxmlformats.org/officeDocument/2006/math" xmlns:v="urn:schemas-microsoft-com:vml" xmlns:wp14="http://schemas.microsoft.com/office/word/2010/wordprocessingDrawing" xmlns:wp="http://schemas.openxmlformats.org/drawingml/2006/wordprocessingDrawing" xmlns:w10="urn:schemas-microsoft-com:office:word" xmlns:w="http://schemas.openxmlformats.org/wordprocessingml/2006/main" xmlns:w14="http://schemas.microsoft.com/office/word/2010/wordml" xmlns:w15="http://schemas.microsoft.com/office/word/2012/wordml" xmlns:w16se="http://schemas.microsoft.com/office/word/2015/wordml/symex" xmlns:wpg="http://schemas.microsoft.com/office/word/2010/wordprocessingGroup" xmlns:wpi="http://schemas.microsoft.com/office/word/2010/wordprocessingInk" xmlns:wne="http://schemas.microsoft.com/office/word/2006/wordml" xmlns:wps="http://schemas.microsoft.com/office/word/2010/wordprocessingShape" mc:Ignorable="w14 w15 w16se wp14">
+<w:footnotes xmlns:wpc="http://schemas.microsoft.com/office/word/2010/wordprocessingCanvas" xmlns:cx="http://schemas.microsoft.com/office/drawing/2014/chartex" xmlns:cx1="http://schemas.microsoft.com/office/drawing/2015/9/8/chartex" xmlns:cx2="http://schemas.microsoft.com/office/drawing/2015/10/21/chartex" xmlns:cx3="http://schemas.microsoft.com/office/drawing/2016/5/9/chartex" xmlns:cx4="http://schemas.microsoft.com/office/drawing/2016/5/10/chartex" xmlns:cx5="http://schemas.microsoft.com/office/drawing/2016/5/11/chartex" xmlns:cx6="http://schemas.microsoft.com/office/drawing/2016/5/12/chartex" xmlns:cx7="http://schemas.microsoft.com/office/drawing/2016/5/13/chartex" xmlns:cx8="http://schemas.microsoft.com/office/drawing/2016/5/14/chartex" xmlns:mc="http://schemas.openxmlformats.org/markup-compatibility/2006" xmlns:aink="http://schemas.microsoft.com/office/drawing/2016/ink" xmlns:am3d="http://schemas.microsoft.com/office/drawing/2017/model3d" xmlns:o="urn:schemas-microsoft-com:office:office" xmlns:r="http://schemas.openxmlformats.org/officeDocument/2006/relationships" xmlns:m="http://schemas.openxmlformats.org/officeDocument/2006/math" xmlns:v="urn:schemas-microsoft-com:vml" xmlns:wp14="http://schemas.microsoft.com/office/word/2010/wordprocessingDrawing" xmlns:wp="http://schemas.openxmlformats.org/drawingml/2006/wordprocessingDrawing" xmlns:w10="urn:schemas-microsoft-com:office:word" xmlns:w="http://schemas.openxmlformats.org/wordprocessingml/2006/main" xmlns:w14="http://schemas.microsoft.com/office/word/2010/wordml" xmlns:w15="http://schemas.microsoft.com/office/word/2012/wordml" xmlns:w16cid="http://schemas.microsoft.com/office/word/2016/wordml/cid" xmlns:w16se="http://schemas.microsoft.com/office/word/2015/wordml/symex" xmlns:wpg="http://schemas.microsoft.com/office/word/2010/wordprocessingGroup" xmlns:wpi="http://schemas.microsoft.com/office/word/2010/wordprocessingInk" xmlns:wne="http://schemas.microsoft.com/office/word/2006/wordml" xmlns:wps="http://schemas.microsoft.com/office/word/2010/wordprocessingShape" mc:Ignorable="w14 w15 w16se w16cid wp14">
   <w:footnote w:type="separator" w:id="-1">
     <w:p>
       <w:pPr>
@@ -3822,8 +4086,99 @@
 </file>
 
 <file path=word/numbering.xml><?xml version="1.0" encoding="utf-8"?>
-<w:numbering xmlns:wpc="http://schemas.microsoft.com/office/word/2010/wordprocessingCanvas" xmlns:cx="http://schemas.microsoft.com/office/drawing/2014/chartex" xmlns:cx1="http://schemas.microsoft.com/office/drawing/2015/9/8/chartex" xmlns:mc="http://schemas.openxmlformats.org/markup-compatibility/2006" xmlns:o="urn:schemas-microsoft-com:office:office" xmlns:r="http://schemas.openxmlformats.org/officeDocument/2006/relationships" xmlns:m="http://schemas.openxmlformats.org/officeDocument/2006/math" xmlns:v="urn:schemas-microsoft-com:vml" xmlns:wp14="http://schemas.microsoft.com/office/word/2010/wordprocessingDrawing" xmlns:wp="http://schemas.openxmlformats.org/drawingml/2006/wordprocessingDrawing" xmlns:w10="urn:schemas-microsoft-com:office:word" xmlns:w="http://schemas.openxmlformats.org/wordprocessingml/2006/main" xmlns:w14="http://schemas.microsoft.com/office/word/2010/wordml" xmlns:w15="http://schemas.microsoft.com/office/word/2012/wordml" xmlns:w16se="http://schemas.microsoft.com/office/word/2015/wordml/symex" xmlns:wpg="http://schemas.microsoft.com/office/word/2010/wordprocessingGroup" xmlns:wpi="http://schemas.microsoft.com/office/word/2010/wordprocessingInk" xmlns:wne="http://schemas.microsoft.com/office/word/2006/wordml" xmlns:wps="http://schemas.microsoft.com/office/word/2010/wordprocessingShape" mc:Ignorable="w14 w15 w16se wp14">
+<w:numbering xmlns:wpc="http://schemas.microsoft.com/office/word/2010/wordprocessingCanvas" xmlns:cx="http://schemas.microsoft.com/office/drawing/2014/chartex" xmlns:cx1="http://schemas.microsoft.com/office/drawing/2015/9/8/chartex" xmlns:cx2="http://schemas.microsoft.com/office/drawing/2015/10/21/chartex" xmlns:cx3="http://schemas.microsoft.com/office/drawing/2016/5/9/chartex" xmlns:cx4="http://schemas.microsoft.com/office/drawing/2016/5/10/chartex" xmlns:cx5="http://schemas.microsoft.com/office/drawing/2016/5/11/chartex" xmlns:cx6="http://schemas.microsoft.com/office/drawing/2016/5/12/chartex" xmlns:cx7="http://schemas.microsoft.com/office/drawing/2016/5/13/chartex" xmlns:cx8="http://schemas.microsoft.com/office/drawing/2016/5/14/chartex" xmlns:mc="http://schemas.openxmlformats.org/markup-compatibility/2006" xmlns:aink="http://schemas.microsoft.com/office/drawing/2016/ink" xmlns:am3d="http://schemas.microsoft.com/office/drawing/2017/model3d" xmlns:o="urn:schemas-microsoft-com:office:office" xmlns:r="http://schemas.openxmlformats.org/officeDocument/2006/relationships" xmlns:m="http://schemas.openxmlformats.org/officeDocument/2006/math" xmlns:v="urn:schemas-microsoft-com:vml" xmlns:wp14="http://schemas.microsoft.com/office/word/2010/wordprocessingDrawing" xmlns:wp="http://schemas.openxmlformats.org/drawingml/2006/wordprocessingDrawing" xmlns:w10="urn:schemas-microsoft-com:office:word" xmlns:w="http://schemas.openxmlformats.org/wordprocessingml/2006/main" xmlns:w14="http://schemas.microsoft.com/office/word/2010/wordml" xmlns:w15="http://schemas.microsoft.com/office/word/2012/wordml" xmlns:w16cid="http://schemas.microsoft.com/office/word/2016/wordml/cid" xmlns:w16se="http://schemas.microsoft.com/office/word/2015/wordml/symex" xmlns:wpg="http://schemas.microsoft.com/office/word/2010/wordprocessingGroup" xmlns:wpi="http://schemas.microsoft.com/office/word/2010/wordprocessingInk" xmlns:wne="http://schemas.microsoft.com/office/word/2006/wordml" xmlns:wps="http://schemas.microsoft.com/office/word/2010/wordprocessingShape" mc:Ignorable="w14 w15 w16se w16cid wp14">
   <w:abstractNum w:abstractNumId="0" w15:restartNumberingAfterBreak="0">
+    <w:nsid w:val="0CDC7F81"/>
+    <w:multiLevelType w:val="hybridMultilevel"/>
+    <w:tmpl w:val="C91CD2A4"/>
+    <w:lvl w:ilvl="0" w:tplc="6BA4E97C">
+      <w:start w:val="1"/>
+      <w:numFmt w:val="decimal"/>
+      <w:lvlText w:val="%1."/>
+      <w:lvlJc w:val="left"/>
+      <w:pPr>
+        <w:ind w:left="720" w:hanging="360"/>
+      </w:pPr>
+      <w:rPr>
+        <w:i w:val="0"/>
+        <w:iCs/>
+        <w:color w:val="000000" w:themeColor="text1"/>
+      </w:rPr>
+    </w:lvl>
+    <w:lvl w:ilvl="1" w:tplc="08090019" w:tentative="1">
+      <w:start w:val="1"/>
+      <w:numFmt w:val="lowerLetter"/>
+      <w:lvlText w:val="%2."/>
+      <w:lvlJc w:val="left"/>
+      <w:pPr>
+        <w:ind w:left="1440" w:hanging="360"/>
+      </w:pPr>
+    </w:lvl>
+    <w:lvl w:ilvl="2" w:tplc="0809001B" w:tentative="1">
+      <w:start w:val="1"/>
+      <w:numFmt w:val="lowerRoman"/>
+      <w:lvlText w:val="%3."/>
+      <w:lvlJc w:val="right"/>
+      <w:pPr>
+        <w:ind w:left="2160" w:hanging="180"/>
+      </w:pPr>
+    </w:lvl>
+    <w:lvl w:ilvl="3" w:tplc="0809000F" w:tentative="1">
+      <w:start w:val="1"/>
+      <w:numFmt w:val="decimal"/>
+      <w:lvlText w:val="%4."/>
+      <w:lvlJc w:val="left"/>
+      <w:pPr>
+        <w:ind w:left="2880" w:hanging="360"/>
+      </w:pPr>
+    </w:lvl>
+    <w:lvl w:ilvl="4" w:tplc="08090019" w:tentative="1">
+      <w:start w:val="1"/>
+      <w:numFmt w:val="lowerLetter"/>
+      <w:lvlText w:val="%5."/>
+      <w:lvlJc w:val="left"/>
+      <w:pPr>
+        <w:ind w:left="3600" w:hanging="360"/>
+      </w:pPr>
+    </w:lvl>
+    <w:lvl w:ilvl="5" w:tplc="0809001B" w:tentative="1">
+      <w:start w:val="1"/>
+      <w:numFmt w:val="lowerRoman"/>
+      <w:lvlText w:val="%6."/>
+      <w:lvlJc w:val="right"/>
+      <w:pPr>
+        <w:ind w:left="4320" w:hanging="180"/>
+      </w:pPr>
+    </w:lvl>
+    <w:lvl w:ilvl="6" w:tplc="0809000F" w:tentative="1">
+      <w:start w:val="1"/>
+      <w:numFmt w:val="decimal"/>
+      <w:lvlText w:val="%7."/>
+      <w:lvlJc w:val="left"/>
+      <w:pPr>
+        <w:ind w:left="5040" w:hanging="360"/>
+      </w:pPr>
+    </w:lvl>
+    <w:lvl w:ilvl="7" w:tplc="08090019" w:tentative="1">
+      <w:start w:val="1"/>
+      <w:numFmt w:val="lowerLetter"/>
+      <w:lvlText w:val="%8."/>
+      <w:lvlJc w:val="left"/>
+      <w:pPr>
+        <w:ind w:left="5760" w:hanging="360"/>
+      </w:pPr>
+    </w:lvl>
+    <w:lvl w:ilvl="8" w:tplc="0809001B" w:tentative="1">
+      <w:start w:val="1"/>
+      <w:numFmt w:val="lowerRoman"/>
+      <w:lvlText w:val="%9."/>
+      <w:lvlJc w:val="right"/>
+      <w:pPr>
+        <w:ind w:left="6480" w:hanging="180"/>
+      </w:pPr>
+    </w:lvl>
+  </w:abstractNum>
+  <w:abstractNum w:abstractNumId="1" w15:restartNumberingAfterBreak="0">
     <w:nsid w:val="236B7630"/>
     <w:multiLevelType w:val="multilevel"/>
     <w:tmpl w:val="0809001F"/>
@@ -3909,7 +4264,7 @@
       </w:pPr>
     </w:lvl>
   </w:abstractNum>
-  <w:abstractNum w:abstractNumId="1" w15:restartNumberingAfterBreak="0">
+  <w:abstractNum w:abstractNumId="2" w15:restartNumberingAfterBreak="0">
     <w:nsid w:val="3D214F84"/>
     <w:multiLevelType w:val="hybridMultilevel"/>
     <w:tmpl w:val="C96E25B4"/>
@@ -4021,7 +4376,7 @@
       </w:rPr>
     </w:lvl>
   </w:abstractNum>
-  <w:abstractNum w:abstractNumId="2" w15:restartNumberingAfterBreak="0">
+  <w:abstractNum w:abstractNumId="3" w15:restartNumberingAfterBreak="0">
     <w:nsid w:val="4F88645C"/>
     <w:multiLevelType w:val="multilevel"/>
     <w:tmpl w:val="C512D28C"/>
@@ -4136,7 +4491,7 @@
       </w:rPr>
     </w:lvl>
   </w:abstractNum>
-  <w:abstractNum w:abstractNumId="3" w15:restartNumberingAfterBreak="0">
+  <w:abstractNum w:abstractNumId="4" w15:restartNumberingAfterBreak="0">
     <w:nsid w:val="658F64A4"/>
     <w:multiLevelType w:val="multilevel"/>
     <w:tmpl w:val="54C0CA1C"/>
@@ -4249,7 +4604,7 @@
       </w:rPr>
     </w:lvl>
   </w:abstractNum>
-  <w:abstractNum w:abstractNumId="4" w15:restartNumberingAfterBreak="0">
+  <w:abstractNum w:abstractNumId="5" w15:restartNumberingAfterBreak="0">
     <w:nsid w:val="70F95134"/>
     <w:multiLevelType w:val="hybridMultilevel"/>
     <w:tmpl w:val="1C1E3152"/>
@@ -4362,7 +4717,7 @@
       </w:rPr>
     </w:lvl>
   </w:abstractNum>
-  <w:abstractNum w:abstractNumId="5" w15:restartNumberingAfterBreak="0">
+  <w:abstractNum w:abstractNumId="6" w15:restartNumberingAfterBreak="0">
     <w:nsid w:val="7266162E"/>
     <w:multiLevelType w:val="hybridMultilevel"/>
     <w:tmpl w:val="546AF4B8"/>
@@ -4475,7 +4830,120 @@
       </w:rPr>
     </w:lvl>
   </w:abstractNum>
-  <w:abstractNum w:abstractNumId="6" w15:restartNumberingAfterBreak="0">
+  <w:abstractNum w:abstractNumId="7" w15:restartNumberingAfterBreak="0">
+    <w:nsid w:val="7953353D"/>
+    <w:multiLevelType w:val="hybridMultilevel"/>
+    <w:tmpl w:val="46408486"/>
+    <w:lvl w:ilvl="0" w:tplc="08090001">
+      <w:start w:val="1"/>
+      <w:numFmt w:val="bullet"/>
+      <w:lvlText w:val=""/>
+      <w:lvlJc w:val="left"/>
+      <w:pPr>
+        <w:ind w:left="720" w:hanging="360"/>
+      </w:pPr>
+      <w:rPr>
+        <w:rFonts w:ascii="Symbol" w:hAnsi="Symbol" w:hint="default"/>
+      </w:rPr>
+    </w:lvl>
+    <w:lvl w:ilvl="1" w:tplc="08090003" w:tentative="1">
+      <w:start w:val="1"/>
+      <w:numFmt w:val="bullet"/>
+      <w:lvlText w:val="o"/>
+      <w:lvlJc w:val="left"/>
+      <w:pPr>
+        <w:ind w:left="1440" w:hanging="360"/>
+      </w:pPr>
+      <w:rPr>
+        <w:rFonts w:ascii="Courier New" w:hAnsi="Courier New" w:cs="Courier New" w:hint="default"/>
+      </w:rPr>
+    </w:lvl>
+    <w:lvl w:ilvl="2" w:tplc="08090005" w:tentative="1">
+      <w:start w:val="1"/>
+      <w:numFmt w:val="bullet"/>
+      <w:lvlText w:val=""/>
+      <w:lvlJc w:val="left"/>
+      <w:pPr>
+        <w:ind w:left="2160" w:hanging="360"/>
+      </w:pPr>
+      <w:rPr>
+        <w:rFonts w:ascii="Wingdings" w:hAnsi="Wingdings" w:hint="default"/>
+      </w:rPr>
+    </w:lvl>
+    <w:lvl w:ilvl="3" w:tplc="08090001" w:tentative="1">
+      <w:start w:val="1"/>
+      <w:numFmt w:val="bullet"/>
+      <w:lvlText w:val=""/>
+      <w:lvlJc w:val="left"/>
+      <w:pPr>
+        <w:ind w:left="2880" w:hanging="360"/>
+      </w:pPr>
+      <w:rPr>
+        <w:rFonts w:ascii="Symbol" w:hAnsi="Symbol" w:hint="default"/>
+      </w:rPr>
+    </w:lvl>
+    <w:lvl w:ilvl="4" w:tplc="08090003" w:tentative="1">
+      <w:start w:val="1"/>
+      <w:numFmt w:val="bullet"/>
+      <w:lvlText w:val="o"/>
+      <w:lvlJc w:val="left"/>
+      <w:pPr>
+        <w:ind w:left="3600" w:hanging="360"/>
+      </w:pPr>
+      <w:rPr>
+        <w:rFonts w:ascii="Courier New" w:hAnsi="Courier New" w:cs="Courier New" w:hint="default"/>
+      </w:rPr>
+    </w:lvl>
+    <w:lvl w:ilvl="5" w:tplc="08090005" w:tentative="1">
+      <w:start w:val="1"/>
+      <w:numFmt w:val="bullet"/>
+      <w:lvlText w:val=""/>
+      <w:lvlJc w:val="left"/>
+      <w:pPr>
+        <w:ind w:left="4320" w:hanging="360"/>
+      </w:pPr>
+      <w:rPr>
+        <w:rFonts w:ascii="Wingdings" w:hAnsi="Wingdings" w:hint="default"/>
+      </w:rPr>
+    </w:lvl>
+    <w:lvl w:ilvl="6" w:tplc="08090001" w:tentative="1">
+      <w:start w:val="1"/>
+      <w:numFmt w:val="bullet"/>
+      <w:lvlText w:val=""/>
+      <w:lvlJc w:val="left"/>
+      <w:pPr>
+        <w:ind w:left="5040" w:hanging="360"/>
+      </w:pPr>
+      <w:rPr>
+        <w:rFonts w:ascii="Symbol" w:hAnsi="Symbol" w:hint="default"/>
+      </w:rPr>
+    </w:lvl>
+    <w:lvl w:ilvl="7" w:tplc="08090003" w:tentative="1">
+      <w:start w:val="1"/>
+      <w:numFmt w:val="bullet"/>
+      <w:lvlText w:val="o"/>
+      <w:lvlJc w:val="left"/>
+      <w:pPr>
+        <w:ind w:left="5760" w:hanging="360"/>
+      </w:pPr>
+      <w:rPr>
+        <w:rFonts w:ascii="Courier New" w:hAnsi="Courier New" w:cs="Courier New" w:hint="default"/>
+      </w:rPr>
+    </w:lvl>
+    <w:lvl w:ilvl="8" w:tplc="08090005" w:tentative="1">
+      <w:start w:val="1"/>
+      <w:numFmt w:val="bullet"/>
+      <w:lvlText w:val=""/>
+      <w:lvlJc w:val="left"/>
+      <w:pPr>
+        <w:ind w:left="6480" w:hanging="360"/>
+      </w:pPr>
+      <w:rPr>
+        <w:rFonts w:ascii="Wingdings" w:hAnsi="Wingdings" w:hint="default"/>
+      </w:rPr>
+    </w:lvl>
+  </w:abstractNum>
+  <w:abstractNum w:abstractNumId="8" w15:restartNumberingAfterBreak="0">
     <w:nsid w:val="7F192BCE"/>
     <w:multiLevelType w:val="hybridMultilevel"/>
     <w:tmpl w:val="7E6EAD80"/>
@@ -4589,16 +5057,16 @@
     </w:lvl>
   </w:abstractNum>
   <w:num w:numId="1">
+    <w:abstractNumId w:val="4"/>
+  </w:num>
+  <w:num w:numId="2">
+    <w:abstractNumId w:val="1"/>
+  </w:num>
+  <w:num w:numId="3">
     <w:abstractNumId w:val="3"/>
   </w:num>
-  <w:num w:numId="2">
-    <w:abstractNumId w:val="0"/>
-  </w:num>
-  <w:num w:numId="3">
-    <w:abstractNumId w:val="2"/>
-  </w:num>
   <w:num w:numId="4">
-    <w:abstractNumId w:val="2"/>
+    <w:abstractNumId w:val="3"/>
     <w:lvlOverride w:ilvl="0">
       <w:startOverride w:val="1"/>
     </w:lvlOverride>
@@ -4628,19 +5096,19 @@
     </w:lvlOverride>
   </w:num>
   <w:num w:numId="5">
+    <w:abstractNumId w:val="8"/>
+  </w:num>
+  <w:num w:numId="6">
     <w:abstractNumId w:val="6"/>
   </w:num>
-  <w:num w:numId="6">
+  <w:num w:numId="7">
     <w:abstractNumId w:val="5"/>
   </w:num>
-  <w:num w:numId="7">
-    <w:abstractNumId w:val="4"/>
-  </w:num>
   <w:num w:numId="8">
-    <w:abstractNumId w:val="1"/>
+    <w:abstractNumId w:val="2"/>
   </w:num>
   <w:num w:numId="9">
-    <w:abstractNumId w:val="2"/>
+    <w:abstractNumId w:val="3"/>
     <w:lvlOverride w:ilvl="0">
       <w:startOverride w:val="1"/>
     </w:lvlOverride>
@@ -4669,11 +5137,17 @@
       <w:startOverride w:val="1"/>
     </w:lvlOverride>
   </w:num>
+  <w:num w:numId="10">
+    <w:abstractNumId w:val="7"/>
+  </w:num>
+  <w:num w:numId="11">
+    <w:abstractNumId w:val="0"/>
+  </w:num>
 </w:numbering>
 </file>
 
 <file path=word/styles.xml><?xml version="1.0" encoding="utf-8"?>
-<w:styles xmlns:mc="http://schemas.openxmlformats.org/markup-compatibility/2006" xmlns:r="http://schemas.openxmlformats.org/officeDocument/2006/relationships" xmlns:w="http://schemas.openxmlformats.org/wordprocessingml/2006/main" xmlns:w14="http://schemas.microsoft.com/office/word/2010/wordml" xmlns:w15="http://schemas.microsoft.com/office/word/2012/wordml" xmlns:w16se="http://schemas.microsoft.com/office/word/2015/wordml/symex" mc:Ignorable="w14 w15 w16se">
+<w:styles xmlns:mc="http://schemas.openxmlformats.org/markup-compatibility/2006" xmlns:r="http://schemas.openxmlformats.org/officeDocument/2006/relationships" xmlns:w="http://schemas.openxmlformats.org/wordprocessingml/2006/main" xmlns:w14="http://schemas.microsoft.com/office/word/2010/wordml" xmlns:w15="http://schemas.microsoft.com/office/word/2012/wordml" xmlns:w16cid="http://schemas.microsoft.com/office/word/2016/wordml/cid" xmlns:w16se="http://schemas.microsoft.com/office/word/2015/wordml/symex" mc:Ignorable="w14 w15 w16se w16cid">
   <w:docDefaults>
     <w:rPrDefault>
       <w:rPr>
@@ -4689,7 +5163,7 @@
       </w:pPr>
     </w:pPrDefault>
   </w:docDefaults>
-  <w:latentStyles w:defLockedState="0" w:defUIPriority="99" w:defSemiHidden="0" w:defUnhideWhenUsed="0" w:defQFormat="0" w:count="371">
+  <w:latentStyles w:defLockedState="0" w:defUIPriority="99" w:defSemiHidden="0" w:defUnhideWhenUsed="0" w:defQFormat="0" w:count="377">
     <w:lsdException w:name="Normal" w:uiPriority="0" w:qFormat="1"/>
     <w:lsdException w:name="heading 1" w:uiPriority="9" w:qFormat="1"/>
     <w:lsdException w:name="heading 2" w:semiHidden="1" w:uiPriority="9" w:unhideWhenUsed="1" w:qFormat="1"/>
@@ -4837,11 +5311,8 @@
     <w:lsdException w:name="Table 3D effects 3" w:semiHidden="1" w:unhideWhenUsed="1"/>
     <w:lsdException w:name="Table Contemporary" w:semiHidden="1" w:unhideWhenUsed="1"/>
     <w:lsdException w:name="Table Elegant" w:semiHidden="1" w:unhideWhenUsed="1"/>
-    <w:lsdException w:name="Table Professional" w:semiHidden="1" w:unhideWhenUsed="1"/>
     <w:lsdException w:name="Table Subtle 1" w:semiHidden="1" w:unhideWhenUsed="1"/>
     <w:lsdException w:name="Table Subtle 2" w:semiHidden="1" w:unhideWhenUsed="1"/>
-    <w:lsdException w:name="Table Web 1" w:semiHidden="1" w:unhideWhenUsed="1"/>
-    <w:lsdException w:name="Table Web 2" w:semiHidden="1" w:unhideWhenUsed="1"/>
     <w:lsdException w:name="Table Web 3" w:semiHidden="1" w:unhideWhenUsed="1"/>
     <w:lsdException w:name="Balloon Text" w:semiHidden="1" w:unhideWhenUsed="1"/>
     <w:lsdException w:name="Table Grid" w:uiPriority="39"/>
@@ -5061,6 +5532,12 @@
     <w:lsdException w:name="List Table 5 Dark Accent 6" w:uiPriority="50"/>
     <w:lsdException w:name="List Table 6 Colorful Accent 6" w:uiPriority="51"/>
     <w:lsdException w:name="List Table 7 Colorful Accent 6" w:uiPriority="52"/>
+    <w:lsdException w:name="Mention" w:semiHidden="1" w:unhideWhenUsed="1"/>
+    <w:lsdException w:name="Smart Hyperlink" w:semiHidden="1" w:unhideWhenUsed="1"/>
+    <w:lsdException w:name="Hashtag" w:semiHidden="1" w:unhideWhenUsed="1"/>
+    <w:lsdException w:name="Unresolved Mention" w:semiHidden="1" w:unhideWhenUsed="1"/>
+    <w:lsdException w:name="Smart Link" w:semiHidden="1" w:unhideWhenUsed="1"/>
+    <w:lsdException w:name="Smart Link Error" w:semiHidden="1" w:unhideWhenUsed="1"/>
   </w:latentStyles>
   <w:style w:type="paragraph" w:default="1" w:styleId="Normal">
     <w:name w:val="Normal"/>
@@ -5366,6 +5843,18 @@
       </w:tblBorders>
     </w:tblPr>
   </w:style>
+  <w:style w:type="character" w:styleId="FollowedHyperlink">
+    <w:name w:val="FollowedHyperlink"/>
+    <w:basedOn w:val="DefaultParagraphFont"/>
+    <w:uiPriority w:val="99"/>
+    <w:semiHidden/>
+    <w:unhideWhenUsed/>
+    <w:rsid w:val="00721E66"/>
+    <w:rPr>
+      <w:color w:val="954F72" w:themeColor="followedHyperlink"/>
+      <w:u w:val="single"/>
+    </w:rPr>
+  </w:style>
 </w:styles>
 </file>
 
@@ -5665,6 +6154,15 @@
 </file>
 
 <file path=customXml/item1.xml><?xml version="1.0" encoding="utf-8"?>
+<?mso-contentType ?>
+<FormTemplates xmlns="http://schemas.microsoft.com/sharepoint/v3/contenttype/forms">
+  <Display>DocumentLibraryForm</Display>
+  <Edit>DocumentLibraryForm</Edit>
+  <New>DocumentLibraryForm</New>
+</FormTemplates>
+</file>
+
+<file path=customXml/item2.xml><?xml version="1.0" encoding="utf-8"?>
 <ct:contentTypeSchema xmlns:ct="http://schemas.microsoft.com/office/2006/metadata/contentType" xmlns:ma="http://schemas.microsoft.com/office/2006/metadata/properties/metaAttributes" ct:_="" ma:_="" ma:contentTypeName="Document" ma:contentTypeID="0x01010015B29C4A1554B54C832A39305E2F5BB9" ma:contentTypeVersion="11" ma:contentTypeDescription="Create a new document." ma:contentTypeScope="" ma:versionID="79c358aac67da1cfa703730d89339f2c">
   <xsd:schema xmlns:xsd="http://www.w3.org/2001/XMLSchema" xmlns:xs="http://www.w3.org/2001/XMLSchema" xmlns:p="http://schemas.microsoft.com/office/2006/metadata/properties" xmlns:ns3="2cfe1755-dd9f-4412-bca8-c871ef654db5" xmlns:ns4="85d4e584-e506-4ffd-aefa-3ad72f3b317c" targetNamespace="http://schemas.microsoft.com/office/2006/metadata/properties" ma:root="true" ma:fieldsID="ea866f23a1f63731f0f8a2f404acf3c6" ns3:_="" ns4:_="">
     <xsd:import namespace="2cfe1755-dd9f-4412-bca8-c871ef654db5"/>
@@ -5873,15 +6371,6 @@
 </ct:contentTypeSchema>
 </file>
 
-<file path=customXml/item2.xml><?xml version="1.0" encoding="utf-8"?>
-<?mso-contentType ?>
-<FormTemplates xmlns="http://schemas.microsoft.com/sharepoint/v3/contenttype/forms">
-  <Display>DocumentLibraryForm</Display>
-  <Edit>DocumentLibraryForm</Edit>
-  <New>DocumentLibraryForm</New>
-</FormTemplates>
-</file>
-
 <file path=customXml/item3.xml><?xml version="1.0" encoding="utf-8"?>
 <p:properties xmlns:p="http://schemas.microsoft.com/office/2006/metadata/properties" xmlns:xsi="http://www.w3.org/2001/XMLSchema-instance" xmlns:pc="http://schemas.microsoft.com/office/infopath/2007/PartnerControls">
   <documentManagement/>
@@ -5893,6 +6382,14 @@
 </file>
 
 <file path=customXml/itemProps1.xml><?xml version="1.0" encoding="utf-8"?>
+<ds:datastoreItem xmlns:ds="http://schemas.openxmlformats.org/officeDocument/2006/customXml" ds:itemID="{A16F2907-E190-4AC9-B151-0B307E673C2B}">
+  <ds:schemaRefs>
+    <ds:schemaRef ds:uri="http://schemas.microsoft.com/sharepoint/v3/contenttype/forms"/>
+  </ds:schemaRefs>
+</ds:datastoreItem>
+</file>
+
+<file path=customXml/itemProps2.xml><?xml version="1.0" encoding="utf-8"?>
 <ds:datastoreItem xmlns:ds="http://schemas.openxmlformats.org/officeDocument/2006/customXml" ds:itemID="{CC7DEF7A-2F42-494E-BE6D-DABB4CB70E50}">
   <ds:schemaRefs>
     <ds:schemaRef ds:uri="http://schemas.microsoft.com/office/2006/metadata/contentType"/>
@@ -5911,33 +6408,17 @@
 </ds:datastoreItem>
 </file>
 
-<file path=customXml/itemProps2.xml><?xml version="1.0" encoding="utf-8"?>
-<ds:datastoreItem xmlns:ds="http://schemas.openxmlformats.org/officeDocument/2006/customXml" ds:itemID="{A16F2907-E190-4AC9-B151-0B307E673C2B}">
-  <ds:schemaRefs>
-    <ds:schemaRef ds:uri="http://schemas.microsoft.com/sharepoint/v3/contenttype/forms"/>
-  </ds:schemaRefs>
-</ds:datastoreItem>
-</file>
-
 <file path=customXml/itemProps3.xml><?xml version="1.0" encoding="utf-8"?>
 <ds:datastoreItem xmlns:ds="http://schemas.openxmlformats.org/officeDocument/2006/customXml" ds:itemID="{00EDE236-F453-45C5-BF59-2C5B33CB3A37}">
   <ds:schemaRefs>
-    <ds:schemaRef ds:uri="http://purl.org/dc/elements/1.1/"/>
-    <ds:schemaRef ds:uri="http://schemas.openxmlformats.org/package/2006/metadata/core-properties"/>
-    <ds:schemaRef ds:uri="http://purl.org/dc/dcmitype/"/>
+    <ds:schemaRef ds:uri="http://schemas.microsoft.com/office/2006/metadata/properties"/>
     <ds:schemaRef ds:uri="http://schemas.microsoft.com/office/infopath/2007/PartnerControls"/>
-    <ds:schemaRef ds:uri="http://purl.org/dc/terms/"/>
-    <ds:schemaRef ds:uri="http://schemas.microsoft.com/office/2006/documentManagement/types"/>
-    <ds:schemaRef ds:uri="2cfe1755-dd9f-4412-bca8-c871ef654db5"/>
-    <ds:schemaRef ds:uri="85d4e584-e506-4ffd-aefa-3ad72f3b317c"/>
-    <ds:schemaRef ds:uri="http://schemas.microsoft.com/office/2006/metadata/properties"/>
-    <ds:schemaRef ds:uri="http://www.w3.org/XML/1998/namespace"/>
   </ds:schemaRefs>
 </ds:datastoreItem>
 </file>
 
 <file path=customXml/itemProps4.xml><?xml version="1.0" encoding="utf-8"?>
-<ds:datastoreItem xmlns:ds="http://schemas.openxmlformats.org/officeDocument/2006/customXml" ds:itemID="{75BD5AAB-14F9-49D2-8413-156344BF45B8}">
+<ds:datastoreItem xmlns:ds="http://schemas.openxmlformats.org/officeDocument/2006/customXml" ds:itemID="{4BE0B83D-AAA6-45F9-95CB-BD4407461DCF}">
   <ds:schemaRefs>
     <ds:schemaRef ds:uri="http://schemas.openxmlformats.org/officeDocument/2006/bibliography"/>
   </ds:schemaRefs>

</xml_diff>

<commit_message>
Fill in all sections, possibly complete
</commit_message>
<xml_diff>
--- a/CDT6200-1920 Full Project Proposal Template v6 (1).docx
+++ b/CDT6200-1920 Full Project Proposal Template v6 (1).docx
@@ -774,41 +774,7 @@
                 <w:noProof/>
                 <w:webHidden/>
               </w:rPr>
-              <w:fldChar w:fldCharType="begin"/>
-            </w:r>
-            <w:r>
-              <w:rPr>
-                <w:noProof/>
-                <w:webHidden/>
-              </w:rPr>
-              <w:instrText xml:space="preserve"> PAGEREF _Toc18936708 \h </w:instrText>
-            </w:r>
-            <w:r>
-              <w:rPr>
-                <w:noProof/>
-                <w:webHidden/>
-              </w:rPr>
-            </w:r>
-            <w:r>
-              <w:rPr>
-                <w:noProof/>
-                <w:webHidden/>
-              </w:rPr>
-              <w:fldChar w:fldCharType="separate"/>
-            </w:r>
-            <w:r>
-              <w:rPr>
-                <w:noProof/>
-                <w:webHidden/>
-              </w:rPr>
-              <w:t>4</w:t>
-            </w:r>
-            <w:r>
-              <w:rPr>
-                <w:noProof/>
-                <w:webHidden/>
-              </w:rPr>
-              <w:fldChar w:fldCharType="end"/>
+              <w:t>5</w:t>
             </w:r>
           </w:hyperlink>
         </w:p>
@@ -860,41 +826,7 @@
                 <w:noProof/>
                 <w:webHidden/>
               </w:rPr>
-              <w:fldChar w:fldCharType="begin"/>
-            </w:r>
-            <w:r>
-              <w:rPr>
-                <w:noProof/>
-                <w:webHidden/>
-              </w:rPr>
-              <w:instrText xml:space="preserve"> PAGEREF _Toc18936709 \h </w:instrText>
-            </w:r>
-            <w:r>
-              <w:rPr>
-                <w:noProof/>
-                <w:webHidden/>
-              </w:rPr>
-            </w:r>
-            <w:r>
-              <w:rPr>
-                <w:noProof/>
-                <w:webHidden/>
-              </w:rPr>
-              <w:fldChar w:fldCharType="separate"/>
-            </w:r>
-            <w:r>
-              <w:rPr>
-                <w:noProof/>
-                <w:webHidden/>
-              </w:rPr>
-              <w:t>4</w:t>
-            </w:r>
-            <w:r>
-              <w:rPr>
-                <w:noProof/>
-                <w:webHidden/>
-              </w:rPr>
-              <w:fldChar w:fldCharType="end"/>
+              <w:t>5</w:t>
             </w:r>
           </w:hyperlink>
         </w:p>
@@ -948,41 +880,7 @@
                 <w:noProof/>
                 <w:webHidden/>
               </w:rPr>
-              <w:fldChar w:fldCharType="begin"/>
-            </w:r>
-            <w:r>
-              <w:rPr>
-                <w:noProof/>
-                <w:webHidden/>
-              </w:rPr>
-              <w:instrText xml:space="preserve"> PAGEREF _Toc18936710 \h </w:instrText>
-            </w:r>
-            <w:r>
-              <w:rPr>
-                <w:noProof/>
-                <w:webHidden/>
-              </w:rPr>
-            </w:r>
-            <w:r>
-              <w:rPr>
-                <w:noProof/>
-                <w:webHidden/>
-              </w:rPr>
-              <w:fldChar w:fldCharType="separate"/>
-            </w:r>
-            <w:r>
-              <w:rPr>
-                <w:noProof/>
-                <w:webHidden/>
-              </w:rPr>
-              <w:t>4</w:t>
-            </w:r>
-            <w:r>
-              <w:rPr>
-                <w:noProof/>
-                <w:webHidden/>
-              </w:rPr>
-              <w:fldChar w:fldCharType="end"/>
+              <w:t>5</w:t>
             </w:r>
           </w:hyperlink>
         </w:p>
@@ -1036,41 +934,7 @@
                 <w:noProof/>
                 <w:webHidden/>
               </w:rPr>
-              <w:fldChar w:fldCharType="begin"/>
-            </w:r>
-            <w:r>
-              <w:rPr>
-                <w:noProof/>
-                <w:webHidden/>
-              </w:rPr>
-              <w:instrText xml:space="preserve"> PAGEREF _Toc18936711 \h </w:instrText>
-            </w:r>
-            <w:r>
-              <w:rPr>
-                <w:noProof/>
-                <w:webHidden/>
-              </w:rPr>
-            </w:r>
-            <w:r>
-              <w:rPr>
-                <w:noProof/>
-                <w:webHidden/>
-              </w:rPr>
-              <w:fldChar w:fldCharType="separate"/>
-            </w:r>
-            <w:r>
-              <w:rPr>
-                <w:noProof/>
-                <w:webHidden/>
-              </w:rPr>
-              <w:t>4</w:t>
-            </w:r>
-            <w:r>
-              <w:rPr>
-                <w:noProof/>
-                <w:webHidden/>
-              </w:rPr>
-              <w:fldChar w:fldCharType="end"/>
+              <w:t>6</w:t>
             </w:r>
           </w:hyperlink>
         </w:p>
@@ -1122,41 +986,7 @@
                 <w:noProof/>
                 <w:webHidden/>
               </w:rPr>
-              <w:fldChar w:fldCharType="begin"/>
-            </w:r>
-            <w:r>
-              <w:rPr>
-                <w:noProof/>
-                <w:webHidden/>
-              </w:rPr>
-              <w:instrText xml:space="preserve"> PAGEREF _Toc18936712 \h </w:instrText>
-            </w:r>
-            <w:r>
-              <w:rPr>
-                <w:noProof/>
-                <w:webHidden/>
-              </w:rPr>
-            </w:r>
-            <w:r>
-              <w:rPr>
-                <w:noProof/>
-                <w:webHidden/>
-              </w:rPr>
-              <w:fldChar w:fldCharType="separate"/>
-            </w:r>
-            <w:r>
-              <w:rPr>
-                <w:noProof/>
-                <w:webHidden/>
-              </w:rPr>
-              <w:t>4</w:t>
-            </w:r>
-            <w:r>
-              <w:rPr>
-                <w:noProof/>
-                <w:webHidden/>
-              </w:rPr>
-              <w:fldChar w:fldCharType="end"/>
+              <w:t>6</w:t>
             </w:r>
           </w:hyperlink>
         </w:p>
@@ -1208,41 +1038,7 @@
                 <w:noProof/>
                 <w:webHidden/>
               </w:rPr>
-              <w:fldChar w:fldCharType="begin"/>
-            </w:r>
-            <w:r>
-              <w:rPr>
-                <w:noProof/>
-                <w:webHidden/>
-              </w:rPr>
-              <w:instrText xml:space="preserve"> PAGEREF _Toc18936713 \h </w:instrText>
-            </w:r>
-            <w:r>
-              <w:rPr>
-                <w:noProof/>
-                <w:webHidden/>
-              </w:rPr>
-            </w:r>
-            <w:r>
-              <w:rPr>
-                <w:noProof/>
-                <w:webHidden/>
-              </w:rPr>
-              <w:fldChar w:fldCharType="separate"/>
-            </w:r>
-            <w:r>
-              <w:rPr>
-                <w:noProof/>
-                <w:webHidden/>
-              </w:rPr>
-              <w:t>5</w:t>
-            </w:r>
-            <w:r>
-              <w:rPr>
-                <w:noProof/>
-                <w:webHidden/>
-              </w:rPr>
-              <w:fldChar w:fldCharType="end"/>
+              <w:t>6</w:t>
             </w:r>
           </w:hyperlink>
         </w:p>
@@ -1294,41 +1090,7 @@
                 <w:noProof/>
                 <w:webHidden/>
               </w:rPr>
-              <w:fldChar w:fldCharType="begin"/>
-            </w:r>
-            <w:r>
-              <w:rPr>
-                <w:noProof/>
-                <w:webHidden/>
-              </w:rPr>
-              <w:instrText xml:space="preserve"> PAGEREF _Toc18936714 \h </w:instrText>
-            </w:r>
-            <w:r>
-              <w:rPr>
-                <w:noProof/>
-                <w:webHidden/>
-              </w:rPr>
-            </w:r>
-            <w:r>
-              <w:rPr>
-                <w:noProof/>
-                <w:webHidden/>
-              </w:rPr>
-              <w:fldChar w:fldCharType="separate"/>
-            </w:r>
-            <w:r>
-              <w:rPr>
-                <w:noProof/>
-                <w:webHidden/>
-              </w:rPr>
-              <w:t>5</w:t>
-            </w:r>
-            <w:r>
-              <w:rPr>
-                <w:noProof/>
-                <w:webHidden/>
-              </w:rPr>
-              <w:fldChar w:fldCharType="end"/>
+              <w:t>6</w:t>
             </w:r>
           </w:hyperlink>
         </w:p>
@@ -1380,41 +1142,7 @@
                 <w:noProof/>
                 <w:webHidden/>
               </w:rPr>
-              <w:fldChar w:fldCharType="begin"/>
-            </w:r>
-            <w:r>
-              <w:rPr>
-                <w:noProof/>
-                <w:webHidden/>
-              </w:rPr>
-              <w:instrText xml:space="preserve"> PAGEREF _Toc18936715 \h </w:instrText>
-            </w:r>
-            <w:r>
-              <w:rPr>
-                <w:noProof/>
-                <w:webHidden/>
-              </w:rPr>
-            </w:r>
-            <w:r>
-              <w:rPr>
-                <w:noProof/>
-                <w:webHidden/>
-              </w:rPr>
-              <w:fldChar w:fldCharType="separate"/>
-            </w:r>
-            <w:r>
-              <w:rPr>
-                <w:noProof/>
-                <w:webHidden/>
-              </w:rPr>
-              <w:t>5</w:t>
-            </w:r>
-            <w:r>
-              <w:rPr>
-                <w:noProof/>
-                <w:webHidden/>
-              </w:rPr>
-              <w:fldChar w:fldCharType="end"/>
+              <w:t>7</w:t>
             </w:r>
           </w:hyperlink>
         </w:p>
@@ -1466,41 +1194,7 @@
                 <w:noProof/>
                 <w:webHidden/>
               </w:rPr>
-              <w:fldChar w:fldCharType="begin"/>
-            </w:r>
-            <w:r>
-              <w:rPr>
-                <w:noProof/>
-                <w:webHidden/>
-              </w:rPr>
-              <w:instrText xml:space="preserve"> PAGEREF _Toc18936716 \h </w:instrText>
-            </w:r>
-            <w:r>
-              <w:rPr>
-                <w:noProof/>
-                <w:webHidden/>
-              </w:rPr>
-            </w:r>
-            <w:r>
-              <w:rPr>
-                <w:noProof/>
-                <w:webHidden/>
-              </w:rPr>
-              <w:fldChar w:fldCharType="separate"/>
-            </w:r>
-            <w:r>
-              <w:rPr>
-                <w:noProof/>
-                <w:webHidden/>
-              </w:rPr>
-              <w:t>5</w:t>
-            </w:r>
-            <w:r>
-              <w:rPr>
-                <w:noProof/>
-                <w:webHidden/>
-              </w:rPr>
-              <w:fldChar w:fldCharType="end"/>
+              <w:t>8</w:t>
             </w:r>
           </w:hyperlink>
         </w:p>
@@ -1552,41 +1246,7 @@
                 <w:noProof/>
                 <w:webHidden/>
               </w:rPr>
-              <w:fldChar w:fldCharType="begin"/>
-            </w:r>
-            <w:r>
-              <w:rPr>
-                <w:noProof/>
-                <w:webHidden/>
-              </w:rPr>
-              <w:instrText xml:space="preserve"> PAGEREF _Toc18936717 \h </w:instrText>
-            </w:r>
-            <w:r>
-              <w:rPr>
-                <w:noProof/>
-                <w:webHidden/>
-              </w:rPr>
-            </w:r>
-            <w:r>
-              <w:rPr>
-                <w:noProof/>
-                <w:webHidden/>
-              </w:rPr>
-              <w:fldChar w:fldCharType="separate"/>
-            </w:r>
-            <w:r>
-              <w:rPr>
-                <w:noProof/>
-                <w:webHidden/>
-              </w:rPr>
-              <w:t>6</w:t>
-            </w:r>
-            <w:r>
-              <w:rPr>
-                <w:noProof/>
-                <w:webHidden/>
-              </w:rPr>
-              <w:fldChar w:fldCharType="end"/>
+              <w:t>8</w:t>
             </w:r>
           </w:hyperlink>
         </w:p>
@@ -1638,41 +1298,7 @@
                 <w:noProof/>
                 <w:webHidden/>
               </w:rPr>
-              <w:fldChar w:fldCharType="begin"/>
-            </w:r>
-            <w:r>
-              <w:rPr>
-                <w:noProof/>
-                <w:webHidden/>
-              </w:rPr>
-              <w:instrText xml:space="preserve"> PAGEREF _Toc18936718 \h </w:instrText>
-            </w:r>
-            <w:r>
-              <w:rPr>
-                <w:noProof/>
-                <w:webHidden/>
-              </w:rPr>
-            </w:r>
-            <w:r>
-              <w:rPr>
-                <w:noProof/>
-                <w:webHidden/>
-              </w:rPr>
-              <w:fldChar w:fldCharType="separate"/>
-            </w:r>
-            <w:r>
-              <w:rPr>
-                <w:noProof/>
-                <w:webHidden/>
-              </w:rPr>
-              <w:t>6</w:t>
-            </w:r>
-            <w:r>
-              <w:rPr>
-                <w:noProof/>
-                <w:webHidden/>
-              </w:rPr>
-              <w:fldChar w:fldCharType="end"/>
+              <w:t>8</w:t>
             </w:r>
           </w:hyperlink>
         </w:p>
@@ -1724,41 +1350,7 @@
                 <w:noProof/>
                 <w:webHidden/>
               </w:rPr>
-              <w:fldChar w:fldCharType="begin"/>
-            </w:r>
-            <w:r>
-              <w:rPr>
-                <w:noProof/>
-                <w:webHidden/>
-              </w:rPr>
-              <w:instrText xml:space="preserve"> PAGEREF _Toc18936719 \h </w:instrText>
-            </w:r>
-            <w:r>
-              <w:rPr>
-                <w:noProof/>
-                <w:webHidden/>
-              </w:rPr>
-            </w:r>
-            <w:r>
-              <w:rPr>
-                <w:noProof/>
-                <w:webHidden/>
-              </w:rPr>
-              <w:fldChar w:fldCharType="separate"/>
-            </w:r>
-            <w:r>
-              <w:rPr>
-                <w:noProof/>
-                <w:webHidden/>
-              </w:rPr>
-              <w:t>6</w:t>
-            </w:r>
-            <w:r>
-              <w:rPr>
-                <w:noProof/>
-                <w:webHidden/>
-              </w:rPr>
-              <w:fldChar w:fldCharType="end"/>
+              <w:t>8</w:t>
             </w:r>
           </w:hyperlink>
         </w:p>
@@ -1810,41 +1402,7 @@
                 <w:noProof/>
                 <w:webHidden/>
               </w:rPr>
-              <w:fldChar w:fldCharType="begin"/>
-            </w:r>
-            <w:r>
-              <w:rPr>
-                <w:noProof/>
-                <w:webHidden/>
-              </w:rPr>
-              <w:instrText xml:space="preserve"> PAGEREF _Toc18936720 \h </w:instrText>
-            </w:r>
-            <w:r>
-              <w:rPr>
-                <w:noProof/>
-                <w:webHidden/>
-              </w:rPr>
-            </w:r>
-            <w:r>
-              <w:rPr>
-                <w:noProof/>
-                <w:webHidden/>
-              </w:rPr>
-              <w:fldChar w:fldCharType="separate"/>
-            </w:r>
-            <w:r>
-              <w:rPr>
-                <w:noProof/>
-                <w:webHidden/>
-              </w:rPr>
-              <w:t>6</w:t>
-            </w:r>
-            <w:r>
-              <w:rPr>
-                <w:noProof/>
-                <w:webHidden/>
-              </w:rPr>
-              <w:fldChar w:fldCharType="end"/>
+              <w:t>8</w:t>
             </w:r>
           </w:hyperlink>
         </w:p>
@@ -1896,41 +1454,7 @@
                 <w:noProof/>
                 <w:webHidden/>
               </w:rPr>
-              <w:fldChar w:fldCharType="begin"/>
-            </w:r>
-            <w:r>
-              <w:rPr>
-                <w:noProof/>
-                <w:webHidden/>
-              </w:rPr>
-              <w:instrText xml:space="preserve"> PAGEREF _Toc18936721 \h </w:instrText>
-            </w:r>
-            <w:r>
-              <w:rPr>
-                <w:noProof/>
-                <w:webHidden/>
-              </w:rPr>
-            </w:r>
-            <w:r>
-              <w:rPr>
-                <w:noProof/>
-                <w:webHidden/>
-              </w:rPr>
-              <w:fldChar w:fldCharType="separate"/>
-            </w:r>
-            <w:r>
-              <w:rPr>
-                <w:noProof/>
-                <w:webHidden/>
-              </w:rPr>
-              <w:t>6</w:t>
-            </w:r>
-            <w:r>
-              <w:rPr>
-                <w:noProof/>
-                <w:webHidden/>
-              </w:rPr>
-              <w:fldChar w:fldCharType="end"/>
+              <w:t>9</w:t>
             </w:r>
           </w:hyperlink>
         </w:p>
@@ -1966,41 +1490,7 @@
                 <w:noProof/>
                 <w:webHidden/>
               </w:rPr>
-              <w:fldChar w:fldCharType="begin"/>
-            </w:r>
-            <w:r>
-              <w:rPr>
-                <w:noProof/>
-                <w:webHidden/>
-              </w:rPr>
-              <w:instrText xml:space="preserve"> PAGEREF _Toc18936722 \h </w:instrText>
-            </w:r>
-            <w:r>
-              <w:rPr>
-                <w:noProof/>
-                <w:webHidden/>
-              </w:rPr>
-            </w:r>
-            <w:r>
-              <w:rPr>
-                <w:noProof/>
-                <w:webHidden/>
-              </w:rPr>
-              <w:fldChar w:fldCharType="separate"/>
-            </w:r>
-            <w:r>
-              <w:rPr>
-                <w:noProof/>
-                <w:webHidden/>
-              </w:rPr>
-              <w:t>6</w:t>
-            </w:r>
-            <w:r>
-              <w:rPr>
-                <w:noProof/>
-                <w:webHidden/>
-              </w:rPr>
-              <w:fldChar w:fldCharType="end"/>
+              <w:t>10</w:t>
             </w:r>
           </w:hyperlink>
         </w:p>
@@ -2541,7 +2031,14 @@
           <w:iCs/>
           <w:color w:val="000000" w:themeColor="text1"/>
         </w:rPr>
-        <w:t xml:space="preserve"> games and what impact they have on the mental health of it’s uses. </w:t>
+        <w:t xml:space="preserve"> games and what impact they have on the mental health of its uses. </w:t>
+      </w:r>
+      <w:r>
+        <w:rPr>
+          <w:iCs/>
+          <w:color w:val="000000" w:themeColor="text1"/>
+        </w:rPr>
+        <w:t>This includes looking at the effect of these systems on the chances of developing gambling addiction. It will also link into looking at other mental health issues such as anxiety and depression that could be developed due to potential gambling addiction conditions.</w:t>
       </w:r>
     </w:p>
     <w:p>
@@ -2578,6 +2075,13 @@
         </w:rPr>
         <w:t>Mental Health</w:t>
       </w:r>
+      <w:r>
+        <w:rPr>
+          <w:iCs/>
+          <w:color w:val="000000" w:themeColor="text1"/>
+        </w:rPr>
+        <w:t xml:space="preserve"> </w:t>
+      </w:r>
     </w:p>
     <w:p>
       <w:pPr>
@@ -2620,12 +2124,19 @@
       </w:r>
     </w:p>
     <w:p/>
+    <w:p/>
+    <w:p/>
+    <w:p/>
+    <w:p/>
+    <w:p/>
+    <w:p/>
     <w:p>
       <w:pPr>
         <w:pStyle w:val="Heading1"/>
       </w:pPr>
       <w:bookmarkStart w:id="4" w:name="_Toc18936708"/>
       <w:r>
+        <w:lastRenderedPageBreak/>
         <w:t xml:space="preserve">Aims and </w:t>
       </w:r>
       <w:r>
@@ -2739,19 +2250,7 @@
         <w:rPr>
           <w:w w:val="105"/>
         </w:rPr>
-        <w:t>Research what gambling is and the factors that make a person have gambling addiction and how to collect data that correlates to this research</w:t>
-      </w:r>
-      <w:r>
-        <w:rPr>
-          <w:w w:val="105"/>
-        </w:rPr>
-        <w:t>, this should be done before any other research or work commences, within the first week of the project start date</w:t>
-      </w:r>
-      <w:r>
-        <w:rPr>
-          <w:w w:val="105"/>
-        </w:rPr>
-        <w:t>.</w:t>
+        <w:t>Research what gambling is and the factors that make a person have gambling addiction and how to collect data that correlates to this research, this should be done before any other research or work commences, within the first week of the project start date.</w:t>
       </w:r>
     </w:p>
     <w:p>
@@ -2824,10 +2323,45 @@
     <w:p>
       <w:pPr>
         <w:pStyle w:val="ListParagraph"/>
-        <w:rPr>
-          <w:w w:val="105"/>
-        </w:rPr>
-      </w:pPr>
+        <w:numPr>
+          <w:ilvl w:val="0"/>
+          <w:numId w:val="6"/>
+        </w:numPr>
+        <w:rPr>
+          <w:w w:val="105"/>
+        </w:rPr>
+      </w:pPr>
+      <w:r>
+        <w:rPr>
+          <w:w w:val="105"/>
+        </w:rPr>
+        <w:t>Research current findings about the connection between video game loot box systems and gambling if any exists and extract the data that should be collected from this study in order to make sure findings are reliable and consistent</w:t>
+      </w:r>
+      <w:r>
+        <w:rPr>
+          <w:w w:val="105"/>
+        </w:rPr>
+        <w:t xml:space="preserve"> (Deadline – 2</w:t>
+      </w:r>
+      <w:r>
+        <w:rPr>
+          <w:w w:val="105"/>
+          <w:vertAlign w:val="superscript"/>
+        </w:rPr>
+        <w:t>nd</w:t>
+      </w:r>
+      <w:r>
+        <w:rPr>
+          <w:w w:val="105"/>
+        </w:rPr>
+        <w:t xml:space="preserve"> November 2019)</w:t>
+      </w:r>
+      <w:r>
+        <w:rPr>
+          <w:w w:val="105"/>
+        </w:rPr>
+        <w:t>.</w:t>
+      </w:r>
     </w:p>
     <w:p>
       <w:pPr>
@@ -2844,21 +2378,20 @@
         <w:rPr>
           <w:w w:val="105"/>
         </w:rPr>
-        <w:lastRenderedPageBreak/>
-        <w:t>Research current findings about the connection between video game loot box systems and gambling if any exists and extract the data that should be collected from this study in order to make sure findings are reliable and consistent</w:t>
-      </w:r>
-      <w:r>
-        <w:rPr>
-          <w:w w:val="105"/>
-        </w:rPr>
-        <w:t xml:space="preserve"> (Deadline – 2</w:t>
+        <w:t>Create a Gantt chart to keep track of all important deadlines and to make sure the project stays on track as well as show that progress is successfully being made</w:t>
+      </w:r>
+      <w:r>
+        <w:rPr>
+          <w:w w:val="105"/>
+        </w:rPr>
+        <w:t xml:space="preserve"> (Deadline 9</w:t>
       </w:r>
       <w:r>
         <w:rPr>
           <w:w w:val="105"/>
           <w:vertAlign w:val="superscript"/>
         </w:rPr>
-        <w:t>nd</w:t>
+        <w:t>th</w:t>
       </w:r>
       <w:r>
         <w:rPr>
@@ -2888,25 +2421,13 @@
         <w:rPr>
           <w:w w:val="105"/>
         </w:rPr>
-        <w:t>Create a loot boxing opening simulator in Unity Game Engine</w:t>
-      </w:r>
-      <w:r>
-        <w:rPr>
-          <w:w w:val="105"/>
-        </w:rPr>
-        <w:t xml:space="preserve"> that gives the participant a set number of virtual coins and presents several tiers of loot boxes, each costing a different amount. The higher the amount, the more chan</w:t>
-      </w:r>
-      <w:r>
-        <w:rPr>
-          <w:w w:val="105"/>
-        </w:rPr>
-        <w:t>c</w:t>
-      </w:r>
-      <w:r>
-        <w:rPr>
-          <w:w w:val="105"/>
-        </w:rPr>
-        <w:t>e of better rewards</w:t>
+        <w:t xml:space="preserve">Follow an Agile methodology as the project progresses by creating a Trello board to break the main task into smaller, easier to handle tasks. As part of this Agile methodology have regular Scrum meetings with supervisor to inform of progress and receive feedback on the project. The results of these scrum meetings should be recorded and kept within a </w:t>
+      </w:r>
+      <w:r>
+        <w:rPr>
+          <w:w w:val="105"/>
+        </w:rPr>
+        <w:t>logbook</w:t>
       </w:r>
       <w:r>
         <w:rPr>
@@ -2930,7 +2451,31 @@
         <w:rPr>
           <w:w w:val="105"/>
         </w:rPr>
-        <w:t>Measure the participants choices and record them in order to correlate between the results gathered and the results of the research into gambling and gambling addiction.</w:t>
+        <w:t>Create a loot boxing opening simulator in Unity Game Engine</w:t>
+      </w:r>
+      <w:r>
+        <w:rPr>
+          <w:w w:val="105"/>
+        </w:rPr>
+        <w:t xml:space="preserve"> that gives the participant a set number of virtual coins and presents several tiers of loot boxes, each costing a different amount. The higher the amount, the more chan</w:t>
+      </w:r>
+      <w:r>
+        <w:rPr>
+          <w:w w:val="105"/>
+        </w:rPr>
+        <w:t>c</w:t>
+      </w:r>
+      <w:r>
+        <w:rPr>
+          <w:w w:val="105"/>
+        </w:rPr>
+        <w:t>e of better rewards</w:t>
+      </w:r>
+      <w:r>
+        <w:rPr>
+          <w:w w:val="105"/>
+        </w:rPr>
+        <w:t>.</w:t>
       </w:r>
     </w:p>
     <w:p>
@@ -2948,19 +2493,7 @@
         <w:rPr>
           <w:w w:val="105"/>
         </w:rPr>
-        <w:t xml:space="preserve">Create an in-game virtual horse racing simulator that allows the participants to bet some or </w:t>
-      </w:r>
-      <w:r>
-        <w:rPr>
-          <w:w w:val="105"/>
-        </w:rPr>
-        <w:t>all</w:t>
-      </w:r>
-      <w:r>
-        <w:rPr>
-          <w:w w:val="105"/>
-        </w:rPr>
-        <w:t xml:space="preserve"> their current virtual coins on the outcome of the virtual horse race in order to win more virtual coins.</w:t>
+        <w:t>Measure the participants choices and record them in order to correlate between the results gathered and the results of the research into gambling and gambling addiction.</w:t>
       </w:r>
     </w:p>
     <w:p>
@@ -2978,31 +2511,19 @@
         <w:rPr>
           <w:w w:val="105"/>
         </w:rPr>
-        <w:t>Create a physical</w:t>
-      </w:r>
-      <w:r>
-        <w:rPr>
-          <w:w w:val="105"/>
-        </w:rPr>
-        <w:t xml:space="preserve"> reward</w:t>
-      </w:r>
-      <w:r>
-        <w:rPr>
-          <w:w w:val="105"/>
-        </w:rPr>
-        <w:t xml:space="preserve"> system for participants of the tests</w:t>
-      </w:r>
-      <w:r>
-        <w:rPr>
-          <w:w w:val="105"/>
-        </w:rPr>
-        <w:t xml:space="preserve"> that are linked directly to the virtual loot boxes within the loot box opening simulator, with the better virtual rewards giving better physical rewards</w:t>
-      </w:r>
-      <w:r>
-        <w:rPr>
-          <w:w w:val="105"/>
-        </w:rPr>
-        <w:t>.</w:t>
+        <w:t xml:space="preserve">Create an in-game virtual horse racing simulator that allows the participants to bet some or </w:t>
+      </w:r>
+      <w:r>
+        <w:rPr>
+          <w:w w:val="105"/>
+        </w:rPr>
+        <w:t>all</w:t>
+      </w:r>
+      <w:r>
+        <w:rPr>
+          <w:w w:val="105"/>
+        </w:rPr>
+        <w:t xml:space="preserve"> their current virtual coins on the outcome of the virtual horse race in order to win more virtual coins.</w:t>
       </w:r>
     </w:p>
     <w:p>
@@ -3020,43 +2541,25 @@
         <w:rPr>
           <w:w w:val="105"/>
         </w:rPr>
-        <w:t>Evaluate the results and</w:t>
-      </w:r>
-      <w:r>
-        <w:rPr>
-          <w:w w:val="105"/>
-        </w:rPr>
-        <w:t xml:space="preserve"> compare them to the research into gambling and gambling addiction</w:t>
-      </w:r>
-      <w:r>
-        <w:rPr>
-          <w:w w:val="105"/>
-        </w:rPr>
-        <w:t xml:space="preserve">, </w:t>
-      </w:r>
-      <w:r>
-        <w:rPr>
-          <w:w w:val="105"/>
-        </w:rPr>
-        <w:t>considering</w:t>
-      </w:r>
-      <w:r>
-        <w:rPr>
-          <w:w w:val="105"/>
-        </w:rPr>
-        <w:t xml:space="preserve"> the factors that </w:t>
-      </w:r>
-      <w:r>
-        <w:rPr>
-          <w:w w:val="105"/>
-        </w:rPr>
-        <w:t xml:space="preserve">define a person as having a gambling </w:t>
-      </w:r>
-      <w:r>
-        <w:rPr>
-          <w:w w:val="105"/>
-        </w:rPr>
-        <w:t>addiction</w:t>
+        <w:t>Create a physical</w:t>
+      </w:r>
+      <w:r>
+        <w:rPr>
+          <w:w w:val="105"/>
+        </w:rPr>
+        <w:t xml:space="preserve"> reward</w:t>
+      </w:r>
+      <w:r>
+        <w:rPr>
+          <w:w w:val="105"/>
+        </w:rPr>
+        <w:t xml:space="preserve"> system for participants of the tests</w:t>
+      </w:r>
+      <w:r>
+        <w:rPr>
+          <w:w w:val="105"/>
+        </w:rPr>
+        <w:t xml:space="preserve"> that are linked directly to the virtual loot boxes within the loot box opening simulator, with the better virtual rewards giving better physical rewards</w:t>
       </w:r>
       <w:r>
         <w:rPr>
@@ -3080,7 +2583,49 @@
         <w:rPr>
           <w:w w:val="105"/>
         </w:rPr>
-        <w:t>Gather the results and show them in an appropriate format within the research paper to best illustrate the findings of the study.</w:t>
+        <w:t>Evaluate the results and</w:t>
+      </w:r>
+      <w:r>
+        <w:rPr>
+          <w:w w:val="105"/>
+        </w:rPr>
+        <w:t xml:space="preserve"> compare them to the research into gambling and gambling addiction</w:t>
+      </w:r>
+      <w:r>
+        <w:rPr>
+          <w:w w:val="105"/>
+        </w:rPr>
+        <w:t xml:space="preserve">, </w:t>
+      </w:r>
+      <w:r>
+        <w:rPr>
+          <w:w w:val="105"/>
+        </w:rPr>
+        <w:t>considering</w:t>
+      </w:r>
+      <w:r>
+        <w:rPr>
+          <w:w w:val="105"/>
+        </w:rPr>
+        <w:t xml:space="preserve"> the factors that </w:t>
+      </w:r>
+      <w:r>
+        <w:rPr>
+          <w:w w:val="105"/>
+        </w:rPr>
+        <w:t xml:space="preserve">define a person as having a gambling </w:t>
+      </w:r>
+      <w:r>
+        <w:rPr>
+          <w:w w:val="105"/>
+        </w:rPr>
+        <w:t>addiction</w:t>
+      </w:r>
+      <w:r>
+        <w:rPr>
+          <w:w w:val="105"/>
+        </w:rPr>
+        <w:t>.</w:t>
       </w:r>
     </w:p>
     <w:p>
@@ -3098,6 +2643,24 @@
         <w:rPr>
           <w:w w:val="105"/>
         </w:rPr>
+        <w:t>Gather the results and show them in an appropriate format within the research paper to best illustrate the findings of the study.</w:t>
+      </w:r>
+    </w:p>
+    <w:p>
+      <w:pPr>
+        <w:pStyle w:val="ListParagraph"/>
+        <w:numPr>
+          <w:ilvl w:val="0"/>
+          <w:numId w:val="6"/>
+        </w:numPr>
+        <w:rPr>
+          <w:w w:val="105"/>
+        </w:rPr>
+      </w:pPr>
+      <w:r>
+        <w:rPr>
+          <w:w w:val="105"/>
+        </w:rPr>
         <w:t>Create a research paper that explains everything about the study, looks at and references relevant literature, compiles and displays the results in a format easy to understand for people of any knowledge level and summarises the study.</w:t>
       </w:r>
     </w:p>
@@ -3120,6 +2683,7 @@
         <w:rPr>
           <w:w w:val="105"/>
         </w:rPr>
+        <w:lastRenderedPageBreak/>
         <w:t>Rationale</w:t>
       </w:r>
       <w:bookmarkEnd w:id="7"/>
@@ -3160,8 +2724,154 @@
           <w:iCs/>
           <w:color w:val="000000" w:themeColor="text1"/>
         </w:rPr>
-        <w:t>f there are any negative effects due to loot boxes and will also benefit the consumers of video games that have loot boxes in them for the same reason</w:t>
-      </w:r>
+        <w:t>f there are any negative effects due to loot boxes</w:t>
+      </w:r>
+      <w:r>
+        <w:rPr>
+          <w:iCs/>
+          <w:color w:val="000000" w:themeColor="text1"/>
+        </w:rPr>
+        <w:t xml:space="preserve">. These negative effects are linked to gambling addiction and all the adverse aspects of this condition, these adverse aspects are: </w:t>
+      </w:r>
+    </w:p>
+    <w:p>
+      <w:pPr>
+        <w:pStyle w:val="ListParagraph"/>
+        <w:numPr>
+          <w:ilvl w:val="0"/>
+          <w:numId w:val="12"/>
+        </w:numPr>
+        <w:rPr>
+          <w:iCs/>
+          <w:color w:val="000000" w:themeColor="text1"/>
+        </w:rPr>
+      </w:pPr>
+      <w:r>
+        <w:rPr>
+          <w:iCs/>
+          <w:color w:val="000000" w:themeColor="text1"/>
+        </w:rPr>
+        <w:t>Financial trouble f</w:t>
+      </w:r>
+      <w:r>
+        <w:rPr>
+          <w:iCs/>
+          <w:color w:val="000000" w:themeColor="text1"/>
+        </w:rPr>
+        <w:t>rom</w:t>
+      </w:r>
+      <w:r>
+        <w:rPr>
+          <w:iCs/>
+          <w:color w:val="000000" w:themeColor="text1"/>
+        </w:rPr>
+        <w:t xml:space="preserve"> excessive gambling</w:t>
+      </w:r>
+      <w:r>
+        <w:rPr>
+          <w:iCs/>
+          <w:color w:val="000000" w:themeColor="text1"/>
+        </w:rPr>
+        <w:t xml:space="preserve">. </w:t>
+      </w:r>
+    </w:p>
+    <w:p>
+      <w:pPr>
+        <w:pStyle w:val="ListParagraph"/>
+        <w:numPr>
+          <w:ilvl w:val="0"/>
+          <w:numId w:val="12"/>
+        </w:numPr>
+        <w:rPr>
+          <w:iCs/>
+          <w:color w:val="000000" w:themeColor="text1"/>
+        </w:rPr>
+      </w:pPr>
+      <w:r>
+        <w:rPr>
+          <w:iCs/>
+          <w:color w:val="000000" w:themeColor="text1"/>
+        </w:rPr>
+        <w:t>R</w:t>
+      </w:r>
+      <w:r>
+        <w:rPr>
+          <w:iCs/>
+          <w:color w:val="000000" w:themeColor="text1"/>
+        </w:rPr>
+        <w:t>elationship troubles with family and friends (this can be linked to the first aspect as financial trouble can be the cause of relationship issues)</w:t>
+      </w:r>
+      <w:r>
+        <w:rPr>
+          <w:iCs/>
+          <w:color w:val="000000" w:themeColor="text1"/>
+        </w:rPr>
+        <w:t>.</w:t>
+      </w:r>
+    </w:p>
+    <w:p>
+      <w:pPr>
+        <w:pStyle w:val="ListParagraph"/>
+        <w:numPr>
+          <w:ilvl w:val="0"/>
+          <w:numId w:val="12"/>
+        </w:numPr>
+        <w:rPr>
+          <w:iCs/>
+          <w:color w:val="000000" w:themeColor="text1"/>
+        </w:rPr>
+      </w:pPr>
+      <w:r>
+        <w:rPr>
+          <w:iCs/>
+          <w:color w:val="000000" w:themeColor="text1"/>
+        </w:rPr>
+        <w:t>Mental health issues such as anxiety and depression</w:t>
+      </w:r>
+      <w:r>
+        <w:rPr>
+          <w:iCs/>
+          <w:color w:val="000000" w:themeColor="text1"/>
+        </w:rPr>
+        <w:t>.</w:t>
+      </w:r>
+    </w:p>
+    <w:p>
+      <w:pPr>
+        <w:rPr>
+          <w:iCs/>
+          <w:color w:val="000000" w:themeColor="text1"/>
+        </w:rPr>
+      </w:pPr>
+      <w:r>
+        <w:rPr>
+          <w:iCs/>
+          <w:color w:val="000000" w:themeColor="text1"/>
+        </w:rPr>
+        <w:t xml:space="preserve">It </w:t>
+      </w:r>
+      <w:r>
+        <w:rPr>
+          <w:iCs/>
+          <w:color w:val="000000" w:themeColor="text1"/>
+        </w:rPr>
+        <w:t>will also benefit the consumers of video games that have loot boxes in them for the same reason</w:t>
+      </w:r>
+      <w:r>
+        <w:rPr>
+          <w:iCs/>
+          <w:color w:val="000000" w:themeColor="text1"/>
+        </w:rPr>
+        <w:t>s.</w:t>
+      </w:r>
+    </w:p>
+    <w:p>
+      <w:pPr>
+        <w:rPr>
+          <w:iCs/>
+          <w:color w:val="000000" w:themeColor="text1"/>
+        </w:rPr>
+      </w:pPr>
     </w:p>
     <w:p>
       <w:pPr>
@@ -3217,6 +2927,14 @@
         </w:rPr>
         <w:t>Any video game developer or publisher that currently uses loot boxes or is looking to implement them in a future project could be approached to aid in this research and provide general support or possibly even be a client of the project.</w:t>
       </w:r>
+    </w:p>
+    <w:p>
+      <w:pPr>
+        <w:rPr>
+          <w:iCs/>
+          <w:color w:val="000000" w:themeColor="text1"/>
+        </w:rPr>
+      </w:pPr>
     </w:p>
     <w:p>
       <w:pPr>
@@ -3242,99 +2960,104 @@
         <w:rPr>
           <w:color w:val="000000" w:themeColor="text1"/>
         </w:rPr>
-        <w:t xml:space="preserve">The project would support current industry research into loot boxes. Currently there is a lot of talk about loot boxes being a form of gambling, with this study there should be a better understanding of </w:t>
-      </w:r>
-      <w:r>
-        <w:rPr>
-          <w:color w:val="000000" w:themeColor="text1"/>
-        </w:rPr>
+        <w:t>The project would support current industry research into loot boxes. Currently there is a lot of talk about loot boxes being a form of gambling</w:t>
+      </w:r>
+      <w:r>
+        <w:rPr>
+          <w:color w:val="000000" w:themeColor="text1"/>
+        </w:rPr>
+        <w:t xml:space="preserve"> [</w:t>
+      </w:r>
+      <w:r>
+        <w:rPr>
+          <w:color w:val="000000" w:themeColor="text1"/>
+          <w:sz w:val="14"/>
+          <w:szCs w:val="14"/>
+        </w:rPr>
+        <w:t>1</w:t>
+      </w:r>
+      <w:r>
+        <w:rPr>
+          <w:color w:val="000000" w:themeColor="text1"/>
+        </w:rPr>
+        <w:t>][</w:t>
+      </w:r>
+      <w:r>
+        <w:rPr>
+          <w:color w:val="000000" w:themeColor="text1"/>
+          <w:sz w:val="16"/>
+          <w:szCs w:val="16"/>
+        </w:rPr>
+        <w:t>2</w:t>
+      </w:r>
+      <w:r>
+        <w:rPr>
+          <w:color w:val="000000" w:themeColor="text1"/>
+        </w:rPr>
+        <w:t>]</w:t>
+      </w:r>
+      <w:r>
+        <w:rPr>
+          <w:color w:val="000000" w:themeColor="text1"/>
+        </w:rPr>
+        <w:t>, with this study there should be a better understanding of whether loot boxes create the same mental issues as gambling can. It will also see if having loot boxes in video games can cause people that play them to form a gambling addition at some point in their life.</w:t>
+      </w:r>
+    </w:p>
+    <w:p>
+      <w:pPr>
+        <w:rPr>
+          <w:color w:val="000000" w:themeColor="text1"/>
+        </w:rPr>
+      </w:pPr>
+    </w:p>
+    <w:p>
+      <w:pPr>
+        <w:rPr>
+          <w:color w:val="000000" w:themeColor="text1"/>
+        </w:rPr>
+      </w:pPr>
+    </w:p>
+    <w:p>
+      <w:pPr>
+        <w:rPr>
+          <w:color w:val="000000" w:themeColor="text1"/>
+        </w:rPr>
+      </w:pPr>
+    </w:p>
+    <w:p>
+      <w:pPr>
+        <w:rPr>
+          <w:color w:val="000000" w:themeColor="text1"/>
+        </w:rPr>
+      </w:pPr>
+    </w:p>
+    <w:p>
+      <w:pPr>
+        <w:rPr>
+          <w:color w:val="000000" w:themeColor="text1"/>
+        </w:rPr>
+      </w:pPr>
+    </w:p>
+    <w:p>
+      <w:pPr>
+        <w:rPr>
+          <w:color w:val="000000" w:themeColor="text1"/>
+        </w:rPr>
+      </w:pPr>
+    </w:p>
+    <w:p>
+      <w:pPr>
+        <w:pStyle w:val="Heading1"/>
+      </w:pPr>
+      <w:bookmarkStart w:id="11" w:name="_Toc18936715"/>
+      <w:r>
         <w:lastRenderedPageBreak/>
-        <w:t>whether loot boxes create the same mental issues as gambling can. It will also see if having loot boxes in video games can cause people that play them (mainly young people but not excluding any age range) to form a gambling addition at some point in their life.</w:t>
-      </w:r>
-    </w:p>
-    <w:p>
-      <w:pPr>
-        <w:pStyle w:val="Heading1"/>
-      </w:pPr>
-      <w:bookmarkStart w:id="11" w:name="_Toc18936715"/>
-      <w:r>
         <w:t>Tasks</w:t>
       </w:r>
       <w:r>
         <w:t xml:space="preserve"> and Methods</w:t>
       </w:r>
       <w:bookmarkEnd w:id="11"/>
-    </w:p>
-    <w:p>
-      <w:pPr>
-        <w:rPr>
-          <w:i/>
-          <w:color w:val="FF0000"/>
-        </w:rPr>
-      </w:pPr>
-      <w:r>
-        <w:rPr>
-          <w:i/>
-          <w:color w:val="FF0000"/>
-        </w:rPr>
-        <w:t xml:space="preserve">A list of tasks detailing proposed activities and approach/possible solution(s) to the problem(s). These normally relate closely to the objectives and </w:t>
-      </w:r>
-      <w:r>
-        <w:rPr>
-          <w:i/>
-          <w:color w:val="FF0000"/>
-        </w:rPr>
-        <w:t>include</w:t>
-      </w:r>
-      <w:r>
-        <w:rPr>
-          <w:i/>
-          <w:color w:val="FF0000"/>
-        </w:rPr>
-        <w:t xml:space="preserve"> consideration of </w:t>
-      </w:r>
-      <w:r>
-        <w:rPr>
-          <w:i/>
-          <w:color w:val="FF0000"/>
-        </w:rPr>
-        <w:t>the methods used to achieve each task</w:t>
-      </w:r>
-      <w:r>
-        <w:rPr>
-          <w:i/>
-          <w:color w:val="FF0000"/>
-        </w:rPr>
-        <w:t xml:space="preserve">. These </w:t>
-      </w:r>
-      <w:r>
-        <w:rPr>
-          <w:i/>
-          <w:color w:val="FF0000"/>
-        </w:rPr>
-        <w:t xml:space="preserve">are </w:t>
-      </w:r>
-      <w:r>
-        <w:rPr>
-          <w:i/>
-          <w:color w:val="FF0000"/>
-        </w:rPr>
-        <w:t xml:space="preserve">will </w:t>
-      </w:r>
-      <w:r>
-        <w:rPr>
-          <w:i/>
-          <w:color w:val="FF0000"/>
-        </w:rPr>
-        <w:t xml:space="preserve">also </w:t>
-      </w:r>
-      <w:r>
-        <w:rPr>
-          <w:i/>
-          <w:color w:val="FF0000"/>
-        </w:rPr>
-        <w:t>include ‘process’ items – what you need to actually do to meet each objective.</w:t>
-      </w:r>
     </w:p>
     <w:p>
       <w:pPr>
@@ -3351,7 +3074,7 @@
         <w:rPr>
           <w:w w:val="105"/>
         </w:rPr>
-        <w:t>Objective 1</w:t>
+        <w:t>Initial Research</w:t>
       </w:r>
     </w:p>
     <w:p>
@@ -3369,7 +3092,7 @@
         <w:rPr>
           <w:w w:val="105"/>
         </w:rPr>
-        <w:t xml:space="preserve">Task </w:t>
+        <w:t>Research what gambling is and the factors which defines a person as having a gambling addiction.</w:t>
       </w:r>
     </w:p>
     <w:p>
@@ -3387,7 +3110,37 @@
         <w:rPr>
           <w:w w:val="105"/>
         </w:rPr>
-        <w:t>Task</w:t>
+        <w:t>Look at existing loot box systems for inspiration when creating the simulation to emulate these systems as closely as possible.</w:t>
+      </w:r>
+    </w:p>
+    <w:p>
+      <w:pPr>
+        <w:pStyle w:val="ListParagraph"/>
+        <w:numPr>
+          <w:ilvl w:val="1"/>
+          <w:numId w:val="6"/>
+        </w:numPr>
+        <w:rPr>
+          <w:w w:val="105"/>
+        </w:rPr>
+      </w:pPr>
+      <w:r>
+        <w:rPr>
+          <w:w w:val="105"/>
+        </w:rPr>
+        <w:t>Research current findings on connection between loot boxes and gambling i</w:t>
+      </w:r>
+      <w:r>
+        <w:rPr>
+          <w:w w:val="105"/>
+        </w:rPr>
+        <w:t>f</w:t>
+      </w:r>
+      <w:r>
+        <w:rPr>
+          <w:w w:val="105"/>
+        </w:rPr>
+        <w:t xml:space="preserve"> any exists.</w:t>
       </w:r>
     </w:p>
     <w:p>
@@ -3405,7 +3158,7 @@
         <w:rPr>
           <w:w w:val="105"/>
         </w:rPr>
-        <w:t>Objective 2</w:t>
+        <w:t>Agile Methodology Implementation</w:t>
       </w:r>
     </w:p>
     <w:p>
@@ -3425,6 +3178,12 @@
         </w:rPr>
         <w:t xml:space="preserve"> </w:t>
       </w:r>
+      <w:r>
+        <w:rPr>
+          <w:w w:val="105"/>
+        </w:rPr>
+        <w:t>Create a Gantt chart to keep track of important deadlines and to help keep the project on track.</w:t>
+      </w:r>
     </w:p>
     <w:p>
       <w:pPr>
@@ -3437,6 +3196,30 @@
           <w:w w:val="105"/>
         </w:rPr>
       </w:pPr>
+      <w:r>
+        <w:rPr>
+          <w:w w:val="105"/>
+        </w:rPr>
+        <w:t>Create a Trello board for the project and break down the main task into smaller tasks for easier implementation.</w:t>
+      </w:r>
+    </w:p>
+    <w:p>
+      <w:pPr>
+        <w:pStyle w:val="ListParagraph"/>
+        <w:numPr>
+          <w:ilvl w:val="1"/>
+          <w:numId w:val="6"/>
+        </w:numPr>
+        <w:rPr>
+          <w:w w:val="105"/>
+        </w:rPr>
+      </w:pPr>
+      <w:r>
+        <w:rPr>
+          <w:w w:val="105"/>
+        </w:rPr>
+        <w:t>Have regular meetings with supervisor to inform about progress and receive feedback, record the results in a logbook.</w:t>
+      </w:r>
     </w:p>
     <w:p>
       <w:pPr>
@@ -3453,7 +3236,7 @@
         <w:rPr>
           <w:w w:val="105"/>
         </w:rPr>
-        <w:t>Objective 3</w:t>
+        <w:t>Create a loot box opening simulator in the Unity Game Engine</w:t>
       </w:r>
     </w:p>
     <w:p>
@@ -3467,311 +3250,113 @@
           <w:w w:val="105"/>
         </w:rPr>
       </w:pPr>
-    </w:p>
-    <w:p>
-      <w:pPr>
-        <w:pStyle w:val="Heading1"/>
-      </w:pPr>
-      <w:bookmarkStart w:id="12" w:name="_Toc18936716"/>
-      <w:r>
-        <w:t>Resources</w:t>
-      </w:r>
-      <w:bookmarkEnd w:id="12"/>
-    </w:p>
-    <w:p>
-      <w:pPr>
-        <w:rPr>
-          <w:iCs/>
-          <w:color w:val="000000" w:themeColor="text1"/>
-        </w:rPr>
-      </w:pPr>
-      <w:r>
-        <w:rPr>
-          <w:iCs/>
-          <w:color w:val="000000" w:themeColor="text1"/>
-        </w:rPr>
-        <w:t>For this project there will be very few resources required. A PC that has the Unity game engine installed will be required to create the loot box opening simulator that would be used with volunteers to gather results.</w:t>
-      </w:r>
-    </w:p>
-    <w:p>
-      <w:pPr>
-        <w:rPr>
-          <w:iCs/>
-          <w:color w:val="000000" w:themeColor="text1"/>
-        </w:rPr>
-      </w:pPr>
-      <w:r>
-        <w:rPr>
-          <w:iCs/>
-          <w:color w:val="000000" w:themeColor="text1"/>
-        </w:rPr>
-        <w:t>There is a physical reward system proposed to be used for this project in order to give more accurate results. For this, physical rewards would need to be purchased. This would be in the form of chocolates or sweets in order to give participants something physical to ‘gamble’ with. These would be low cost items to make sure the project is financially viable.</w:t>
-      </w:r>
-    </w:p>
-    <w:p/>
-    <w:p>
-      <w:pPr>
-        <w:pStyle w:val="Heading1"/>
-      </w:pPr>
-      <w:bookmarkStart w:id="13" w:name="_Toc18936717"/>
-      <w:r>
-        <w:t>Literature Search Methodology</w:t>
-      </w:r>
-      <w:bookmarkEnd w:id="13"/>
-    </w:p>
-    <w:p>
-      <w:pPr>
-        <w:rPr>
-          <w:iCs/>
-          <w:color w:val="000000" w:themeColor="text1"/>
-        </w:rPr>
-      </w:pPr>
-      <w:bookmarkStart w:id="14" w:name="_GoBack"/>
-      <w:bookmarkEnd w:id="14"/>
-      <w:r>
-        <w:rPr>
-          <w:iCs/>
-          <w:color w:val="000000" w:themeColor="text1"/>
-        </w:rPr>
-        <w:t xml:space="preserve">When it comes to searching for literature to aid this study the words ‘Loot Boxes’ will widely be used to find relevant pieces about the loot box systems within video games. </w:t>
-      </w:r>
-    </w:p>
-    <w:p>
-      <w:pPr>
-        <w:rPr>
-          <w:iCs/>
-          <w:color w:val="000000" w:themeColor="text1"/>
-        </w:rPr>
-      </w:pPr>
-      <w:r>
-        <w:rPr>
-          <w:iCs/>
-          <w:color w:val="000000" w:themeColor="text1"/>
-        </w:rPr>
-        <w:t>There will also need to be plenty of research into both ‘gambling’ and ‘gambling addiction. The gambling research will investigate the definitions of what gambling is and how to identify something as gambling.  The gambling addiction research will focus on what defines a person as begin addicted to gambling. It will look at what factors and symptoms to look out for when defining if actions taken can be derived as those of a person with gambling addiction</w:t>
-      </w:r>
-      <w:r>
-        <w:rPr>
-          <w:iCs/>
-          <w:color w:val="000000" w:themeColor="text1"/>
-        </w:rPr>
-        <w:t xml:space="preserve"> or those with a higher chance of becoming a gambling addict</w:t>
-      </w:r>
-      <w:r>
-        <w:rPr>
-          <w:iCs/>
-          <w:color w:val="000000" w:themeColor="text1"/>
-        </w:rPr>
-        <w:t>.</w:t>
-      </w:r>
-    </w:p>
-    <w:p>
-      <w:pPr>
-        <w:rPr>
-          <w:iCs/>
-          <w:color w:val="000000" w:themeColor="text1"/>
-        </w:rPr>
-      </w:pPr>
-      <w:r>
-        <w:rPr>
-          <w:iCs/>
-          <w:color w:val="000000" w:themeColor="text1"/>
-        </w:rPr>
-        <w:t xml:space="preserve">A paper was published in 2019 which </w:t>
-      </w:r>
-      <w:r>
-        <w:rPr>
-          <w:iCs/>
-          <w:color w:val="000000" w:themeColor="text1"/>
-        </w:rPr>
-        <w:t>investigates</w:t>
-      </w:r>
-      <w:r>
-        <w:rPr>
-          <w:iCs/>
-          <w:color w:val="000000" w:themeColor="text1"/>
-        </w:rPr>
-        <w:t xml:space="preserve"> virtual slot machines</w:t>
-      </w:r>
-      <w:r>
-        <w:rPr>
-          <w:iCs/>
-          <w:color w:val="000000" w:themeColor="text1"/>
-        </w:rPr>
-        <w:t xml:space="preserve"> and whether the introduction of Virtual Reality has an impact on a person developing gambling addiction, this will be an initial </w:t>
-      </w:r>
-      <w:r>
-        <w:rPr>
-          <w:iCs/>
-          <w:color w:val="000000" w:themeColor="text1"/>
-        </w:rPr>
-        <w:t>key resource [1]</w:t>
-      </w:r>
-      <w:r>
-        <w:rPr>
-          <w:iCs/>
-          <w:color w:val="000000" w:themeColor="text1"/>
-        </w:rPr>
-        <w:t>.</w:t>
-      </w:r>
-    </w:p>
-    <w:p>
-      <w:pPr>
-        <w:pStyle w:val="Heading1"/>
-      </w:pPr>
-      <w:bookmarkStart w:id="15" w:name="_Toc18936718"/>
-      <w:r>
-        <w:lastRenderedPageBreak/>
-        <w:t>Risk Assessment</w:t>
-      </w:r>
-      <w:r>
-        <w:t>s</w:t>
-      </w:r>
-      <w:bookmarkEnd w:id="15"/>
-    </w:p>
-    <w:p>
-      <w:pPr>
-        <w:pStyle w:val="Heading2"/>
-      </w:pPr>
-      <w:bookmarkStart w:id="16" w:name="_Toc18936719"/>
-      <w:r>
-        <w:t>Health and Safety</w:t>
-      </w:r>
-      <w:bookmarkEnd w:id="16"/>
-    </w:p>
-    <w:p>
-      <w:pPr>
-        <w:rPr>
-          <w:i/>
-          <w:color w:val="FF0000"/>
-        </w:rPr>
-      </w:pPr>
-      <w:r>
-        <w:rPr>
-          <w:i/>
-          <w:color w:val="FF0000"/>
-        </w:rPr>
-        <w:t>Any potential sources of health and safety risk should be identified and ways of eliminating the hazard discussed with your supervisor.  This heading must be included.  If you assess there to be no risks, there should be a statement to this effect.</w:t>
-      </w:r>
-      <w:r>
-        <w:rPr>
-          <w:i/>
-          <w:color w:val="FF0000"/>
-        </w:rPr>
-        <w:t xml:space="preserve"> You do not need a full risk assessment at this time but will need to undertake appropriate risk assessments during the project.</w:t>
-      </w:r>
-    </w:p>
-    <w:p>
-      <w:pPr>
-        <w:rPr>
-          <w:i/>
-          <w:color w:val="FF0000"/>
-        </w:rPr>
-      </w:pPr>
-      <w:r>
-        <w:rPr>
-          <w:iCs/>
-          <w:color w:val="000000" w:themeColor="text1"/>
-        </w:rPr>
-        <w:t xml:space="preserve">As users will be sat down in a comfy seat while participating in this study there are minimal health and safety issues. </w:t>
-      </w:r>
-    </w:p>
-    <w:p>
-      <w:pPr>
-        <w:rPr>
-          <w:i/>
-          <w:color w:val="FF0000"/>
-        </w:rPr>
-      </w:pPr>
-    </w:p>
-    <w:p>
-      <w:pPr>
-        <w:pStyle w:val="Heading2"/>
-      </w:pPr>
-      <w:bookmarkStart w:id="17" w:name="_Toc18936720"/>
-      <w:r>
-        <w:t>Project Risks</w:t>
-      </w:r>
-      <w:bookmarkEnd w:id="17"/>
-    </w:p>
-    <w:p>
-      <w:r>
-        <w:rPr>
-          <w:i/>
-          <w:color w:val="FF0000"/>
-        </w:rPr>
-        <w:t>Consider any issues that could prevent the project from being completed on time. This may include access to particular resources such as software, equipment, individual specialists, availability of people to test etc.</w:t>
-      </w:r>
-    </w:p>
-    <w:p>
-      <w:pPr>
-        <w:pStyle w:val="Heading1"/>
-      </w:pPr>
-      <w:bookmarkStart w:id="18" w:name="_Toc18936721"/>
-      <w:r>
-        <w:t>Ethics Review</w:t>
-      </w:r>
-      <w:bookmarkEnd w:id="18"/>
-    </w:p>
-    <w:p>
-      <w:r>
-        <w:rPr>
-          <w:i/>
-          <w:color w:val="FF0000"/>
-        </w:rPr>
-        <w:t xml:space="preserve">You need to </w:t>
-      </w:r>
-      <w:r>
-        <w:rPr>
-          <w:i/>
-          <w:color w:val="FF0000"/>
-        </w:rPr>
-        <w:t xml:space="preserve">consider whether there are any potential ethical issues that need to be </w:t>
-      </w:r>
-      <w:r>
-        <w:rPr>
-          <w:i/>
-          <w:color w:val="FF0000"/>
-        </w:rPr>
-        <w:t>planned for</w:t>
-      </w:r>
-      <w:r>
-        <w:rPr>
-          <w:i/>
-          <w:color w:val="FF0000"/>
-        </w:rPr>
-        <w:t xml:space="preserve">. </w:t>
-      </w:r>
-      <w:r>
-        <w:rPr>
-          <w:i/>
-          <w:color w:val="FF0000"/>
-        </w:rPr>
-        <w:t xml:space="preserve">You should consider how personal data may be handled in interviews, focus groups, questionnaires, tests etc. </w:t>
-      </w:r>
-      <w:r>
-        <w:rPr>
-          <w:i/>
-          <w:color w:val="FF0000"/>
-        </w:rPr>
-        <w:t>The</w:t>
-      </w:r>
-      <w:r>
-        <w:rPr>
-          <w:i/>
-          <w:color w:val="FF0000"/>
-        </w:rPr>
-        <w:t xml:space="preserve"> areas for consideration are</w:t>
-      </w:r>
-      <w:r>
-        <w:rPr>
-          <w:i/>
-          <w:color w:val="FF0000"/>
-        </w:rPr>
-        <w:t>:</w:t>
-      </w:r>
-      <w:r>
-        <w:t xml:space="preserve"> </w:t>
+      <w:r>
+        <w:rPr>
+          <w:w w:val="105"/>
+        </w:rPr>
+        <w:t>Set up an initial project with blank scene and assets.</w:t>
+      </w:r>
+    </w:p>
+    <w:p>
+      <w:pPr>
+        <w:pStyle w:val="ListParagraph"/>
+        <w:numPr>
+          <w:ilvl w:val="1"/>
+          <w:numId w:val="6"/>
+        </w:numPr>
+        <w:rPr>
+          <w:w w:val="105"/>
+        </w:rPr>
+      </w:pPr>
+      <w:r>
+        <w:rPr>
+          <w:w w:val="105"/>
+        </w:rPr>
+        <w:t xml:space="preserve">Create assets needed for the simulator, this </w:t>
+      </w:r>
+      <w:r>
+        <w:rPr>
+          <w:w w:val="105"/>
+        </w:rPr>
+        <w:t>includes</w:t>
+      </w:r>
+      <w:r>
+        <w:rPr>
+          <w:w w:val="105"/>
+        </w:rPr>
+        <w:t xml:space="preserve"> 3D Models and textures for the actual loot boxes, </w:t>
+      </w:r>
+      <w:r>
+        <w:rPr>
+          <w:w w:val="105"/>
+        </w:rPr>
+        <w:t>c</w:t>
+      </w:r>
+      <w:r>
+        <w:rPr>
+          <w:w w:val="105"/>
+        </w:rPr>
+        <w:t>reate a</w:t>
+      </w:r>
+      <w:r>
+        <w:rPr>
+          <w:w w:val="105"/>
+        </w:rPr>
+        <w:t xml:space="preserve">n environment </w:t>
+      </w:r>
+      <w:r>
+        <w:rPr>
+          <w:w w:val="105"/>
+        </w:rPr>
+        <w:t xml:space="preserve">for the simulator based off the research into current loot box systems, </w:t>
+      </w:r>
+      <w:r>
+        <w:rPr>
+          <w:w w:val="105"/>
+        </w:rPr>
+        <w:t>c</w:t>
+      </w:r>
+      <w:r>
+        <w:rPr>
+          <w:w w:val="105"/>
+        </w:rPr>
+        <w:t>reate animations for the opening of loot boxes, add sounds and music to create an immersive experience.</w:t>
+      </w:r>
+    </w:p>
+    <w:p>
+      <w:pPr>
+        <w:pStyle w:val="ListParagraph"/>
+        <w:numPr>
+          <w:ilvl w:val="1"/>
+          <w:numId w:val="6"/>
+        </w:numPr>
+        <w:rPr>
+          <w:w w:val="105"/>
+        </w:rPr>
+      </w:pPr>
+      <w:r>
+        <w:rPr>
+          <w:w w:val="105"/>
+        </w:rPr>
+        <w:t>Add C# code into the project to give each loot box a random chance of dropping certain levels of rewards (these percentages will be based off the research into current loot box systems).</w:t>
+      </w:r>
+    </w:p>
+    <w:p>
+      <w:pPr>
+        <w:pStyle w:val="ListParagraph"/>
+        <w:numPr>
+          <w:ilvl w:val="1"/>
+          <w:numId w:val="6"/>
+        </w:numPr>
+        <w:rPr>
+          <w:w w:val="105"/>
+        </w:rPr>
+      </w:pPr>
+      <w:r>
+        <w:rPr>
+          <w:w w:val="105"/>
+        </w:rPr>
+        <w:t>Add code to monitor participants choices during their time with the simulation.</w:t>
       </w:r>
     </w:p>
     <w:p>
@@ -3779,20 +3364,95 @@
         <w:pStyle w:val="ListParagraph"/>
         <w:numPr>
           <w:ilvl w:val="0"/>
-          <w:numId w:val="8"/>
+          <w:numId w:val="6"/>
         </w:numPr>
-        <w:spacing w:after="0"/>
-        <w:rPr>
-          <w:i/>
-          <w:color w:val="FF0000"/>
-        </w:rPr>
-      </w:pPr>
-      <w:r>
-        <w:rPr>
-          <w:i/>
-          <w:color w:val="FF0000"/>
-        </w:rPr>
-        <w:t xml:space="preserve">Physical or Psychological Harm, discomfort or stress </w:t>
+        <w:rPr>
+          <w:w w:val="105"/>
+        </w:rPr>
+      </w:pPr>
+      <w:r>
+        <w:rPr>
+          <w:w w:val="105"/>
+        </w:rPr>
+        <w:t xml:space="preserve">Create a </w:t>
+      </w:r>
+      <w:r>
+        <w:rPr>
+          <w:w w:val="105"/>
+        </w:rPr>
+        <w:t>horse racing simulator mini-game within the loot box simulator</w:t>
+      </w:r>
+    </w:p>
+    <w:p>
+      <w:pPr>
+        <w:pStyle w:val="ListParagraph"/>
+        <w:numPr>
+          <w:ilvl w:val="1"/>
+          <w:numId w:val="6"/>
+        </w:numPr>
+        <w:rPr>
+          <w:w w:val="105"/>
+        </w:rPr>
+      </w:pPr>
+      <w:r>
+        <w:rPr>
+          <w:w w:val="105"/>
+        </w:rPr>
+        <w:t>Create a Unity scene to build the mini-game in.</w:t>
+      </w:r>
+    </w:p>
+    <w:p>
+      <w:pPr>
+        <w:pStyle w:val="ListParagraph"/>
+        <w:numPr>
+          <w:ilvl w:val="1"/>
+          <w:numId w:val="6"/>
+        </w:numPr>
+        <w:rPr>
+          <w:w w:val="105"/>
+        </w:rPr>
+      </w:pPr>
+      <w:r>
+        <w:rPr>
+          <w:w w:val="105"/>
+        </w:rPr>
+        <w:t>Create basic models to represent the horses within the simulation.</w:t>
+      </w:r>
+    </w:p>
+    <w:p>
+      <w:pPr>
+        <w:pStyle w:val="ListParagraph"/>
+        <w:numPr>
+          <w:ilvl w:val="1"/>
+          <w:numId w:val="6"/>
+        </w:numPr>
+        <w:rPr>
+          <w:w w:val="105"/>
+        </w:rPr>
+      </w:pPr>
+      <w:r>
+        <w:rPr>
+          <w:w w:val="105"/>
+        </w:rPr>
+        <w:t>Create a racetrack style background for the horses to race on.</w:t>
+      </w:r>
+    </w:p>
+    <w:p>
+      <w:pPr>
+        <w:pStyle w:val="ListParagraph"/>
+        <w:numPr>
+          <w:ilvl w:val="1"/>
+          <w:numId w:val="6"/>
+        </w:numPr>
+        <w:rPr>
+          <w:w w:val="105"/>
+        </w:rPr>
+      </w:pPr>
+      <w:r>
+        <w:rPr>
+          <w:w w:val="105"/>
+        </w:rPr>
+        <w:t>Add C# code to make the horse racing results random while giving each ‘horse’ certain odds of winning to emulate real world gambling (these odds will be explained to participants if they are unaware of how gambling odds work).</w:t>
       </w:r>
     </w:p>
     <w:p>
@@ -3800,20 +3460,71 @@
         <w:pStyle w:val="ListParagraph"/>
         <w:numPr>
           <w:ilvl w:val="0"/>
-          <w:numId w:val="8"/>
+          <w:numId w:val="6"/>
         </w:numPr>
-        <w:spacing w:after="0"/>
-        <w:rPr>
-          <w:i/>
-          <w:color w:val="FF0000"/>
-        </w:rPr>
-      </w:pPr>
-      <w:r>
-        <w:rPr>
-          <w:i/>
-          <w:color w:val="FF0000"/>
-        </w:rPr>
-        <w:t xml:space="preserve">Participant/Client Confidentiality </w:t>
+        <w:rPr>
+          <w:w w:val="105"/>
+        </w:rPr>
+      </w:pPr>
+      <w:r>
+        <w:rPr>
+          <w:w w:val="105"/>
+        </w:rPr>
+        <w:t>Create a physical reward system for participants</w:t>
+      </w:r>
+    </w:p>
+    <w:p>
+      <w:pPr>
+        <w:pStyle w:val="ListParagraph"/>
+        <w:numPr>
+          <w:ilvl w:val="1"/>
+          <w:numId w:val="6"/>
+        </w:numPr>
+        <w:rPr>
+          <w:w w:val="105"/>
+        </w:rPr>
+      </w:pPr>
+      <w:r>
+        <w:rPr>
+          <w:w w:val="105"/>
+        </w:rPr>
+        <w:t>Decide on what to offer as physical rewards that will be won by the participants of the study.</w:t>
+      </w:r>
+    </w:p>
+    <w:p>
+      <w:pPr>
+        <w:pStyle w:val="ListParagraph"/>
+        <w:numPr>
+          <w:ilvl w:val="1"/>
+          <w:numId w:val="6"/>
+        </w:numPr>
+        <w:rPr>
+          <w:w w:val="105"/>
+        </w:rPr>
+      </w:pPr>
+      <w:r>
+        <w:rPr>
+          <w:w w:val="105"/>
+        </w:rPr>
+        <w:t>Fine tune a system of how participants will earn physical rewards in order to gain the most accurate data related to gambling and gambling addiction.</w:t>
+      </w:r>
+    </w:p>
+    <w:p>
+      <w:pPr>
+        <w:pStyle w:val="ListParagraph"/>
+        <w:numPr>
+          <w:ilvl w:val="1"/>
+          <w:numId w:val="6"/>
+        </w:numPr>
+        <w:rPr>
+          <w:w w:val="105"/>
+        </w:rPr>
+      </w:pPr>
+      <w:r>
+        <w:rPr>
+          <w:w w:val="105"/>
+        </w:rPr>
+        <w:t>Purchase rewards and have a supply of them always on hand whenever testing is due to occur.</w:t>
       </w:r>
     </w:p>
     <w:p>
@@ -3821,20 +3532,59 @@
         <w:pStyle w:val="ListParagraph"/>
         <w:numPr>
           <w:ilvl w:val="0"/>
-          <w:numId w:val="8"/>
+          <w:numId w:val="6"/>
         </w:numPr>
-        <w:spacing w:after="0"/>
-        <w:rPr>
-          <w:i/>
-          <w:color w:val="FF0000"/>
-        </w:rPr>
-      </w:pPr>
-      <w:r>
-        <w:rPr>
-          <w:i/>
-          <w:color w:val="FF0000"/>
-        </w:rPr>
-        <w:t xml:space="preserve">Consent – Data handling </w:t>
+        <w:rPr>
+          <w:w w:val="105"/>
+        </w:rPr>
+      </w:pPr>
+      <w:r>
+        <w:rPr>
+          <w:w w:val="105"/>
+        </w:rPr>
+        <w:t>Collect data from the study</w:t>
+      </w:r>
+    </w:p>
+    <w:p>
+      <w:pPr>
+        <w:pStyle w:val="ListParagraph"/>
+        <w:numPr>
+          <w:ilvl w:val="1"/>
+          <w:numId w:val="6"/>
+        </w:numPr>
+        <w:rPr>
+          <w:w w:val="105"/>
+        </w:rPr>
+      </w:pPr>
+      <w:r>
+        <w:rPr>
+          <w:w w:val="105"/>
+        </w:rPr>
+        <w:t>Use the data gathered from user choices within the simulator and collate them and put it into an easily understood format.</w:t>
+      </w:r>
+    </w:p>
+    <w:p>
+      <w:pPr>
+        <w:pStyle w:val="ListParagraph"/>
+        <w:numPr>
+          <w:ilvl w:val="1"/>
+          <w:numId w:val="6"/>
+        </w:numPr>
+        <w:rPr>
+          <w:w w:val="105"/>
+        </w:rPr>
+      </w:pPr>
+      <w:r>
+        <w:rPr>
+          <w:w w:val="105"/>
+        </w:rPr>
+        <w:t xml:space="preserve">Compare data gathered from the study to research into gambling addiction and look for any patterns and </w:t>
+      </w:r>
+      <w:r>
+        <w:rPr>
+          <w:w w:val="105"/>
+        </w:rPr>
+        <w:t>show this in an easy to understand format.</w:t>
       </w:r>
     </w:p>
     <w:p>
@@ -3842,9 +3592,275 @@
         <w:pStyle w:val="ListParagraph"/>
         <w:numPr>
           <w:ilvl w:val="0"/>
-          <w:numId w:val="8"/>
+          <w:numId w:val="6"/>
         </w:numPr>
-        <w:spacing w:after="0"/>
+        <w:rPr>
+          <w:w w:val="105"/>
+        </w:rPr>
+      </w:pPr>
+      <w:r>
+        <w:rPr>
+          <w:w w:val="105"/>
+        </w:rPr>
+        <w:t>Write a research paper</w:t>
+      </w:r>
+    </w:p>
+    <w:p>
+      <w:pPr>
+        <w:pStyle w:val="ListParagraph"/>
+        <w:numPr>
+          <w:ilvl w:val="1"/>
+          <w:numId w:val="6"/>
+        </w:numPr>
+        <w:rPr>
+          <w:w w:val="105"/>
+        </w:rPr>
+      </w:pPr>
+      <w:r>
+        <w:rPr>
+          <w:w w:val="105"/>
+        </w:rPr>
+        <w:t>Write about the background of the project and the reasons for undertaking this study.</w:t>
+      </w:r>
+    </w:p>
+    <w:p>
+      <w:pPr>
+        <w:pStyle w:val="ListParagraph"/>
+        <w:numPr>
+          <w:ilvl w:val="1"/>
+          <w:numId w:val="6"/>
+        </w:numPr>
+        <w:rPr>
+          <w:w w:val="105"/>
+        </w:rPr>
+      </w:pPr>
+      <w:r>
+        <w:rPr>
+          <w:w w:val="105"/>
+        </w:rPr>
+        <w:lastRenderedPageBreak/>
+        <w:t>Mention other studies that have looked at this issue and those with similar topics.</w:t>
+      </w:r>
+    </w:p>
+    <w:p>
+      <w:pPr>
+        <w:pStyle w:val="ListParagraph"/>
+        <w:numPr>
+          <w:ilvl w:val="1"/>
+          <w:numId w:val="6"/>
+        </w:numPr>
+        <w:rPr>
+          <w:w w:val="105"/>
+        </w:rPr>
+      </w:pPr>
+      <w:r>
+        <w:rPr>
+          <w:w w:val="105"/>
+        </w:rPr>
+        <w:t>Add in data collected from the study and use it to write about what the results show and any connections to gambling addiction.</w:t>
+      </w:r>
+    </w:p>
+    <w:p>
+      <w:pPr>
+        <w:rPr>
+          <w:w w:val="105"/>
+        </w:rPr>
+      </w:pPr>
+    </w:p>
+    <w:p>
+      <w:pPr>
+        <w:pStyle w:val="Heading1"/>
+      </w:pPr>
+      <w:bookmarkStart w:id="12" w:name="_Toc18936716"/>
+      <w:r>
+        <w:t>Resources</w:t>
+      </w:r>
+      <w:bookmarkEnd w:id="12"/>
+    </w:p>
+    <w:p>
+      <w:pPr>
+        <w:rPr>
+          <w:iCs/>
+          <w:color w:val="000000" w:themeColor="text1"/>
+        </w:rPr>
+      </w:pPr>
+      <w:r>
+        <w:rPr>
+          <w:iCs/>
+          <w:color w:val="000000" w:themeColor="text1"/>
+        </w:rPr>
+        <w:t>For this project there will be very few resources required. A PC that has the Unity game engine installed will be required to create the loot box opening simulator that would be used with volunteers to gather results.</w:t>
+      </w:r>
+    </w:p>
+    <w:p>
+      <w:pPr>
+        <w:rPr>
+          <w:iCs/>
+          <w:color w:val="000000" w:themeColor="text1"/>
+        </w:rPr>
+      </w:pPr>
+      <w:r>
+        <w:rPr>
+          <w:iCs/>
+          <w:color w:val="000000" w:themeColor="text1"/>
+        </w:rPr>
+        <w:t>There is a physical reward system proposed to be used for this project in order to give more accurate results. For this, physical rewards would need to be purchased. This would be in the form of chocolates or sweets in order to give participants something physical to ‘gamble’ with. These would be low cost items to make sure the project is financially viable.</w:t>
+      </w:r>
+    </w:p>
+    <w:p/>
+    <w:p>
+      <w:pPr>
+        <w:pStyle w:val="Heading1"/>
+      </w:pPr>
+      <w:bookmarkStart w:id="13" w:name="_Toc18936717"/>
+      <w:r>
+        <w:t>Literature Search Methodology</w:t>
+      </w:r>
+      <w:bookmarkEnd w:id="13"/>
+    </w:p>
+    <w:p>
+      <w:pPr>
+        <w:rPr>
+          <w:iCs/>
+          <w:color w:val="000000" w:themeColor="text1"/>
+        </w:rPr>
+      </w:pPr>
+      <w:r>
+        <w:rPr>
+          <w:iCs/>
+          <w:color w:val="000000" w:themeColor="text1"/>
+        </w:rPr>
+        <w:t xml:space="preserve">When it comes to searching for literature to aid this study the words ‘Loot Boxes’ will widely be used to find relevant pieces about the loot box systems within video games. </w:t>
+      </w:r>
+    </w:p>
+    <w:p>
+      <w:pPr>
+        <w:rPr>
+          <w:iCs/>
+          <w:color w:val="000000" w:themeColor="text1"/>
+        </w:rPr>
+      </w:pPr>
+      <w:r>
+        <w:rPr>
+          <w:iCs/>
+          <w:color w:val="000000" w:themeColor="text1"/>
+        </w:rPr>
+        <w:t>There will also need to be plenty of research into both ‘gambling’ and ‘gambling addiction. The gambling research will investigate the definitions of what gambling is and how to identify something as gambling.  The gambling addiction research will focus on what defines a person as begin addicted to gambling. It will look at what factors and symptoms to look out for when defining if actions taken can be derived as those of a person with gambling addiction</w:t>
+      </w:r>
+      <w:r>
+        <w:rPr>
+          <w:iCs/>
+          <w:color w:val="000000" w:themeColor="text1"/>
+        </w:rPr>
+        <w:t xml:space="preserve"> or those with a higher chance of becoming a gambling addict</w:t>
+      </w:r>
+      <w:r>
+        <w:rPr>
+          <w:iCs/>
+          <w:color w:val="000000" w:themeColor="text1"/>
+        </w:rPr>
+        <w:t>.</w:t>
+      </w:r>
+    </w:p>
+    <w:p>
+      <w:pPr>
+        <w:rPr>
+          <w:iCs/>
+          <w:color w:val="000000" w:themeColor="text1"/>
+        </w:rPr>
+      </w:pPr>
+      <w:r>
+        <w:rPr>
+          <w:iCs/>
+          <w:color w:val="000000" w:themeColor="text1"/>
+        </w:rPr>
+        <w:t xml:space="preserve">A paper was published in 2019 which </w:t>
+      </w:r>
+      <w:r>
+        <w:rPr>
+          <w:iCs/>
+          <w:color w:val="000000" w:themeColor="text1"/>
+        </w:rPr>
+        <w:t>investigates</w:t>
+      </w:r>
+      <w:r>
+        <w:rPr>
+          <w:iCs/>
+          <w:color w:val="000000" w:themeColor="text1"/>
+        </w:rPr>
+        <w:t xml:space="preserve"> virtual slot machines</w:t>
+      </w:r>
+      <w:r>
+        <w:rPr>
+          <w:iCs/>
+          <w:color w:val="000000" w:themeColor="text1"/>
+        </w:rPr>
+        <w:t xml:space="preserve"> and whether the introduction of Virtual Reality has an impact on a person developing gambling addiction, this will be an initial </w:t>
+      </w:r>
+      <w:r>
+        <w:rPr>
+          <w:iCs/>
+          <w:color w:val="000000" w:themeColor="text1"/>
+        </w:rPr>
+        <w:t>key resource [</w:t>
+      </w:r>
+      <w:r>
+        <w:rPr>
+          <w:iCs/>
+          <w:color w:val="000000" w:themeColor="text1"/>
+          <w:sz w:val="16"/>
+          <w:szCs w:val="16"/>
+        </w:rPr>
+        <w:t>3</w:t>
+      </w:r>
+      <w:r>
+        <w:rPr>
+          <w:iCs/>
+          <w:color w:val="000000" w:themeColor="text1"/>
+        </w:rPr>
+        <w:t>]</w:t>
+      </w:r>
+      <w:r>
+        <w:rPr>
+          <w:iCs/>
+          <w:color w:val="000000" w:themeColor="text1"/>
+        </w:rPr>
+        <w:t>.</w:t>
+      </w:r>
+    </w:p>
+    <w:p>
+      <w:pPr>
+        <w:rPr>
+          <w:iCs/>
+          <w:color w:val="000000" w:themeColor="text1"/>
+        </w:rPr>
+      </w:pPr>
+    </w:p>
+    <w:p>
+      <w:pPr>
+        <w:pStyle w:val="Heading1"/>
+      </w:pPr>
+      <w:bookmarkStart w:id="14" w:name="_Toc18936718"/>
+      <w:r>
+        <w:t>Risk Assessment</w:t>
+      </w:r>
+      <w:r>
+        <w:t>s</w:t>
+      </w:r>
+      <w:bookmarkEnd w:id="14"/>
+    </w:p>
+    <w:p>
+      <w:pPr>
+        <w:pStyle w:val="Heading2"/>
+      </w:pPr>
+      <w:bookmarkStart w:id="15" w:name="_Toc18936719"/>
+      <w:r>
+        <w:t>Health and Safety</w:t>
+      </w:r>
+      <w:bookmarkEnd w:id="15"/>
+    </w:p>
+    <w:p>
+      <w:pPr>
         <w:rPr>
           <w:i/>
           <w:color w:val="FF0000"/>
@@ -3852,74 +3868,422 @@
       </w:pPr>
       <w:r>
         <w:rPr>
+          <w:iCs/>
+          <w:color w:val="000000" w:themeColor="text1"/>
+        </w:rPr>
+        <w:t>There will be no Health and Safety risks involved with this project, users will be sat in a comfy chair and the time of their participation will be limited to thirty minutes at maximum.</w:t>
+      </w:r>
+    </w:p>
+    <w:p>
+      <w:pPr>
+        <w:rPr>
           <w:i/>
           <w:color w:val="FF0000"/>
         </w:rPr>
-        <w:t xml:space="preserve">Conflicts of Interest </w:t>
-      </w:r>
-    </w:p>
-    <w:p>
-      <w:pPr>
-        <w:pStyle w:val="ListParagraph"/>
-        <w:numPr>
-          <w:ilvl w:val="0"/>
-          <w:numId w:val="8"/>
-        </w:numPr>
+      </w:pPr>
+    </w:p>
+    <w:p>
+      <w:pPr>
+        <w:pStyle w:val="Heading2"/>
+      </w:pPr>
+      <w:bookmarkStart w:id="16" w:name="_Toc18936720"/>
+      <w:r>
+        <w:t>Project Risks</w:t>
+      </w:r>
+      <w:bookmarkEnd w:id="16"/>
+    </w:p>
+    <w:p>
+      <w:pPr>
+        <w:rPr>
+          <w:iCs/>
+          <w:color w:val="000000" w:themeColor="text1"/>
+        </w:rPr>
+      </w:pPr>
+      <w:r>
+        <w:rPr>
+          <w:iCs/>
+          <w:color w:val="000000" w:themeColor="text1"/>
+        </w:rPr>
+        <w:t>The</w:t>
+      </w:r>
+      <w:r>
+        <w:rPr>
+          <w:iCs/>
+          <w:color w:val="000000" w:themeColor="text1"/>
+        </w:rPr>
+        <w:t xml:space="preserve"> risk involved with preventing this project from being completed in time are mainly the availability of people to test on. </w:t>
+      </w:r>
+    </w:p>
+    <w:p>
+      <w:pPr>
+        <w:rPr>
+          <w:iCs/>
+          <w:color w:val="000000" w:themeColor="text1"/>
+        </w:rPr>
+      </w:pPr>
+      <w:bookmarkStart w:id="17" w:name="_GoBack"/>
+      <w:bookmarkEnd w:id="17"/>
+    </w:p>
+    <w:p>
+      <w:pPr>
+        <w:pStyle w:val="Heading1"/>
+      </w:pPr>
+      <w:bookmarkStart w:id="18" w:name="_Toc18936721"/>
+      <w:r>
+        <w:lastRenderedPageBreak/>
+        <w:t>Ethics Review</w:t>
+      </w:r>
+      <w:bookmarkEnd w:id="18"/>
+    </w:p>
+    <w:p>
+      <w:pPr>
         <w:spacing w:after="0"/>
         <w:rPr>
           <w:i/>
           <w:color w:val="FF0000"/>
         </w:rPr>
       </w:pPr>
-      <w:r>
+    </w:p>
+    <w:p>
+      <w:pPr>
+        <w:spacing w:after="0"/>
+        <w:rPr>
+          <w:iCs/>
+          <w:color w:val="000000" w:themeColor="text1"/>
+        </w:rPr>
+      </w:pPr>
+      <w:r>
+        <w:rPr>
+          <w:iCs/>
+          <w:color w:val="000000" w:themeColor="text1"/>
+        </w:rPr>
+        <w:t>For the Ethical review of this project there will be discussion on varying ethical issues and their relation to this project, if any exists.</w:t>
+      </w:r>
+    </w:p>
+    <w:p>
+      <w:pPr>
+        <w:spacing w:after="0"/>
+        <w:rPr>
+          <w:iCs/>
+          <w:color w:val="000000" w:themeColor="text1"/>
+        </w:rPr>
+      </w:pPr>
+    </w:p>
+    <w:p>
+      <w:pPr>
+        <w:spacing w:after="0"/>
+        <w:rPr>
+          <w:b/>
+          <w:bCs/>
+          <w:w w:val="105"/>
+        </w:rPr>
+      </w:pPr>
+      <w:r>
+        <w:rPr>
+          <w:b/>
+          <w:bCs/>
+          <w:w w:val="105"/>
+        </w:rPr>
+        <w:t>Physical or Psychological harm, discomfort or stress</w:t>
+      </w:r>
+    </w:p>
+    <w:p>
+      <w:pPr>
+        <w:spacing w:after="0"/>
+        <w:rPr>
+          <w:w w:val="105"/>
+        </w:rPr>
+      </w:pPr>
+      <w:r>
+        <w:rPr>
+          <w:w w:val="105"/>
+        </w:rPr>
+        <w:t>Participants of this study will not be exposed to any distressing or harmful content that could cause any psychological harm. There will also be no physical element, so the chance of any physical harm is non-existent.</w:t>
+      </w:r>
+    </w:p>
+    <w:p>
+      <w:pPr>
+        <w:spacing w:after="0"/>
+        <w:rPr>
+          <w:w w:val="105"/>
+        </w:rPr>
+      </w:pPr>
+    </w:p>
+    <w:p>
+      <w:pPr>
+        <w:spacing w:after="0"/>
+        <w:rPr>
+          <w:b/>
+          <w:bCs/>
+          <w:w w:val="105"/>
+        </w:rPr>
+      </w:pPr>
+      <w:r>
+        <w:rPr>
+          <w:b/>
+          <w:bCs/>
+          <w:w w:val="105"/>
+        </w:rPr>
+        <w:t>Participant confidentiality</w:t>
+      </w:r>
+      <w:r>
+        <w:rPr>
+          <w:b/>
+          <w:bCs/>
+          <w:w w:val="105"/>
+        </w:rPr>
+        <w:t xml:space="preserve"> / Consent</w:t>
+      </w:r>
+    </w:p>
+    <w:p>
+      <w:pPr>
+        <w:spacing w:after="0"/>
+        <w:rPr>
+          <w:w w:val="105"/>
+        </w:rPr>
+      </w:pPr>
+      <w:r>
+        <w:rPr>
+          <w:w w:val="105"/>
+        </w:rPr>
+        <w:t>No personal details will be gathered of the participants of this study. This study does not focus on a specific age group or demographic so there will be no need to record this information within the study. All details gathered will only ever be seen by the person carrying out this study and will be disposed of once the study has concluded.</w:t>
+      </w:r>
+    </w:p>
+    <w:p>
+      <w:pPr>
+        <w:spacing w:after="0"/>
+        <w:rPr>
+          <w:w w:val="105"/>
+        </w:rPr>
+      </w:pPr>
+      <w:r>
+        <w:rPr>
+          <w:w w:val="105"/>
+        </w:rPr>
+        <w:t>Written consent will be gathered for every participant in this study, this will be in the form of a check box list that will be read to the participant to ensure they are happy with what information they are providing at every stage of the study.</w:t>
+      </w:r>
+    </w:p>
+    <w:p>
+      <w:pPr>
+        <w:spacing w:after="0"/>
+        <w:rPr>
+          <w:w w:val="105"/>
+        </w:rPr>
+      </w:pPr>
+    </w:p>
+    <w:p>
+      <w:pPr>
+        <w:spacing w:after="0"/>
+        <w:rPr>
+          <w:w w:val="105"/>
+        </w:rPr>
+      </w:pPr>
+      <w:r>
+        <w:rPr>
+          <w:b/>
+          <w:bCs/>
+          <w:w w:val="105"/>
+        </w:rPr>
+        <w:t>Vulnerable participants</w:t>
+      </w:r>
+    </w:p>
+    <w:p>
+      <w:pPr>
+        <w:spacing w:after="0"/>
+        <w:rPr>
+          <w:w w:val="105"/>
+        </w:rPr>
+      </w:pPr>
+      <w:r>
+        <w:rPr>
+          <w:w w:val="105"/>
+        </w:rPr>
+        <w:t>Nobody under the age of 18 will be allowed to participate in this study and only people who are able to give their own consent to take part will be allowed. This is to help protect potential vulnerable participants.</w:t>
+      </w:r>
+    </w:p>
+    <w:p>
+      <w:pPr>
+        <w:spacing w:after="0"/>
+        <w:rPr>
+          <w:w w:val="105"/>
+        </w:rPr>
+      </w:pPr>
+    </w:p>
+    <w:p>
+      <w:pPr>
+        <w:spacing w:after="0"/>
+        <w:rPr>
+          <w:b/>
+          <w:bCs/>
+          <w:w w:val="105"/>
+        </w:rPr>
+      </w:pPr>
+      <w:r>
+        <w:rPr>
+          <w:b/>
+          <w:bCs/>
+          <w:w w:val="105"/>
+        </w:rPr>
+        <w:t>Conflicts of Interest</w:t>
+      </w:r>
+    </w:p>
+    <w:p>
+      <w:pPr>
+        <w:spacing w:after="0"/>
+        <w:rPr>
+          <w:w w:val="105"/>
+        </w:rPr>
+      </w:pPr>
+      <w:r>
+        <w:rPr>
+          <w:w w:val="105"/>
+        </w:rPr>
+        <w:t>This research will not see any financial or non-financial benefit for the researcher or for a relative/friend and research objectivity will not be compromised in any way.</w:t>
+      </w:r>
+    </w:p>
+    <w:p>
+      <w:pPr>
+        <w:spacing w:after="0"/>
+        <w:rPr>
+          <w:w w:val="105"/>
+        </w:rPr>
+      </w:pPr>
+    </w:p>
+    <w:p>
+      <w:pPr>
+        <w:spacing w:after="0"/>
+        <w:rPr>
+          <w:w w:val="105"/>
+        </w:rPr>
+      </w:pPr>
+      <w:r>
+        <w:rPr>
+          <w:b/>
+          <w:bCs/>
+          <w:w w:val="105"/>
+        </w:rPr>
+        <w:t>Bring the University into disrepute</w:t>
+      </w:r>
+    </w:p>
+    <w:p>
+      <w:pPr>
+        <w:spacing w:after="0"/>
+        <w:rPr>
+          <w:w w:val="105"/>
+        </w:rPr>
+      </w:pPr>
+      <w:r>
+        <w:rPr>
+          <w:w w:val="105"/>
+        </w:rPr>
+        <w:t>This research will not do anything to bring the University into disrepute, it does not concern groups that could be considered as extremists or terrorists.</w:t>
+      </w:r>
+    </w:p>
+    <w:p>
+      <w:pPr>
+        <w:spacing w:after="0"/>
+        <w:rPr>
+          <w:w w:val="105"/>
+        </w:rPr>
+      </w:pPr>
+    </w:p>
+    <w:p>
+      <w:pPr>
+        <w:spacing w:after="0"/>
+        <w:rPr>
+          <w:w w:val="105"/>
+        </w:rPr>
+      </w:pPr>
+    </w:p>
+    <w:p>
+      <w:pPr>
+        <w:spacing w:after="0"/>
+        <w:rPr>
+          <w:w w:val="105"/>
+        </w:rPr>
+      </w:pPr>
+    </w:p>
+    <w:p>
+      <w:pPr>
+        <w:spacing w:after="0"/>
+        <w:rPr>
+          <w:w w:val="105"/>
+        </w:rPr>
+      </w:pPr>
+    </w:p>
+    <w:p>
+      <w:pPr>
+        <w:spacing w:after="0"/>
+        <w:rPr>
+          <w:w w:val="105"/>
+        </w:rPr>
+      </w:pPr>
+    </w:p>
+    <w:p>
+      <w:pPr>
+        <w:spacing w:after="0"/>
+        <w:rPr>
+          <w:w w:val="105"/>
+        </w:rPr>
+      </w:pPr>
+    </w:p>
+    <w:p>
+      <w:pPr>
+        <w:spacing w:after="0"/>
+        <w:rPr>
+          <w:w w:val="105"/>
+        </w:rPr>
+      </w:pPr>
+    </w:p>
+    <w:p>
+      <w:pPr>
+        <w:spacing w:after="0"/>
+        <w:rPr>
+          <w:w w:val="105"/>
+        </w:rPr>
+      </w:pPr>
+    </w:p>
+    <w:p>
+      <w:pPr>
+        <w:spacing w:after="0"/>
+        <w:rPr>
+          <w:w w:val="105"/>
+        </w:rPr>
+      </w:pPr>
+    </w:p>
+    <w:p>
+      <w:pPr>
+        <w:spacing w:after="0"/>
+        <w:rPr>
+          <w:w w:val="105"/>
+        </w:rPr>
+      </w:pPr>
+    </w:p>
+    <w:p>
+      <w:pPr>
+        <w:spacing w:after="0"/>
+        <w:rPr>
+          <w:w w:val="105"/>
+        </w:rPr>
+      </w:pPr>
+    </w:p>
+    <w:p>
+      <w:pPr>
+        <w:spacing w:after="0"/>
         <w:rPr>
           <w:i/>
           <w:color w:val="FF0000"/>
         </w:rPr>
-        <w:t>Vulnerable participants</w:t>
-      </w:r>
-    </w:p>
-    <w:p>
-      <w:pPr>
-        <w:pStyle w:val="ListParagraph"/>
-        <w:numPr>
-          <w:ilvl w:val="0"/>
-          <w:numId w:val="7"/>
-        </w:numPr>
+      </w:pPr>
+    </w:p>
+    <w:p>
+      <w:pPr>
         <w:spacing w:after="0"/>
         <w:rPr>
           <w:i/>
           <w:color w:val="FF0000"/>
         </w:rPr>
       </w:pPr>
-      <w:r>
-        <w:rPr>
-          <w:i/>
-          <w:color w:val="FF0000"/>
-        </w:rPr>
-        <w:t xml:space="preserve">Bringing the University into dispute </w:t>
-      </w:r>
-    </w:p>
-    <w:p>
-      <w:pPr>
-        <w:pStyle w:val="ListParagraph"/>
-        <w:numPr>
-          <w:ilvl w:val="0"/>
-          <w:numId w:val="7"/>
-        </w:numPr>
-        <w:spacing w:after="0"/>
-        <w:rPr>
-          <w:i/>
-          <w:color w:val="FF0000"/>
-        </w:rPr>
-      </w:pPr>
-      <w:r>
-        <w:rPr>
-          <w:i/>
-          <w:color w:val="FF0000"/>
-        </w:rPr>
-        <w:t>issues in line with Government Prevent Strategy Guidance</w:t>
-      </w:r>
     </w:p>
     <w:p>
       <w:pPr>
@@ -3927,6 +4291,7 @@
       </w:pPr>
       <w:bookmarkStart w:id="19" w:name="_Toc18936722"/>
       <w:r>
+        <w:lastRenderedPageBreak/>
         <w:t>Bibliography</w:t>
       </w:r>
       <w:bookmarkEnd w:id="19"/>
@@ -3938,6 +4303,88 @@
           <w:ilvl w:val="0"/>
           <w:numId w:val="11"/>
         </w:numPr>
+      </w:pPr>
+      <w:r>
+        <w:rPr>
+          <w:rFonts w:ascii="Arial" w:hAnsi="Arial" w:cs="Arial"/>
+          <w:color w:val="000000"/>
+          <w:sz w:val="20"/>
+          <w:szCs w:val="20"/>
+          <w:shd w:val="clear" w:color="auto" w:fill="FFFFFF"/>
+        </w:rPr>
+        <w:t>Hern, A. and Davies, R. (2019). </w:t>
+      </w:r>
+      <w:r>
+        <w:rPr>
+          <w:rFonts w:ascii="Arial" w:hAnsi="Arial" w:cs="Arial"/>
+          <w:i/>
+          <w:iCs/>
+          <w:color w:val="000000"/>
+          <w:sz w:val="20"/>
+          <w:szCs w:val="20"/>
+          <w:shd w:val="clear" w:color="auto" w:fill="FFFFFF"/>
+        </w:rPr>
+        <w:t>Video game loot boxes should be classed as gambling, says Commons</w:t>
+      </w:r>
+      <w:r>
+        <w:rPr>
+          <w:rFonts w:ascii="Arial" w:hAnsi="Arial" w:cs="Arial"/>
+          <w:color w:val="000000"/>
+          <w:sz w:val="20"/>
+          <w:szCs w:val="20"/>
+          <w:shd w:val="clear" w:color="auto" w:fill="FFFFFF"/>
+        </w:rPr>
+        <w:t>. [online] the Guardian. Available at: https://www.theguardian.com/games/2019/sep/12/video-game-loot-boxes-should-be-classed-as-gambling-says-commons [Accessed 18 Oct. 2019].</w:t>
+      </w:r>
+    </w:p>
+    <w:p>
+      <w:pPr>
+        <w:pStyle w:val="ListParagraph"/>
+        <w:numPr>
+          <w:ilvl w:val="0"/>
+          <w:numId w:val="11"/>
+        </w:numPr>
+      </w:pPr>
+      <w:r>
+        <w:rPr>
+          <w:rFonts w:ascii="Arial" w:hAnsi="Arial" w:cs="Arial"/>
+          <w:color w:val="000000"/>
+          <w:sz w:val="20"/>
+          <w:szCs w:val="20"/>
+          <w:shd w:val="clear" w:color="auto" w:fill="FFFFFF"/>
+        </w:rPr>
+        <w:t>Sky News. (2019). </w:t>
+      </w:r>
+      <w:r>
+        <w:rPr>
+          <w:rFonts w:ascii="Arial" w:hAnsi="Arial" w:cs="Arial"/>
+          <w:i/>
+          <w:iCs/>
+          <w:color w:val="000000"/>
+          <w:sz w:val="20"/>
+          <w:szCs w:val="20"/>
+          <w:shd w:val="clear" w:color="auto" w:fill="FFFFFF"/>
+        </w:rPr>
+        <w:t>Govt urged to crack down on 'gambling' loot boxes in games like FIFA</w:t>
+      </w:r>
+      <w:r>
+        <w:rPr>
+          <w:rFonts w:ascii="Arial" w:hAnsi="Arial" w:cs="Arial"/>
+          <w:color w:val="000000"/>
+          <w:sz w:val="20"/>
+          <w:szCs w:val="20"/>
+          <w:shd w:val="clear" w:color="auto" w:fill="FFFFFF"/>
+        </w:rPr>
+        <w:t>. [online] Available at: https://news.sky.com/story/govt-urged-to-crackdown-on-gambling-loot-boxes-in-games-like-fifa-11806964 [Accessed 18 Oct. 2019].</w:t>
+      </w:r>
+    </w:p>
+    <w:p>
+      <w:pPr>
+        <w:pStyle w:val="ListParagraph"/>
+        <w:numPr>
+          <w:ilvl w:val="0"/>
+          <w:numId w:val="11"/>
+        </w:numPr>
         <w:rPr>
           <w:i/>
           <w:color w:val="FF0000"/>
@@ -3945,34 +4392,39 @@
       </w:pPr>
       <w:r>
         <w:rPr>
-          <w:rFonts w:ascii="Helvetica" w:hAnsi="Helvetica" w:cs="Helvetica"/>
-          <w:color w:val="8A8A8A"/>
-          <w:shd w:val="clear" w:color="auto" w:fill="FDFF9A"/>
-        </w:rPr>
-        <w:t>IEEE Explore. 2019. Sebastian Oberdörfer. [ONLINE] Available at: </w:t>
-      </w:r>
-      <w:hyperlink r:id="rId12" w:history="1">
-        <w:r>
-          <w:rPr>
-            <w:rStyle w:val="Hyperlink"/>
-            <w:rFonts w:ascii="Helvetica" w:hAnsi="Helvetica" w:cs="Helvetica"/>
-            <w:color w:val="1779BA"/>
-            <w:shd w:val="clear" w:color="auto" w:fill="FDFF9A"/>
-          </w:rPr>
-          <w:t>https://ieeexplore.ieee.org/document/8798021</w:t>
-        </w:r>
-      </w:hyperlink>
-      <w:r>
-        <w:rPr>
-          <w:rFonts w:ascii="Helvetica" w:hAnsi="Helvetica" w:cs="Helvetica"/>
-          <w:color w:val="8A8A8A"/>
-          <w:shd w:val="clear" w:color="auto" w:fill="FDFF9A"/>
-        </w:rPr>
-        <w:t>. [Accessed 18 October 2019].</w:t>
+          <w:rFonts w:ascii="Arial" w:hAnsi="Arial" w:cs="Arial"/>
+          <w:color w:val="000000"/>
+          <w:sz w:val="20"/>
+          <w:szCs w:val="20"/>
+          <w:shd w:val="clear" w:color="auto" w:fill="FFFFFF"/>
+        </w:rPr>
+        <w:t>Oberdörfer, S. (2019). </w:t>
+      </w:r>
+      <w:r>
+        <w:rPr>
+          <w:rFonts w:ascii="Arial" w:hAnsi="Arial" w:cs="Arial"/>
+          <w:i/>
+          <w:iCs/>
+          <w:color w:val="000000"/>
+          <w:sz w:val="20"/>
+          <w:szCs w:val="20"/>
+          <w:shd w:val="clear" w:color="auto" w:fill="FFFFFF"/>
+        </w:rPr>
+        <w:t>The Effects of Immersion on Harm-inducing Factors in Virtual Slot Machines - IEEE Conference Publication</w:t>
+      </w:r>
+      <w:r>
+        <w:rPr>
+          <w:rFonts w:ascii="Arial" w:hAnsi="Arial" w:cs="Arial"/>
+          <w:color w:val="000000"/>
+          <w:sz w:val="20"/>
+          <w:szCs w:val="20"/>
+          <w:shd w:val="clear" w:color="auto" w:fill="FFFFFF"/>
+        </w:rPr>
+        <w:t>. [online] Ieeexplore.ieee.org. Available at: https://ieeexplore.ieee.org/document/8798021 [Accessed 18 Oct. 2019].</w:t>
       </w:r>
     </w:p>
     <w:sectPr>
-      <w:footerReference w:type="default" r:id="rId13"/>
+      <w:footerReference w:type="default" r:id="rId12"/>
       <w:pgSz w:w="11906" w:h="16838"/>
       <w:pgMar w:top="1440" w:right="1440" w:bottom="1440" w:left="1440" w:header="708" w:footer="708" w:gutter="0"/>
       <w:cols w:space="708"/>
@@ -4088,6 +4540,119 @@
 <file path=word/numbering.xml><?xml version="1.0" encoding="utf-8"?>
 <w:numbering xmlns:wpc="http://schemas.microsoft.com/office/word/2010/wordprocessingCanvas" xmlns:cx="http://schemas.microsoft.com/office/drawing/2014/chartex" xmlns:cx1="http://schemas.microsoft.com/office/drawing/2015/9/8/chartex" xmlns:cx2="http://schemas.microsoft.com/office/drawing/2015/10/21/chartex" xmlns:cx3="http://schemas.microsoft.com/office/drawing/2016/5/9/chartex" xmlns:cx4="http://schemas.microsoft.com/office/drawing/2016/5/10/chartex" xmlns:cx5="http://schemas.microsoft.com/office/drawing/2016/5/11/chartex" xmlns:cx6="http://schemas.microsoft.com/office/drawing/2016/5/12/chartex" xmlns:cx7="http://schemas.microsoft.com/office/drawing/2016/5/13/chartex" xmlns:cx8="http://schemas.microsoft.com/office/drawing/2016/5/14/chartex" xmlns:mc="http://schemas.openxmlformats.org/markup-compatibility/2006" xmlns:aink="http://schemas.microsoft.com/office/drawing/2016/ink" xmlns:am3d="http://schemas.microsoft.com/office/drawing/2017/model3d" xmlns:o="urn:schemas-microsoft-com:office:office" xmlns:r="http://schemas.openxmlformats.org/officeDocument/2006/relationships" xmlns:m="http://schemas.openxmlformats.org/officeDocument/2006/math" xmlns:v="urn:schemas-microsoft-com:vml" xmlns:wp14="http://schemas.microsoft.com/office/word/2010/wordprocessingDrawing" xmlns:wp="http://schemas.openxmlformats.org/drawingml/2006/wordprocessingDrawing" xmlns:w10="urn:schemas-microsoft-com:office:word" xmlns:w="http://schemas.openxmlformats.org/wordprocessingml/2006/main" xmlns:w14="http://schemas.microsoft.com/office/word/2010/wordml" xmlns:w15="http://schemas.microsoft.com/office/word/2012/wordml" xmlns:w16cid="http://schemas.microsoft.com/office/word/2016/wordml/cid" xmlns:w16se="http://schemas.microsoft.com/office/word/2015/wordml/symex" xmlns:wpg="http://schemas.microsoft.com/office/word/2010/wordprocessingGroup" xmlns:wpi="http://schemas.microsoft.com/office/word/2010/wordprocessingInk" xmlns:wne="http://schemas.microsoft.com/office/word/2006/wordml" xmlns:wps="http://schemas.microsoft.com/office/word/2010/wordprocessingShape" mc:Ignorable="w14 w15 w16se w16cid wp14">
   <w:abstractNum w:abstractNumId="0" w15:restartNumberingAfterBreak="0">
+    <w:nsid w:val="056B0AC0"/>
+    <w:multiLevelType w:val="hybridMultilevel"/>
+    <w:tmpl w:val="2ABCFDD0"/>
+    <w:lvl w:ilvl="0" w:tplc="08090001">
+      <w:start w:val="1"/>
+      <w:numFmt w:val="bullet"/>
+      <w:lvlText w:val=""/>
+      <w:lvlJc w:val="left"/>
+      <w:pPr>
+        <w:ind w:left="720" w:hanging="360"/>
+      </w:pPr>
+      <w:rPr>
+        <w:rFonts w:ascii="Symbol" w:hAnsi="Symbol" w:hint="default"/>
+      </w:rPr>
+    </w:lvl>
+    <w:lvl w:ilvl="1" w:tplc="08090003" w:tentative="1">
+      <w:start w:val="1"/>
+      <w:numFmt w:val="bullet"/>
+      <w:lvlText w:val="o"/>
+      <w:lvlJc w:val="left"/>
+      <w:pPr>
+        <w:ind w:left="1440" w:hanging="360"/>
+      </w:pPr>
+      <w:rPr>
+        <w:rFonts w:ascii="Courier New" w:hAnsi="Courier New" w:cs="Courier New" w:hint="default"/>
+      </w:rPr>
+    </w:lvl>
+    <w:lvl w:ilvl="2" w:tplc="08090005" w:tentative="1">
+      <w:start w:val="1"/>
+      <w:numFmt w:val="bullet"/>
+      <w:lvlText w:val=""/>
+      <w:lvlJc w:val="left"/>
+      <w:pPr>
+        <w:ind w:left="2160" w:hanging="360"/>
+      </w:pPr>
+      <w:rPr>
+        <w:rFonts w:ascii="Wingdings" w:hAnsi="Wingdings" w:hint="default"/>
+      </w:rPr>
+    </w:lvl>
+    <w:lvl w:ilvl="3" w:tplc="08090001" w:tentative="1">
+      <w:start w:val="1"/>
+      <w:numFmt w:val="bullet"/>
+      <w:lvlText w:val=""/>
+      <w:lvlJc w:val="left"/>
+      <w:pPr>
+        <w:ind w:left="2880" w:hanging="360"/>
+      </w:pPr>
+      <w:rPr>
+        <w:rFonts w:ascii="Symbol" w:hAnsi="Symbol" w:hint="default"/>
+      </w:rPr>
+    </w:lvl>
+    <w:lvl w:ilvl="4" w:tplc="08090003" w:tentative="1">
+      <w:start w:val="1"/>
+      <w:numFmt w:val="bullet"/>
+      <w:lvlText w:val="o"/>
+      <w:lvlJc w:val="left"/>
+      <w:pPr>
+        <w:ind w:left="3600" w:hanging="360"/>
+      </w:pPr>
+      <w:rPr>
+        <w:rFonts w:ascii="Courier New" w:hAnsi="Courier New" w:cs="Courier New" w:hint="default"/>
+      </w:rPr>
+    </w:lvl>
+    <w:lvl w:ilvl="5" w:tplc="08090005" w:tentative="1">
+      <w:start w:val="1"/>
+      <w:numFmt w:val="bullet"/>
+      <w:lvlText w:val=""/>
+      <w:lvlJc w:val="left"/>
+      <w:pPr>
+        <w:ind w:left="4320" w:hanging="360"/>
+      </w:pPr>
+      <w:rPr>
+        <w:rFonts w:ascii="Wingdings" w:hAnsi="Wingdings" w:hint="default"/>
+      </w:rPr>
+    </w:lvl>
+    <w:lvl w:ilvl="6" w:tplc="08090001" w:tentative="1">
+      <w:start w:val="1"/>
+      <w:numFmt w:val="bullet"/>
+      <w:lvlText w:val=""/>
+      <w:lvlJc w:val="left"/>
+      <w:pPr>
+        <w:ind w:left="5040" w:hanging="360"/>
+      </w:pPr>
+      <w:rPr>
+        <w:rFonts w:ascii="Symbol" w:hAnsi="Symbol" w:hint="default"/>
+      </w:rPr>
+    </w:lvl>
+    <w:lvl w:ilvl="7" w:tplc="08090003" w:tentative="1">
+      <w:start w:val="1"/>
+      <w:numFmt w:val="bullet"/>
+      <w:lvlText w:val="o"/>
+      <w:lvlJc w:val="left"/>
+      <w:pPr>
+        <w:ind w:left="5760" w:hanging="360"/>
+      </w:pPr>
+      <w:rPr>
+        <w:rFonts w:ascii="Courier New" w:hAnsi="Courier New" w:cs="Courier New" w:hint="default"/>
+      </w:rPr>
+    </w:lvl>
+    <w:lvl w:ilvl="8" w:tplc="08090005" w:tentative="1">
+      <w:start w:val="1"/>
+      <w:numFmt w:val="bullet"/>
+      <w:lvlText w:val=""/>
+      <w:lvlJc w:val="left"/>
+      <w:pPr>
+        <w:ind w:left="6480" w:hanging="360"/>
+      </w:pPr>
+      <w:rPr>
+        <w:rFonts w:ascii="Wingdings" w:hAnsi="Wingdings" w:hint="default"/>
+      </w:rPr>
+    </w:lvl>
+  </w:abstractNum>
+  <w:abstractNum w:abstractNumId="1" w15:restartNumberingAfterBreak="0">
     <w:nsid w:val="0CDC7F81"/>
     <w:multiLevelType w:val="hybridMultilevel"/>
     <w:tmpl w:val="C91CD2A4"/>
@@ -4178,7 +4743,120 @@
       </w:pPr>
     </w:lvl>
   </w:abstractNum>
-  <w:abstractNum w:abstractNumId="1" w15:restartNumberingAfterBreak="0">
+  <w:abstractNum w:abstractNumId="2" w15:restartNumberingAfterBreak="0">
+    <w:nsid w:val="0E52052E"/>
+    <w:multiLevelType w:val="hybridMultilevel"/>
+    <w:tmpl w:val="E370CF92"/>
+    <w:lvl w:ilvl="0" w:tplc="08090001">
+      <w:start w:val="1"/>
+      <w:numFmt w:val="bullet"/>
+      <w:lvlText w:val=""/>
+      <w:lvlJc w:val="left"/>
+      <w:pPr>
+        <w:ind w:left="720" w:hanging="360"/>
+      </w:pPr>
+      <w:rPr>
+        <w:rFonts w:ascii="Symbol" w:hAnsi="Symbol" w:hint="default"/>
+      </w:rPr>
+    </w:lvl>
+    <w:lvl w:ilvl="1" w:tplc="08090003" w:tentative="1">
+      <w:start w:val="1"/>
+      <w:numFmt w:val="bullet"/>
+      <w:lvlText w:val="o"/>
+      <w:lvlJc w:val="left"/>
+      <w:pPr>
+        <w:ind w:left="1440" w:hanging="360"/>
+      </w:pPr>
+      <w:rPr>
+        <w:rFonts w:ascii="Courier New" w:hAnsi="Courier New" w:cs="Courier New" w:hint="default"/>
+      </w:rPr>
+    </w:lvl>
+    <w:lvl w:ilvl="2" w:tplc="08090005" w:tentative="1">
+      <w:start w:val="1"/>
+      <w:numFmt w:val="bullet"/>
+      <w:lvlText w:val=""/>
+      <w:lvlJc w:val="left"/>
+      <w:pPr>
+        <w:ind w:left="2160" w:hanging="360"/>
+      </w:pPr>
+      <w:rPr>
+        <w:rFonts w:ascii="Wingdings" w:hAnsi="Wingdings" w:hint="default"/>
+      </w:rPr>
+    </w:lvl>
+    <w:lvl w:ilvl="3" w:tplc="08090001" w:tentative="1">
+      <w:start w:val="1"/>
+      <w:numFmt w:val="bullet"/>
+      <w:lvlText w:val=""/>
+      <w:lvlJc w:val="left"/>
+      <w:pPr>
+        <w:ind w:left="2880" w:hanging="360"/>
+      </w:pPr>
+      <w:rPr>
+        <w:rFonts w:ascii="Symbol" w:hAnsi="Symbol" w:hint="default"/>
+      </w:rPr>
+    </w:lvl>
+    <w:lvl w:ilvl="4" w:tplc="08090003" w:tentative="1">
+      <w:start w:val="1"/>
+      <w:numFmt w:val="bullet"/>
+      <w:lvlText w:val="o"/>
+      <w:lvlJc w:val="left"/>
+      <w:pPr>
+        <w:ind w:left="3600" w:hanging="360"/>
+      </w:pPr>
+      <w:rPr>
+        <w:rFonts w:ascii="Courier New" w:hAnsi="Courier New" w:cs="Courier New" w:hint="default"/>
+      </w:rPr>
+    </w:lvl>
+    <w:lvl w:ilvl="5" w:tplc="08090005" w:tentative="1">
+      <w:start w:val="1"/>
+      <w:numFmt w:val="bullet"/>
+      <w:lvlText w:val=""/>
+      <w:lvlJc w:val="left"/>
+      <w:pPr>
+        <w:ind w:left="4320" w:hanging="360"/>
+      </w:pPr>
+      <w:rPr>
+        <w:rFonts w:ascii="Wingdings" w:hAnsi="Wingdings" w:hint="default"/>
+      </w:rPr>
+    </w:lvl>
+    <w:lvl w:ilvl="6" w:tplc="08090001" w:tentative="1">
+      <w:start w:val="1"/>
+      <w:numFmt w:val="bullet"/>
+      <w:lvlText w:val=""/>
+      <w:lvlJc w:val="left"/>
+      <w:pPr>
+        <w:ind w:left="5040" w:hanging="360"/>
+      </w:pPr>
+      <w:rPr>
+        <w:rFonts w:ascii="Symbol" w:hAnsi="Symbol" w:hint="default"/>
+      </w:rPr>
+    </w:lvl>
+    <w:lvl w:ilvl="7" w:tplc="08090003" w:tentative="1">
+      <w:start w:val="1"/>
+      <w:numFmt w:val="bullet"/>
+      <w:lvlText w:val="o"/>
+      <w:lvlJc w:val="left"/>
+      <w:pPr>
+        <w:ind w:left="5760" w:hanging="360"/>
+      </w:pPr>
+      <w:rPr>
+        <w:rFonts w:ascii="Courier New" w:hAnsi="Courier New" w:cs="Courier New" w:hint="default"/>
+      </w:rPr>
+    </w:lvl>
+    <w:lvl w:ilvl="8" w:tplc="08090005" w:tentative="1">
+      <w:start w:val="1"/>
+      <w:numFmt w:val="bullet"/>
+      <w:lvlText w:val=""/>
+      <w:lvlJc w:val="left"/>
+      <w:pPr>
+        <w:ind w:left="6480" w:hanging="360"/>
+      </w:pPr>
+      <w:rPr>
+        <w:rFonts w:ascii="Wingdings" w:hAnsi="Wingdings" w:hint="default"/>
+      </w:rPr>
+    </w:lvl>
+  </w:abstractNum>
+  <w:abstractNum w:abstractNumId="3" w15:restartNumberingAfterBreak="0">
     <w:nsid w:val="236B7630"/>
     <w:multiLevelType w:val="multilevel"/>
     <w:tmpl w:val="0809001F"/>
@@ -4264,7 +4942,7 @@
       </w:pPr>
     </w:lvl>
   </w:abstractNum>
-  <w:abstractNum w:abstractNumId="2" w15:restartNumberingAfterBreak="0">
+  <w:abstractNum w:abstractNumId="4" w15:restartNumberingAfterBreak="0">
     <w:nsid w:val="3D214F84"/>
     <w:multiLevelType w:val="hybridMultilevel"/>
     <w:tmpl w:val="C96E25B4"/>
@@ -4376,7 +5054,120 @@
       </w:rPr>
     </w:lvl>
   </w:abstractNum>
-  <w:abstractNum w:abstractNumId="3" w15:restartNumberingAfterBreak="0">
+  <w:abstractNum w:abstractNumId="5" w15:restartNumberingAfterBreak="0">
+    <w:nsid w:val="3E520F83"/>
+    <w:multiLevelType w:val="hybridMultilevel"/>
+    <w:tmpl w:val="7B282DCC"/>
+    <w:lvl w:ilvl="0" w:tplc="08090001">
+      <w:start w:val="1"/>
+      <w:numFmt w:val="bullet"/>
+      <w:lvlText w:val=""/>
+      <w:lvlJc w:val="left"/>
+      <w:pPr>
+        <w:ind w:left="720" w:hanging="360"/>
+      </w:pPr>
+      <w:rPr>
+        <w:rFonts w:ascii="Symbol" w:hAnsi="Symbol" w:hint="default"/>
+      </w:rPr>
+    </w:lvl>
+    <w:lvl w:ilvl="1" w:tplc="08090003" w:tentative="1">
+      <w:start w:val="1"/>
+      <w:numFmt w:val="bullet"/>
+      <w:lvlText w:val="o"/>
+      <w:lvlJc w:val="left"/>
+      <w:pPr>
+        <w:ind w:left="1440" w:hanging="360"/>
+      </w:pPr>
+      <w:rPr>
+        <w:rFonts w:ascii="Courier New" w:hAnsi="Courier New" w:cs="Courier New" w:hint="default"/>
+      </w:rPr>
+    </w:lvl>
+    <w:lvl w:ilvl="2" w:tplc="08090005" w:tentative="1">
+      <w:start w:val="1"/>
+      <w:numFmt w:val="bullet"/>
+      <w:lvlText w:val=""/>
+      <w:lvlJc w:val="left"/>
+      <w:pPr>
+        <w:ind w:left="2160" w:hanging="360"/>
+      </w:pPr>
+      <w:rPr>
+        <w:rFonts w:ascii="Wingdings" w:hAnsi="Wingdings" w:hint="default"/>
+      </w:rPr>
+    </w:lvl>
+    <w:lvl w:ilvl="3" w:tplc="08090001" w:tentative="1">
+      <w:start w:val="1"/>
+      <w:numFmt w:val="bullet"/>
+      <w:lvlText w:val=""/>
+      <w:lvlJc w:val="left"/>
+      <w:pPr>
+        <w:ind w:left="2880" w:hanging="360"/>
+      </w:pPr>
+      <w:rPr>
+        <w:rFonts w:ascii="Symbol" w:hAnsi="Symbol" w:hint="default"/>
+      </w:rPr>
+    </w:lvl>
+    <w:lvl w:ilvl="4" w:tplc="08090003" w:tentative="1">
+      <w:start w:val="1"/>
+      <w:numFmt w:val="bullet"/>
+      <w:lvlText w:val="o"/>
+      <w:lvlJc w:val="left"/>
+      <w:pPr>
+        <w:ind w:left="3600" w:hanging="360"/>
+      </w:pPr>
+      <w:rPr>
+        <w:rFonts w:ascii="Courier New" w:hAnsi="Courier New" w:cs="Courier New" w:hint="default"/>
+      </w:rPr>
+    </w:lvl>
+    <w:lvl w:ilvl="5" w:tplc="08090005" w:tentative="1">
+      <w:start w:val="1"/>
+      <w:numFmt w:val="bullet"/>
+      <w:lvlText w:val=""/>
+      <w:lvlJc w:val="left"/>
+      <w:pPr>
+        <w:ind w:left="4320" w:hanging="360"/>
+      </w:pPr>
+      <w:rPr>
+        <w:rFonts w:ascii="Wingdings" w:hAnsi="Wingdings" w:hint="default"/>
+      </w:rPr>
+    </w:lvl>
+    <w:lvl w:ilvl="6" w:tplc="08090001" w:tentative="1">
+      <w:start w:val="1"/>
+      <w:numFmt w:val="bullet"/>
+      <w:lvlText w:val=""/>
+      <w:lvlJc w:val="left"/>
+      <w:pPr>
+        <w:ind w:left="5040" w:hanging="360"/>
+      </w:pPr>
+      <w:rPr>
+        <w:rFonts w:ascii="Symbol" w:hAnsi="Symbol" w:hint="default"/>
+      </w:rPr>
+    </w:lvl>
+    <w:lvl w:ilvl="7" w:tplc="08090003" w:tentative="1">
+      <w:start w:val="1"/>
+      <w:numFmt w:val="bullet"/>
+      <w:lvlText w:val="o"/>
+      <w:lvlJc w:val="left"/>
+      <w:pPr>
+        <w:ind w:left="5760" w:hanging="360"/>
+      </w:pPr>
+      <w:rPr>
+        <w:rFonts w:ascii="Courier New" w:hAnsi="Courier New" w:cs="Courier New" w:hint="default"/>
+      </w:rPr>
+    </w:lvl>
+    <w:lvl w:ilvl="8" w:tplc="08090005" w:tentative="1">
+      <w:start w:val="1"/>
+      <w:numFmt w:val="bullet"/>
+      <w:lvlText w:val=""/>
+      <w:lvlJc w:val="left"/>
+      <w:pPr>
+        <w:ind w:left="6480" w:hanging="360"/>
+      </w:pPr>
+      <w:rPr>
+        <w:rFonts w:ascii="Wingdings" w:hAnsi="Wingdings" w:hint="default"/>
+      </w:rPr>
+    </w:lvl>
+  </w:abstractNum>
+  <w:abstractNum w:abstractNumId="6" w15:restartNumberingAfterBreak="0">
     <w:nsid w:val="4F88645C"/>
     <w:multiLevelType w:val="multilevel"/>
     <w:tmpl w:val="C512D28C"/>
@@ -4400,7 +5191,7 @@
       <w:lvlText w:val="%1.%2."/>
       <w:lvlJc w:val="left"/>
       <w:pPr>
-        <w:ind w:left="792" w:hanging="432"/>
+        <w:ind w:left="432" w:hanging="432"/>
       </w:pPr>
       <w:rPr>
         <w:rFonts w:hint="default"/>
@@ -4491,7 +5282,120 @@
       </w:rPr>
     </w:lvl>
   </w:abstractNum>
-  <w:abstractNum w:abstractNumId="4" w15:restartNumberingAfterBreak="0">
+  <w:abstractNum w:abstractNumId="7" w15:restartNumberingAfterBreak="0">
+    <w:nsid w:val="5A814E06"/>
+    <w:multiLevelType w:val="hybridMultilevel"/>
+    <w:tmpl w:val="1768786C"/>
+    <w:lvl w:ilvl="0" w:tplc="08090001">
+      <w:start w:val="1"/>
+      <w:numFmt w:val="bullet"/>
+      <w:lvlText w:val=""/>
+      <w:lvlJc w:val="left"/>
+      <w:pPr>
+        <w:ind w:left="1080" w:hanging="360"/>
+      </w:pPr>
+      <w:rPr>
+        <w:rFonts w:ascii="Symbol" w:hAnsi="Symbol" w:hint="default"/>
+      </w:rPr>
+    </w:lvl>
+    <w:lvl w:ilvl="1" w:tplc="08090003" w:tentative="1">
+      <w:start w:val="1"/>
+      <w:numFmt w:val="bullet"/>
+      <w:lvlText w:val="o"/>
+      <w:lvlJc w:val="left"/>
+      <w:pPr>
+        <w:ind w:left="1800" w:hanging="360"/>
+      </w:pPr>
+      <w:rPr>
+        <w:rFonts w:ascii="Courier New" w:hAnsi="Courier New" w:cs="Courier New" w:hint="default"/>
+      </w:rPr>
+    </w:lvl>
+    <w:lvl w:ilvl="2" w:tplc="08090005" w:tentative="1">
+      <w:start w:val="1"/>
+      <w:numFmt w:val="bullet"/>
+      <w:lvlText w:val=""/>
+      <w:lvlJc w:val="left"/>
+      <w:pPr>
+        <w:ind w:left="2520" w:hanging="360"/>
+      </w:pPr>
+      <w:rPr>
+        <w:rFonts w:ascii="Wingdings" w:hAnsi="Wingdings" w:hint="default"/>
+      </w:rPr>
+    </w:lvl>
+    <w:lvl w:ilvl="3" w:tplc="08090001" w:tentative="1">
+      <w:start w:val="1"/>
+      <w:numFmt w:val="bullet"/>
+      <w:lvlText w:val=""/>
+      <w:lvlJc w:val="left"/>
+      <w:pPr>
+        <w:ind w:left="3240" w:hanging="360"/>
+      </w:pPr>
+      <w:rPr>
+        <w:rFonts w:ascii="Symbol" w:hAnsi="Symbol" w:hint="default"/>
+      </w:rPr>
+    </w:lvl>
+    <w:lvl w:ilvl="4" w:tplc="08090003" w:tentative="1">
+      <w:start w:val="1"/>
+      <w:numFmt w:val="bullet"/>
+      <w:lvlText w:val="o"/>
+      <w:lvlJc w:val="left"/>
+      <w:pPr>
+        <w:ind w:left="3960" w:hanging="360"/>
+      </w:pPr>
+      <w:rPr>
+        <w:rFonts w:ascii="Courier New" w:hAnsi="Courier New" w:cs="Courier New" w:hint="default"/>
+      </w:rPr>
+    </w:lvl>
+    <w:lvl w:ilvl="5" w:tplc="08090005" w:tentative="1">
+      <w:start w:val="1"/>
+      <w:numFmt w:val="bullet"/>
+      <w:lvlText w:val=""/>
+      <w:lvlJc w:val="left"/>
+      <w:pPr>
+        <w:ind w:left="4680" w:hanging="360"/>
+      </w:pPr>
+      <w:rPr>
+        <w:rFonts w:ascii="Wingdings" w:hAnsi="Wingdings" w:hint="default"/>
+      </w:rPr>
+    </w:lvl>
+    <w:lvl w:ilvl="6" w:tplc="08090001" w:tentative="1">
+      <w:start w:val="1"/>
+      <w:numFmt w:val="bullet"/>
+      <w:lvlText w:val=""/>
+      <w:lvlJc w:val="left"/>
+      <w:pPr>
+        <w:ind w:left="5400" w:hanging="360"/>
+      </w:pPr>
+      <w:rPr>
+        <w:rFonts w:ascii="Symbol" w:hAnsi="Symbol" w:hint="default"/>
+      </w:rPr>
+    </w:lvl>
+    <w:lvl w:ilvl="7" w:tplc="08090003" w:tentative="1">
+      <w:start w:val="1"/>
+      <w:numFmt w:val="bullet"/>
+      <w:lvlText w:val="o"/>
+      <w:lvlJc w:val="left"/>
+      <w:pPr>
+        <w:ind w:left="6120" w:hanging="360"/>
+      </w:pPr>
+      <w:rPr>
+        <w:rFonts w:ascii="Courier New" w:hAnsi="Courier New" w:cs="Courier New" w:hint="default"/>
+      </w:rPr>
+    </w:lvl>
+    <w:lvl w:ilvl="8" w:tplc="08090005" w:tentative="1">
+      <w:start w:val="1"/>
+      <w:numFmt w:val="bullet"/>
+      <w:lvlText w:val=""/>
+      <w:lvlJc w:val="left"/>
+      <w:pPr>
+        <w:ind w:left="6840" w:hanging="360"/>
+      </w:pPr>
+      <w:rPr>
+        <w:rFonts w:ascii="Wingdings" w:hAnsi="Wingdings" w:hint="default"/>
+      </w:rPr>
+    </w:lvl>
+  </w:abstractNum>
+  <w:abstractNum w:abstractNumId="8" w15:restartNumberingAfterBreak="0">
     <w:nsid w:val="658F64A4"/>
     <w:multiLevelType w:val="multilevel"/>
     <w:tmpl w:val="54C0CA1C"/>
@@ -4604,7 +5508,120 @@
       </w:rPr>
     </w:lvl>
   </w:abstractNum>
-  <w:abstractNum w:abstractNumId="5" w15:restartNumberingAfterBreak="0">
+  <w:abstractNum w:abstractNumId="9" w15:restartNumberingAfterBreak="0">
+    <w:nsid w:val="6F9740EB"/>
+    <w:multiLevelType w:val="hybridMultilevel"/>
+    <w:tmpl w:val="54CA5EC0"/>
+    <w:lvl w:ilvl="0" w:tplc="08090001">
+      <w:start w:val="1"/>
+      <w:numFmt w:val="bullet"/>
+      <w:lvlText w:val=""/>
+      <w:lvlJc w:val="left"/>
+      <w:pPr>
+        <w:ind w:left="720" w:hanging="360"/>
+      </w:pPr>
+      <w:rPr>
+        <w:rFonts w:ascii="Symbol" w:hAnsi="Symbol" w:hint="default"/>
+      </w:rPr>
+    </w:lvl>
+    <w:lvl w:ilvl="1" w:tplc="08090003" w:tentative="1">
+      <w:start w:val="1"/>
+      <w:numFmt w:val="bullet"/>
+      <w:lvlText w:val="o"/>
+      <w:lvlJc w:val="left"/>
+      <w:pPr>
+        <w:ind w:left="1440" w:hanging="360"/>
+      </w:pPr>
+      <w:rPr>
+        <w:rFonts w:ascii="Courier New" w:hAnsi="Courier New" w:cs="Courier New" w:hint="default"/>
+      </w:rPr>
+    </w:lvl>
+    <w:lvl w:ilvl="2" w:tplc="08090005" w:tentative="1">
+      <w:start w:val="1"/>
+      <w:numFmt w:val="bullet"/>
+      <w:lvlText w:val=""/>
+      <w:lvlJc w:val="left"/>
+      <w:pPr>
+        <w:ind w:left="2160" w:hanging="360"/>
+      </w:pPr>
+      <w:rPr>
+        <w:rFonts w:ascii="Wingdings" w:hAnsi="Wingdings" w:hint="default"/>
+      </w:rPr>
+    </w:lvl>
+    <w:lvl w:ilvl="3" w:tplc="08090001" w:tentative="1">
+      <w:start w:val="1"/>
+      <w:numFmt w:val="bullet"/>
+      <w:lvlText w:val=""/>
+      <w:lvlJc w:val="left"/>
+      <w:pPr>
+        <w:ind w:left="2880" w:hanging="360"/>
+      </w:pPr>
+      <w:rPr>
+        <w:rFonts w:ascii="Symbol" w:hAnsi="Symbol" w:hint="default"/>
+      </w:rPr>
+    </w:lvl>
+    <w:lvl w:ilvl="4" w:tplc="08090003" w:tentative="1">
+      <w:start w:val="1"/>
+      <w:numFmt w:val="bullet"/>
+      <w:lvlText w:val="o"/>
+      <w:lvlJc w:val="left"/>
+      <w:pPr>
+        <w:ind w:left="3600" w:hanging="360"/>
+      </w:pPr>
+      <w:rPr>
+        <w:rFonts w:ascii="Courier New" w:hAnsi="Courier New" w:cs="Courier New" w:hint="default"/>
+      </w:rPr>
+    </w:lvl>
+    <w:lvl w:ilvl="5" w:tplc="08090005" w:tentative="1">
+      <w:start w:val="1"/>
+      <w:numFmt w:val="bullet"/>
+      <w:lvlText w:val=""/>
+      <w:lvlJc w:val="left"/>
+      <w:pPr>
+        <w:ind w:left="4320" w:hanging="360"/>
+      </w:pPr>
+      <w:rPr>
+        <w:rFonts w:ascii="Wingdings" w:hAnsi="Wingdings" w:hint="default"/>
+      </w:rPr>
+    </w:lvl>
+    <w:lvl w:ilvl="6" w:tplc="08090001" w:tentative="1">
+      <w:start w:val="1"/>
+      <w:numFmt w:val="bullet"/>
+      <w:lvlText w:val=""/>
+      <w:lvlJc w:val="left"/>
+      <w:pPr>
+        <w:ind w:left="5040" w:hanging="360"/>
+      </w:pPr>
+      <w:rPr>
+        <w:rFonts w:ascii="Symbol" w:hAnsi="Symbol" w:hint="default"/>
+      </w:rPr>
+    </w:lvl>
+    <w:lvl w:ilvl="7" w:tplc="08090003" w:tentative="1">
+      <w:start w:val="1"/>
+      <w:numFmt w:val="bullet"/>
+      <w:lvlText w:val="o"/>
+      <w:lvlJc w:val="left"/>
+      <w:pPr>
+        <w:ind w:left="5760" w:hanging="360"/>
+      </w:pPr>
+      <w:rPr>
+        <w:rFonts w:ascii="Courier New" w:hAnsi="Courier New" w:cs="Courier New" w:hint="default"/>
+      </w:rPr>
+    </w:lvl>
+    <w:lvl w:ilvl="8" w:tplc="08090005" w:tentative="1">
+      <w:start w:val="1"/>
+      <w:numFmt w:val="bullet"/>
+      <w:lvlText w:val=""/>
+      <w:lvlJc w:val="left"/>
+      <w:pPr>
+        <w:ind w:left="6480" w:hanging="360"/>
+      </w:pPr>
+      <w:rPr>
+        <w:rFonts w:ascii="Wingdings" w:hAnsi="Wingdings" w:hint="default"/>
+      </w:rPr>
+    </w:lvl>
+  </w:abstractNum>
+  <w:abstractNum w:abstractNumId="10" w15:restartNumberingAfterBreak="0">
     <w:nsid w:val="70F95134"/>
     <w:multiLevelType w:val="hybridMultilevel"/>
     <w:tmpl w:val="1C1E3152"/>
@@ -4717,7 +5734,7 @@
       </w:rPr>
     </w:lvl>
   </w:abstractNum>
-  <w:abstractNum w:abstractNumId="6" w15:restartNumberingAfterBreak="0">
+  <w:abstractNum w:abstractNumId="11" w15:restartNumberingAfterBreak="0">
     <w:nsid w:val="7266162E"/>
     <w:multiLevelType w:val="hybridMultilevel"/>
     <w:tmpl w:val="546AF4B8"/>
@@ -4830,7 +5847,7 @@
       </w:rPr>
     </w:lvl>
   </w:abstractNum>
-  <w:abstractNum w:abstractNumId="7" w15:restartNumberingAfterBreak="0">
+  <w:abstractNum w:abstractNumId="12" w15:restartNumberingAfterBreak="0">
     <w:nsid w:val="7953353D"/>
     <w:multiLevelType w:val="hybridMultilevel"/>
     <w:tmpl w:val="46408486"/>
@@ -4943,7 +5960,7 @@
       </w:rPr>
     </w:lvl>
   </w:abstractNum>
-  <w:abstractNum w:abstractNumId="8" w15:restartNumberingAfterBreak="0">
+  <w:abstractNum w:abstractNumId="13" w15:restartNumberingAfterBreak="0">
     <w:nsid w:val="7F192BCE"/>
     <w:multiLevelType w:val="hybridMultilevel"/>
     <w:tmpl w:val="7E6EAD80"/>
@@ -5057,16 +6074,16 @@
     </w:lvl>
   </w:abstractNum>
   <w:num w:numId="1">
-    <w:abstractNumId w:val="4"/>
+    <w:abstractNumId w:val="8"/>
   </w:num>
   <w:num w:numId="2">
-    <w:abstractNumId w:val="1"/>
+    <w:abstractNumId w:val="3"/>
   </w:num>
   <w:num w:numId="3">
-    <w:abstractNumId w:val="3"/>
+    <w:abstractNumId w:val="6"/>
   </w:num>
   <w:num w:numId="4">
-    <w:abstractNumId w:val="3"/>
+    <w:abstractNumId w:val="6"/>
     <w:lvlOverride w:ilvl="0">
       <w:startOverride w:val="1"/>
     </w:lvlOverride>
@@ -5096,19 +6113,19 @@
     </w:lvlOverride>
   </w:num>
   <w:num w:numId="5">
-    <w:abstractNumId w:val="8"/>
+    <w:abstractNumId w:val="13"/>
   </w:num>
   <w:num w:numId="6">
-    <w:abstractNumId w:val="6"/>
+    <w:abstractNumId w:val="11"/>
   </w:num>
   <w:num w:numId="7">
-    <w:abstractNumId w:val="5"/>
+    <w:abstractNumId w:val="10"/>
   </w:num>
   <w:num w:numId="8">
-    <w:abstractNumId w:val="2"/>
+    <w:abstractNumId w:val="4"/>
   </w:num>
   <w:num w:numId="9">
-    <w:abstractNumId w:val="3"/>
+    <w:abstractNumId w:val="6"/>
     <w:lvlOverride w:ilvl="0">
       <w:startOverride w:val="1"/>
     </w:lvlOverride>
@@ -5138,10 +6155,25 @@
     </w:lvlOverride>
   </w:num>
   <w:num w:numId="10">
+    <w:abstractNumId w:val="12"/>
+  </w:num>
+  <w:num w:numId="11">
+    <w:abstractNumId w:val="1"/>
+  </w:num>
+  <w:num w:numId="12">
+    <w:abstractNumId w:val="5"/>
+  </w:num>
+  <w:num w:numId="13">
+    <w:abstractNumId w:val="0"/>
+  </w:num>
+  <w:num w:numId="14">
+    <w:abstractNumId w:val="2"/>
+  </w:num>
+  <w:num w:numId="15">
     <w:abstractNumId w:val="7"/>
   </w:num>
-  <w:num w:numId="11">
-    <w:abstractNumId w:val="0"/>
+  <w:num w:numId="16">
+    <w:abstractNumId w:val="9"/>
   </w:num>
 </w:numbering>
 </file>
@@ -5311,8 +6343,11 @@
     <w:lsdException w:name="Table 3D effects 3" w:semiHidden="1" w:unhideWhenUsed="1"/>
     <w:lsdException w:name="Table Contemporary" w:semiHidden="1" w:unhideWhenUsed="1"/>
     <w:lsdException w:name="Table Elegant" w:semiHidden="1" w:unhideWhenUsed="1"/>
+    <w:lsdException w:name="Table Professional" w:semiHidden="1" w:unhideWhenUsed="1"/>
     <w:lsdException w:name="Table Subtle 1" w:semiHidden="1" w:unhideWhenUsed="1"/>
     <w:lsdException w:name="Table Subtle 2" w:semiHidden="1" w:unhideWhenUsed="1"/>
+    <w:lsdException w:name="Table Web 1" w:semiHidden="1" w:unhideWhenUsed="1"/>
+    <w:lsdException w:name="Table Web 2" w:semiHidden="1" w:unhideWhenUsed="1"/>
     <w:lsdException w:name="Table Web 3" w:semiHidden="1" w:unhideWhenUsed="1"/>
     <w:lsdException w:name="Balloon Text" w:semiHidden="1" w:unhideWhenUsed="1"/>
     <w:lsdException w:name="Table Grid" w:uiPriority="39"/>
@@ -5586,6 +6621,7 @@
         <w:numId w:val="3"/>
       </w:numPr>
       <w:spacing w:before="40" w:after="0"/>
+      <w:ind w:left="792"/>
       <w:outlineLvl w:val="1"/>
     </w:pPr>
     <w:rPr>
@@ -6154,15 +7190,6 @@
 </file>
 
 <file path=customXml/item1.xml><?xml version="1.0" encoding="utf-8"?>
-<?mso-contentType ?>
-<FormTemplates xmlns="http://schemas.microsoft.com/sharepoint/v3/contenttype/forms">
-  <Display>DocumentLibraryForm</Display>
-  <Edit>DocumentLibraryForm</Edit>
-  <New>DocumentLibraryForm</New>
-</FormTemplates>
-</file>
-
-<file path=customXml/item2.xml><?xml version="1.0" encoding="utf-8"?>
 <ct:contentTypeSchema xmlns:ct="http://schemas.microsoft.com/office/2006/metadata/contentType" xmlns:ma="http://schemas.microsoft.com/office/2006/metadata/properties/metaAttributes" ct:_="" ma:_="" ma:contentTypeName="Document" ma:contentTypeID="0x01010015B29C4A1554B54C832A39305E2F5BB9" ma:contentTypeVersion="11" ma:contentTypeDescription="Create a new document." ma:contentTypeScope="" ma:versionID="79c358aac67da1cfa703730d89339f2c">
   <xsd:schema xmlns:xsd="http://www.w3.org/2001/XMLSchema" xmlns:xs="http://www.w3.org/2001/XMLSchema" xmlns:p="http://schemas.microsoft.com/office/2006/metadata/properties" xmlns:ns3="2cfe1755-dd9f-4412-bca8-c871ef654db5" xmlns:ns4="85d4e584-e506-4ffd-aefa-3ad72f3b317c" targetNamespace="http://schemas.microsoft.com/office/2006/metadata/properties" ma:root="true" ma:fieldsID="ea866f23a1f63731f0f8a2f404acf3c6" ns3:_="" ns4:_="">
     <xsd:import namespace="2cfe1755-dd9f-4412-bca8-c871ef654db5"/>
@@ -6371,6 +7398,15 @@
 </ct:contentTypeSchema>
 </file>
 
+<file path=customXml/item2.xml><?xml version="1.0" encoding="utf-8"?>
+<?mso-contentType ?>
+<FormTemplates xmlns="http://schemas.microsoft.com/sharepoint/v3/contenttype/forms">
+  <Display>DocumentLibraryForm</Display>
+  <Edit>DocumentLibraryForm</Edit>
+  <New>DocumentLibraryForm</New>
+</FormTemplates>
+</file>
+
 <file path=customXml/item3.xml><?xml version="1.0" encoding="utf-8"?>
 <p:properties xmlns:p="http://schemas.microsoft.com/office/2006/metadata/properties" xmlns:xsi="http://www.w3.org/2001/XMLSchema-instance" xmlns:pc="http://schemas.microsoft.com/office/infopath/2007/PartnerControls">
   <documentManagement/>
@@ -6382,14 +7418,6 @@
 </file>
 
 <file path=customXml/itemProps1.xml><?xml version="1.0" encoding="utf-8"?>
-<ds:datastoreItem xmlns:ds="http://schemas.openxmlformats.org/officeDocument/2006/customXml" ds:itemID="{A16F2907-E190-4AC9-B151-0B307E673C2B}">
-  <ds:schemaRefs>
-    <ds:schemaRef ds:uri="http://schemas.microsoft.com/sharepoint/v3/contenttype/forms"/>
-  </ds:schemaRefs>
-</ds:datastoreItem>
-</file>
-
-<file path=customXml/itemProps2.xml><?xml version="1.0" encoding="utf-8"?>
 <ds:datastoreItem xmlns:ds="http://schemas.openxmlformats.org/officeDocument/2006/customXml" ds:itemID="{CC7DEF7A-2F42-494E-BE6D-DABB4CB70E50}">
   <ds:schemaRefs>
     <ds:schemaRef ds:uri="http://schemas.microsoft.com/office/2006/metadata/contentType"/>
@@ -6408,6 +7436,14 @@
 </ds:datastoreItem>
 </file>
 
+<file path=customXml/itemProps2.xml><?xml version="1.0" encoding="utf-8"?>
+<ds:datastoreItem xmlns:ds="http://schemas.openxmlformats.org/officeDocument/2006/customXml" ds:itemID="{A16F2907-E190-4AC9-B151-0B307E673C2B}">
+  <ds:schemaRefs>
+    <ds:schemaRef ds:uri="http://schemas.microsoft.com/sharepoint/v3/contenttype/forms"/>
+  </ds:schemaRefs>
+</ds:datastoreItem>
+</file>
+
 <file path=customXml/itemProps3.xml><?xml version="1.0" encoding="utf-8"?>
 <ds:datastoreItem xmlns:ds="http://schemas.openxmlformats.org/officeDocument/2006/customXml" ds:itemID="{00EDE236-F453-45C5-BF59-2C5B33CB3A37}">
   <ds:schemaRefs>
@@ -6418,7 +7454,7 @@
 </file>
 
 <file path=customXml/itemProps4.xml><?xml version="1.0" encoding="utf-8"?>
-<ds:datastoreItem xmlns:ds="http://schemas.openxmlformats.org/officeDocument/2006/customXml" ds:itemID="{4BE0B83D-AAA6-45F9-95CB-BD4407461DCF}">
+<ds:datastoreItem xmlns:ds="http://schemas.openxmlformats.org/officeDocument/2006/customXml" ds:itemID="{E97ACC30-FBA7-42A5-A058-96C800B7340A}">
   <ds:schemaRefs>
     <ds:schemaRef ds:uri="http://schemas.openxmlformats.org/officeDocument/2006/bibliography"/>
   </ds:schemaRefs>

</xml_diff>

<commit_message>
Created pdf of proposal for submission
</commit_message>
<xml_diff>
--- a/CDT6200-1920 Full Project Proposal Template v6 (1).docx
+++ b/CDT6200-1920 Full Project Proposal Template v6 (1).docx
@@ -3374,13 +3374,7 @@
         <w:rPr>
           <w:w w:val="105"/>
         </w:rPr>
-        <w:t xml:space="preserve">Create a </w:t>
-      </w:r>
-      <w:r>
-        <w:rPr>
-          <w:w w:val="105"/>
-        </w:rPr>
-        <w:t>horse racing simulator mini-game within the loot box simulator</w:t>
+        <w:t>Create a horse racing simulator mini-game within the loot box simulator</w:t>
       </w:r>
     </w:p>
     <w:p>
@@ -3745,7 +3739,23 @@
           <w:iCs/>
           <w:color w:val="000000" w:themeColor="text1"/>
         </w:rPr>
-        <w:t>There will also need to be plenty of research into both ‘gambling’ and ‘gambling addiction. The gambling research will investigate the definitions of what gambling is and how to identify something as gambling.  The gambling addiction research will focus on what defines a person as begin addicted to gambling. It will look at what factors and symptoms to look out for when defining if actions taken can be derived as those of a person with gambling addiction</w:t>
+        <w:t>There will also need to be plenty of research into both ‘gambling’ and ‘gambling addiction</w:t>
+      </w:r>
+      <w:r>
+        <w:rPr>
+          <w:iCs/>
+          <w:color w:val="000000" w:themeColor="text1"/>
+        </w:rPr>
+        <w:t>’</w:t>
+      </w:r>
+      <w:bookmarkStart w:id="14" w:name="_GoBack"/>
+      <w:bookmarkEnd w:id="14"/>
+      <w:r>
+        <w:rPr>
+          <w:iCs/>
+          <w:color w:val="000000" w:themeColor="text1"/>
+        </w:rPr>
+        <w:t>. The gambling research will investigate the definitions of what gambling is and how to identify something as gambling.  The gambling addiction research will focus on what defines a person as begin addicted to gambling. It will look at what factors and symptoms to look out for when defining if actions taken can be derived as those of a person with gambling addiction</w:t>
       </w:r>
       <w:r>
         <w:rPr>
@@ -3840,24 +3850,24 @@
       <w:pPr>
         <w:pStyle w:val="Heading1"/>
       </w:pPr>
-      <w:bookmarkStart w:id="14" w:name="_Toc18936718"/>
+      <w:bookmarkStart w:id="15" w:name="_Toc18936718"/>
       <w:r>
         <w:t>Risk Assessment</w:t>
       </w:r>
       <w:r>
         <w:t>s</w:t>
       </w:r>
-      <w:bookmarkEnd w:id="14"/>
+      <w:bookmarkEnd w:id="15"/>
     </w:p>
     <w:p>
       <w:pPr>
         <w:pStyle w:val="Heading2"/>
       </w:pPr>
-      <w:bookmarkStart w:id="15" w:name="_Toc18936719"/>
+      <w:bookmarkStart w:id="16" w:name="_Toc18936719"/>
       <w:r>
         <w:t>Health and Safety</w:t>
       </w:r>
-      <w:bookmarkEnd w:id="15"/>
+      <w:bookmarkEnd w:id="16"/>
     </w:p>
     <w:p>
       <w:pPr>
@@ -3886,43 +3896,34 @@
       <w:pPr>
         <w:pStyle w:val="Heading2"/>
       </w:pPr>
-      <w:bookmarkStart w:id="16" w:name="_Toc18936720"/>
+      <w:bookmarkStart w:id="17" w:name="_Toc18936720"/>
       <w:r>
         <w:t>Project Risks</w:t>
       </w:r>
-      <w:bookmarkEnd w:id="16"/>
-    </w:p>
-    <w:p>
-      <w:pPr>
-        <w:rPr>
-          <w:iCs/>
-          <w:color w:val="000000" w:themeColor="text1"/>
-        </w:rPr>
-      </w:pPr>
-      <w:r>
-        <w:rPr>
-          <w:iCs/>
-          <w:color w:val="000000" w:themeColor="text1"/>
-        </w:rPr>
-        <w:t>The</w:t>
-      </w:r>
-      <w:r>
-        <w:rPr>
-          <w:iCs/>
-          <w:color w:val="000000" w:themeColor="text1"/>
-        </w:rPr>
-        <w:t xml:space="preserve"> risk involved with preventing this project from being completed in time are mainly the availability of people to test on. </w:t>
-      </w:r>
-    </w:p>
-    <w:p>
-      <w:pPr>
-        <w:rPr>
-          <w:iCs/>
-          <w:color w:val="000000" w:themeColor="text1"/>
-        </w:rPr>
-      </w:pPr>
-      <w:bookmarkStart w:id="17" w:name="_GoBack"/>
       <w:bookmarkEnd w:id="17"/>
+    </w:p>
+    <w:p>
+      <w:pPr>
+        <w:rPr>
+          <w:iCs/>
+          <w:color w:val="000000" w:themeColor="text1"/>
+        </w:rPr>
+      </w:pPr>
+      <w:r>
+        <w:rPr>
+          <w:iCs/>
+          <w:color w:val="000000" w:themeColor="text1"/>
+        </w:rPr>
+        <w:t xml:space="preserve">The risk involved with preventing this project from being completed in time are mainly the availability of people to test on. </w:t>
+      </w:r>
+    </w:p>
+    <w:p>
+      <w:pPr>
+        <w:rPr>
+          <w:iCs/>
+          <w:color w:val="000000" w:themeColor="text1"/>
+        </w:rPr>
+      </w:pPr>
     </w:p>
     <w:p>
       <w:pPr>
@@ -7190,6 +7191,21 @@
 </file>
 
 <file path=customXml/item1.xml><?xml version="1.0" encoding="utf-8"?>
+<p:properties xmlns:p="http://schemas.microsoft.com/office/2006/metadata/properties" xmlns:xsi="http://www.w3.org/2001/XMLSchema-instance" xmlns:pc="http://schemas.microsoft.com/office/infopath/2007/PartnerControls">
+  <documentManagement/>
+</p:properties>
+</file>
+
+<file path=customXml/item2.xml><?xml version="1.0" encoding="utf-8"?>
+<?mso-contentType ?>
+<FormTemplates xmlns="http://schemas.microsoft.com/sharepoint/v3/contenttype/forms">
+  <Display>DocumentLibraryForm</Display>
+  <Edit>DocumentLibraryForm</Edit>
+  <New>DocumentLibraryForm</New>
+</FormTemplates>
+</file>
+
+<file path=customXml/item3.xml><?xml version="1.0" encoding="utf-8"?>
 <ct:contentTypeSchema xmlns:ct="http://schemas.microsoft.com/office/2006/metadata/contentType" xmlns:ma="http://schemas.microsoft.com/office/2006/metadata/properties/metaAttributes" ct:_="" ma:_="" ma:contentTypeName="Document" ma:contentTypeID="0x01010015B29C4A1554B54C832A39305E2F5BB9" ma:contentTypeVersion="11" ma:contentTypeDescription="Create a new document." ma:contentTypeScope="" ma:versionID="79c358aac67da1cfa703730d89339f2c">
   <xsd:schema xmlns:xsd="http://www.w3.org/2001/XMLSchema" xmlns:xs="http://www.w3.org/2001/XMLSchema" xmlns:p="http://schemas.microsoft.com/office/2006/metadata/properties" xmlns:ns3="2cfe1755-dd9f-4412-bca8-c871ef654db5" xmlns:ns4="85d4e584-e506-4ffd-aefa-3ad72f3b317c" targetNamespace="http://schemas.microsoft.com/office/2006/metadata/properties" ma:root="true" ma:fieldsID="ea866f23a1f63731f0f8a2f404acf3c6" ns3:_="" ns4:_="">
     <xsd:import namespace="2cfe1755-dd9f-4412-bca8-c871ef654db5"/>
@@ -7398,26 +7414,28 @@
 </ct:contentTypeSchema>
 </file>
 
-<file path=customXml/item2.xml><?xml version="1.0" encoding="utf-8"?>
-<?mso-contentType ?>
-<FormTemplates xmlns="http://schemas.microsoft.com/sharepoint/v3/contenttype/forms">
-  <Display>DocumentLibraryForm</Display>
-  <Edit>DocumentLibraryForm</Edit>
-  <New>DocumentLibraryForm</New>
-</FormTemplates>
-</file>
-
-<file path=customXml/item3.xml><?xml version="1.0" encoding="utf-8"?>
-<p:properties xmlns:p="http://schemas.microsoft.com/office/2006/metadata/properties" xmlns:xsi="http://www.w3.org/2001/XMLSchema-instance" xmlns:pc="http://schemas.microsoft.com/office/infopath/2007/PartnerControls">
-  <documentManagement/>
-</p:properties>
-</file>
-
 <file path=customXml/item4.xml><?xml version="1.0" encoding="utf-8"?>
 <b:Sources xmlns:b="http://schemas.openxmlformats.org/officeDocument/2006/bibliography" xmlns="http://schemas.openxmlformats.org/officeDocument/2006/bibliography" SelectedStyle="\APASixthEditionOfficeOnline.xsl" StyleName="APA" Version="6"/>
 </file>
 
 <file path=customXml/itemProps1.xml><?xml version="1.0" encoding="utf-8"?>
+<ds:datastoreItem xmlns:ds="http://schemas.openxmlformats.org/officeDocument/2006/customXml" ds:itemID="{00EDE236-F453-45C5-BF59-2C5B33CB3A37}">
+  <ds:schemaRefs>
+    <ds:schemaRef ds:uri="http://schemas.microsoft.com/office/2006/metadata/properties"/>
+    <ds:schemaRef ds:uri="http://schemas.microsoft.com/office/infopath/2007/PartnerControls"/>
+  </ds:schemaRefs>
+</ds:datastoreItem>
+</file>
+
+<file path=customXml/itemProps2.xml><?xml version="1.0" encoding="utf-8"?>
+<ds:datastoreItem xmlns:ds="http://schemas.openxmlformats.org/officeDocument/2006/customXml" ds:itemID="{A16F2907-E190-4AC9-B151-0B307E673C2B}">
+  <ds:schemaRefs>
+    <ds:schemaRef ds:uri="http://schemas.microsoft.com/sharepoint/v3/contenttype/forms"/>
+  </ds:schemaRefs>
+</ds:datastoreItem>
+</file>
+
+<file path=customXml/itemProps3.xml><?xml version="1.0" encoding="utf-8"?>
 <ds:datastoreItem xmlns:ds="http://schemas.openxmlformats.org/officeDocument/2006/customXml" ds:itemID="{CC7DEF7A-2F42-494E-BE6D-DABB4CB70E50}">
   <ds:schemaRefs>
     <ds:schemaRef ds:uri="http://schemas.microsoft.com/office/2006/metadata/contentType"/>
@@ -7436,25 +7454,8 @@
 </ds:datastoreItem>
 </file>
 
-<file path=customXml/itemProps2.xml><?xml version="1.0" encoding="utf-8"?>
-<ds:datastoreItem xmlns:ds="http://schemas.openxmlformats.org/officeDocument/2006/customXml" ds:itemID="{A16F2907-E190-4AC9-B151-0B307E673C2B}">
-  <ds:schemaRefs>
-    <ds:schemaRef ds:uri="http://schemas.microsoft.com/sharepoint/v3/contenttype/forms"/>
-  </ds:schemaRefs>
-</ds:datastoreItem>
-</file>
-
-<file path=customXml/itemProps3.xml><?xml version="1.0" encoding="utf-8"?>
-<ds:datastoreItem xmlns:ds="http://schemas.openxmlformats.org/officeDocument/2006/customXml" ds:itemID="{00EDE236-F453-45C5-BF59-2C5B33CB3A37}">
-  <ds:schemaRefs>
-    <ds:schemaRef ds:uri="http://schemas.microsoft.com/office/2006/metadata/properties"/>
-    <ds:schemaRef ds:uri="http://schemas.microsoft.com/office/infopath/2007/PartnerControls"/>
-  </ds:schemaRefs>
-</ds:datastoreItem>
-</file>
-
 <file path=customXml/itemProps4.xml><?xml version="1.0" encoding="utf-8"?>
-<ds:datastoreItem xmlns:ds="http://schemas.openxmlformats.org/officeDocument/2006/customXml" ds:itemID="{E97ACC30-FBA7-42A5-A058-96C800B7340A}">
+<ds:datastoreItem xmlns:ds="http://schemas.openxmlformats.org/officeDocument/2006/customXml" ds:itemID="{DA442851-01B6-4B44-86DD-A36D5DF1AE9B}">
   <ds:schemaRefs>
     <ds:schemaRef ds:uri="http://schemas.openxmlformats.org/officeDocument/2006/bibliography"/>
   </ds:schemaRefs>

</xml_diff>